<commit_message>
3. Architecture Decision Records update
</commit_message>
<xml_diff>
--- a/Phase 2 - App Architecture (Mobile App).docx
+++ b/Phase 2 - App Architecture (Mobile App).docx
@@ -555,7 +555,19 @@
         <w:rPr>
           <w:rtl w:val="0"/>
         </w:rPr>
-        <w:t xml:space="preserve">This document details the architectural decisions for Studdy, a mobile study planner designed to help students manage their tasks, set reminders, and track progress efficiently. This architecture plan is based on the team's skill set and project requirements, ensuring a structured development process.</w:t>
+        <w:t xml:space="preserve">This document details the architectural decisions for </w:t>
+      </w:r>
+      <w:r>
+        <w:rPr>
+          <w:rtl w:val="0"/>
+        </w:rPr>
+        <w:t xml:space="preserve">Studdy</w:t>
+      </w:r>
+      <w:r>
+        <w:rPr>
+          <w:rtl w:val="0"/>
+        </w:rPr>
+        <w:t xml:space="preserve">, a mobile study planner designed to help students manage their tasks, set reminders, and track progress efficiently. This architecture plan is based on the team's skill set and project requirements, ensuring a structured development process.</w:t>
       </w:r>
     </w:p>
     <w:p>
@@ -601,7 +613,23 @@
           <w:szCs w:val="22"/>
           <w:rtl w:val="0"/>
         </w:rPr>
-        <w:t xml:space="preserve">The Studdy mobile application follows a three-tier architecture, ensuring modularity, scalability, and ease of maintenance:</w:t>
+        <w:t xml:space="preserve">The </w:t>
+      </w:r>
+      <w:r>
+        <w:rPr>
+          <w:sz w:val="22"/>
+          <w:szCs w:val="22"/>
+          <w:rtl w:val="0"/>
+        </w:rPr>
+        <w:t xml:space="preserve">Studdy</w:t>
+      </w:r>
+      <w:r>
+        <w:rPr>
+          <w:sz w:val="22"/>
+          <w:szCs w:val="22"/>
+          <w:rtl w:val="0"/>
+        </w:rPr>
+        <w:t xml:space="preserve"> mobile application follows a three-tier architecture, ensuring modularity, scalability, and ease of maintenance:</w:t>
       </w:r>
     </w:p>
     <w:p>
@@ -1035,32 +1063,217 @@
     </w:p>
     <w:p>
       <w:pPr>
-        <w:spacing w:after="240" w:before="240" w:lineRule="auto"/>
-        <w:rPr>
-          <w:b w:val="1"/>
-        </w:rPr>
-      </w:pPr>
-      <w:r>
-        <w:rPr>
-          <w:b w:val="1"/>
-          <w:rtl w:val="0"/>
-        </w:rPr>
-        <w:t xml:space="preserve">Decision:</w:t>
-      </w:r>
-    </w:p>
-    <w:p>
-      <w:pPr>
-        <w:spacing w:after="240" w:before="240" w:lineRule="auto"/>
-        <w:rPr>
-          <w:b w:val="1"/>
-        </w:rPr>
-      </w:pPr>
-      <w:r>
-        <w:rPr>
-          <w:b w:val="1"/>
-          <w:rtl w:val="0"/>
-        </w:rPr>
-        <w:t xml:space="preserve">Justification:</w:t>
+        <w:rPr/>
+      </w:pPr>
+      <w:r>
+        <w:rPr>
+          <w:rtl w:val="0"/>
+        </w:rPr>
+        <w:t xml:space="preserve"># ADR-001: Development Framework </w:t>
+      </w:r>
+    </w:p>
+    <w:p>
+      <w:pPr>
+        <w:rPr/>
+      </w:pPr>
+      <w:r>
+        <w:rPr>
+          <w:rtl w:val="0"/>
+        </w:rPr>
+      </w:r>
+    </w:p>
+    <w:p>
+      <w:pPr>
+        <w:rPr>
+          <w:highlight w:val="yellow"/>
+        </w:rPr>
+      </w:pPr>
+      <w:r>
+        <w:rPr>
+          <w:rtl w:val="0"/>
+        </w:rPr>
+        <w:t xml:space="preserve">## Status </w:t>
+      </w:r>
+      <w:r>
+        <w:rPr>
+          <w:highlight w:val="yellow"/>
+          <w:rtl w:val="0"/>
+        </w:rPr>
+        <w:t xml:space="preserve">&lt;Pending&gt; - Everyone in the team needs to confirm that they agree to this </w:t>
+      </w:r>
+      <w:commentRangeStart w:id="0"/>
+      <w:r>
+        <w:rPr>
+          <w:highlight w:val="yellow"/>
+          <w:rtl w:val="0"/>
+        </w:rPr>
+        <w:t xml:space="preserve">framework</w:t>
+      </w:r>
+      <w:commentRangeEnd w:id="0"/>
+      <w:r>
+        <w:commentReference w:id="0"/>
+      </w:r>
+      <w:r>
+        <w:rPr>
+          <w:rtl w:val="0"/>
+        </w:rPr>
+      </w:r>
+    </w:p>
+    <w:p>
+      <w:pPr>
+        <w:rPr/>
+      </w:pPr>
+      <w:r>
+        <w:rPr>
+          <w:rtl w:val="0"/>
+        </w:rPr>
+      </w:r>
+    </w:p>
+    <w:p>
+      <w:pPr>
+        <w:rPr/>
+      </w:pPr>
+      <w:r>
+        <w:rPr>
+          <w:rtl w:val="0"/>
+        </w:rPr>
+        <w:t xml:space="preserve">## Context Our mobile app is a **Study Planner App** that allows students to create tasks, set reminders, and receive notifications. We need a framework that supports cross-platform mobile app development with Android as the target device. </w:t>
+      </w:r>
+    </w:p>
+    <w:p>
+      <w:pPr>
+        <w:rPr/>
+      </w:pPr>
+      <w:r>
+        <w:rPr>
+          <w:rtl w:val="0"/>
+        </w:rPr>
+      </w:r>
+    </w:p>
+    <w:p>
+      <w:pPr>
+        <w:rPr/>
+      </w:pPr>
+      <w:r>
+        <w:rPr>
+          <w:rtl w:val="0"/>
+        </w:rPr>
+        <w:t xml:space="preserve">## Decision</w:t>
+      </w:r>
+    </w:p>
+    <w:p>
+      <w:pPr>
+        <w:rPr/>
+      </w:pPr>
+      <w:r>
+        <w:rPr>
+          <w:rtl w:val="0"/>
+        </w:rPr>
+        <w:t xml:space="preserve">We will use **React Native** as our development framework.</w:t>
+      </w:r>
+    </w:p>
+    <w:p>
+      <w:pPr>
+        <w:rPr/>
+      </w:pPr>
+      <w:r>
+        <w:rPr>
+          <w:rtl w:val="0"/>
+        </w:rPr>
+      </w:r>
+    </w:p>
+    <w:p>
+      <w:pPr>
+        <w:rPr/>
+      </w:pPr>
+      <w:r>
+        <w:rPr>
+          <w:rtl w:val="0"/>
+        </w:rPr>
+        <w:t xml:space="preserve">## Justification </w:t>
+      </w:r>
+    </w:p>
+    <w:p>
+      <w:pPr>
+        <w:rPr/>
+      </w:pPr>
+      <w:r>
+        <w:rPr>
+          <w:rtl w:val="0"/>
+        </w:rPr>
+        <w:t xml:space="preserve">- It supports Android devices. </w:t>
+      </w:r>
+    </w:p>
+    <w:p>
+      <w:pPr>
+        <w:rPr/>
+      </w:pPr>
+      <w:r>
+        <w:rPr>
+          <w:rtl w:val="0"/>
+        </w:rPr>
+        <w:t xml:space="preserve">- The team is familiar with JavaScript and React. </w:t>
+      </w:r>
+    </w:p>
+    <w:p>
+      <w:pPr>
+        <w:rPr/>
+      </w:pPr>
+      <w:r>
+        <w:rPr>
+          <w:rtl w:val="0"/>
+        </w:rPr>
+        <w:t xml:space="preserve">- It provides a wide range of libraries for navigation and notifications. </w:t>
+      </w:r>
+    </w:p>
+    <w:p>
+      <w:pPr>
+        <w:rPr/>
+      </w:pPr>
+      <w:r>
+        <w:rPr>
+          <w:rtl w:val="0"/>
+        </w:rPr>
+      </w:r>
+    </w:p>
+    <w:p>
+      <w:pPr>
+        <w:rPr/>
+      </w:pPr>
+      <w:r>
+        <w:rPr>
+          <w:rtl w:val="0"/>
+        </w:rPr>
+        <w:t xml:space="preserve">## Consequences </w:t>
+      </w:r>
+    </w:p>
+    <w:p>
+      <w:pPr>
+        <w:rPr/>
+      </w:pPr>
+      <w:r>
+        <w:rPr>
+          <w:rtl w:val="0"/>
+        </w:rPr>
+        <w:t xml:space="preserve">- The app will require third-party libraries like `react-navigation` and `react-native-push-notifications`. </w:t>
+      </w:r>
+    </w:p>
+    <w:p>
+      <w:pPr>
+        <w:rPr>
+          <w:b w:val="1"/>
+        </w:rPr>
+      </w:pPr>
+      <w:r>
+        <w:rPr>
+          <w:rtl w:val="0"/>
+        </w:rPr>
+        <w:t xml:space="preserve">- Some advanced features may require native code integration.</w:t>
+      </w:r>
+      <w:r>
+        <w:rPr>
+          <w:rtl w:val="0"/>
+        </w:rPr>
       </w:r>
     </w:p>
     <w:p>
@@ -1091,32 +1304,232 @@
     </w:p>
     <w:p>
       <w:pPr>
+        <w:rPr/>
+      </w:pPr>
+      <w:r>
+        <w:rPr>
+          <w:rtl w:val="0"/>
+        </w:rPr>
+        <w:t xml:space="preserve"># ADR-002: Navigation Strategy </w:t>
+      </w:r>
+    </w:p>
+    <w:p>
+      <w:pPr>
+        <w:rPr/>
+      </w:pPr>
+      <w:r>
+        <w:rPr>
+          <w:rtl w:val="0"/>
+        </w:rPr>
+      </w:r>
+    </w:p>
+    <w:p>
+      <w:pPr>
+        <w:rPr>
+          <w:highlight w:val="yellow"/>
+        </w:rPr>
+      </w:pPr>
+      <w:r>
+        <w:rPr>
+          <w:highlight w:val="yellow"/>
+          <w:rtl w:val="0"/>
+        </w:rPr>
+        <w:t xml:space="preserve">## Status Accepted (During 02/28 meeting)</w:t>
+      </w:r>
+    </w:p>
+    <w:p>
+      <w:pPr>
+        <w:rPr/>
+      </w:pPr>
+      <w:r>
+        <w:rPr>
+          <w:rtl w:val="0"/>
+        </w:rPr>
+      </w:r>
+    </w:p>
+    <w:p>
+      <w:pPr>
+        <w:rPr/>
+      </w:pPr>
+      <w:r>
+        <w:rPr>
+          <w:rtl w:val="0"/>
+        </w:rPr>
+        <w:t xml:space="preserve">## Context </w:t>
+      </w:r>
+    </w:p>
+    <w:p>
+      <w:pPr>
+        <w:rPr/>
+      </w:pPr>
+      <w:r>
+        <w:rPr>
+          <w:rtl w:val="0"/>
+        </w:rPr>
+        <w:t xml:space="preserve">The app needs a simple way for users to navigate between the **Home**, **Calendar View**, and **Settings** screens. </w:t>
+      </w:r>
+    </w:p>
+    <w:p>
+      <w:pPr>
+        <w:rPr/>
+      </w:pPr>
+      <w:r>
+        <w:rPr>
+          <w:rtl w:val="0"/>
+        </w:rPr>
+      </w:r>
+    </w:p>
+    <w:p>
+      <w:pPr>
+        <w:rPr/>
+      </w:pPr>
+      <w:r>
+        <w:rPr>
+          <w:rtl w:val="0"/>
+        </w:rPr>
+        <w:t xml:space="preserve">## Decision We will implement </w:t>
+      </w:r>
+    </w:p>
+    <w:p>
+      <w:pPr>
+        <w:rPr/>
+      </w:pPr>
+      <w:r>
+        <w:rPr>
+          <w:rtl w:val="0"/>
+        </w:rPr>
+        <w:t xml:space="preserve">**Bottom Tab Navigation** using the `react-navigation` library with the following structure: </w:t>
+      </w:r>
+    </w:p>
+    <w:p>
+      <w:pPr>
+        <w:ind w:firstLine="720"/>
+        <w:rPr/>
+      </w:pPr>
+      <w:r>
+        <w:rPr>
+          <w:rtl w:val="0"/>
+        </w:rPr>
+        <w:t xml:space="preserve">- Home Tab: Task List and Daily/Weekly Overview</w:t>
+      </w:r>
+    </w:p>
+    <w:p>
+      <w:pPr>
+        <w:ind w:firstLine="720"/>
+        <w:rPr/>
+      </w:pPr>
+      <w:r>
+        <w:rPr>
+          <w:rtl w:val="0"/>
+        </w:rPr>
+        <w:t xml:space="preserve">- Calendar Tab: Calendar View </w:t>
+      </w:r>
+    </w:p>
+    <w:p>
+      <w:pPr>
+        <w:ind w:firstLine="720"/>
+        <w:rPr/>
+      </w:pPr>
+      <w:r>
+        <w:rPr>
+          <w:rtl w:val="0"/>
+        </w:rPr>
+        <w:t xml:space="preserve">- Settings Tab: App settings </w:t>
+      </w:r>
+    </w:p>
+    <w:p>
+      <w:pPr>
+        <w:ind w:left="0" w:firstLine="0"/>
+        <w:rPr/>
+      </w:pPr>
+      <w:r>
+        <w:rPr>
+          <w:rtl w:val="0"/>
+        </w:rPr>
+      </w:r>
+    </w:p>
+    <w:p>
+      <w:pPr>
+        <w:pStyle w:val="Heading2"/>
+        <w:keepNext w:val="0"/>
+        <w:keepLines w:val="0"/>
+        <w:spacing w:after="80" w:lineRule="auto"/>
+        <w:rPr>
+          <w:b w:val="1"/>
+          <w:sz w:val="34"/>
+          <w:szCs w:val="34"/>
+        </w:rPr>
+      </w:pPr>
+      <w:bookmarkStart w:colFirst="0" w:colLast="0" w:name="_p33xiiksp2lw" w:id="10"/>
+      <w:bookmarkEnd w:id="10"/>
+      <w:r>
+        <w:rPr>
+          <w:sz w:val="22"/>
+          <w:szCs w:val="22"/>
+          <w:rtl w:val="0"/>
+        </w:rPr>
+        <w:t xml:space="preserve">## Justification</w:t>
+      </w:r>
+      <w:r>
+        <w:rPr>
+          <w:rtl w:val="0"/>
+        </w:rPr>
+      </w:r>
+    </w:p>
+    <w:p>
+      <w:pPr>
         <w:spacing w:after="240" w:before="240" w:lineRule="auto"/>
-        <w:rPr>
-          <w:b w:val="1"/>
-        </w:rPr>
-      </w:pPr>
-      <w:r>
-        <w:rPr>
-          <w:b w:val="1"/>
-          <w:rtl w:val="0"/>
-        </w:rPr>
-        <w:t xml:space="preserve">Decision:</w:t>
-      </w:r>
-    </w:p>
-    <w:p>
-      <w:pPr>
-        <w:spacing w:after="240" w:before="240" w:lineRule="auto"/>
-        <w:rPr>
-          <w:b w:val="1"/>
-        </w:rPr>
-      </w:pPr>
-      <w:r>
-        <w:rPr>
-          <w:b w:val="1"/>
-          <w:rtl w:val="0"/>
-        </w:rPr>
-        <w:t xml:space="preserve">Justification:</w:t>
+        <w:rPr/>
+      </w:pPr>
+      <w:r>
+        <w:rPr>
+          <w:rtl w:val="0"/>
+        </w:rPr>
+        <w:t xml:space="preserve">Bottom Tab Navigation provides a user-friendly and intuitive way to switch between primary app sections. It aligns with standard mobile design patterns, ensuring a familiar experience for users. Additionally, it keeps navigation accessible from all screens, reducing the number of steps needed to move between key features.</w:t>
+      </w:r>
+    </w:p>
+    <w:p>
+      <w:pPr>
+        <w:ind w:left="0" w:firstLine="0"/>
+        <w:rPr/>
+      </w:pPr>
+      <w:r>
+        <w:rPr>
+          <w:rtl w:val="0"/>
+        </w:rPr>
+      </w:r>
+    </w:p>
+    <w:p>
+      <w:pPr>
+        <w:rPr/>
+      </w:pPr>
+      <w:r>
+        <w:rPr>
+          <w:rtl w:val="0"/>
+        </w:rPr>
+        <w:t xml:space="preserve">## Consequences </w:t>
+      </w:r>
+    </w:p>
+    <w:p>
+      <w:pPr>
+        <w:rPr/>
+      </w:pPr>
+      <w:r>
+        <w:rPr>
+          <w:rtl w:val="0"/>
+        </w:rPr>
+        <w:t xml:space="preserve">- The app will have a consistent user experience across all screens. </w:t>
+      </w:r>
+    </w:p>
+    <w:p>
+      <w:pPr>
+        <w:rPr/>
+      </w:pPr>
+      <w:r>
+        <w:rPr>
+          <w:rtl w:val="0"/>
+        </w:rPr>
+        <w:t xml:space="preserve">- We need to install and configure `react-navigation` dependencies.</w:t>
       </w:r>
     </w:p>
     <w:p>
@@ -1132,8 +1545,8 @@
           <w:szCs w:val="26"/>
         </w:rPr>
       </w:pPr>
-      <w:bookmarkStart w:colFirst="0" w:colLast="0" w:name="_s6kysv2cvk34" w:id="10"/>
-      <w:bookmarkEnd w:id="10"/>
+      <w:bookmarkStart w:colFirst="0" w:colLast="0" w:name="_s6kysv2cvk34" w:id="11"/>
+      <w:bookmarkEnd w:id="11"/>
       <w:r>
         <w:rPr>
           <w:b w:val="1"/>
@@ -1147,6 +1560,183 @@
     </w:p>
     <w:p>
       <w:pPr>
+        <w:rPr/>
+      </w:pPr>
+      <w:r>
+        <w:rPr>
+          <w:rtl w:val="0"/>
+        </w:rPr>
+        <w:t xml:space="preserve"># ADR-003: Hardware Integration </w:t>
+      </w:r>
+    </w:p>
+    <w:p>
+      <w:pPr>
+        <w:rPr/>
+      </w:pPr>
+      <w:r>
+        <w:rPr>
+          <w:rtl w:val="0"/>
+        </w:rPr>
+      </w:r>
+    </w:p>
+    <w:p>
+      <w:pPr>
+        <w:rPr>
+          <w:highlight w:val="yellow"/>
+        </w:rPr>
+      </w:pPr>
+      <w:r>
+        <w:rPr>
+          <w:highlight w:val="yellow"/>
+          <w:rtl w:val="0"/>
+        </w:rPr>
+        <w:t xml:space="preserve">## Status Accepted </w:t>
+      </w:r>
+    </w:p>
+    <w:p>
+      <w:pPr>
+        <w:rPr/>
+      </w:pPr>
+      <w:r>
+        <w:rPr>
+          <w:rtl w:val="0"/>
+        </w:rPr>
+      </w:r>
+    </w:p>
+    <w:p>
+      <w:pPr>
+        <w:rPr/>
+      </w:pPr>
+      <w:r>
+        <w:rPr>
+          <w:rtl w:val="0"/>
+        </w:rPr>
+        <w:t xml:space="preserve">## Context </w:t>
+      </w:r>
+    </w:p>
+    <w:p>
+      <w:pPr>
+        <w:rPr/>
+      </w:pPr>
+      <w:r>
+        <w:rPr>
+          <w:rtl w:val="0"/>
+        </w:rPr>
+        <w:t xml:space="preserve">Our app requires hardware integration to improve user experience and productivity. </w:t>
+      </w:r>
+    </w:p>
+    <w:p>
+      <w:pPr>
+        <w:rPr/>
+      </w:pPr>
+      <w:r>
+        <w:rPr>
+          <w:rtl w:val="0"/>
+        </w:rPr>
+      </w:r>
+    </w:p>
+    <w:p>
+      <w:pPr>
+        <w:rPr/>
+      </w:pPr>
+      <w:r>
+        <w:rPr>
+          <w:rtl w:val="0"/>
+        </w:rPr>
+        <w:t xml:space="preserve">## Decision </w:t>
+      </w:r>
+    </w:p>
+    <w:p>
+      <w:pPr>
+        <w:rPr/>
+      </w:pPr>
+      <w:r>
+        <w:rPr>
+          <w:rtl w:val="0"/>
+        </w:rPr>
+        <w:t xml:space="preserve">We will integrate the following hardware features: </w:t>
+      </w:r>
+    </w:p>
+    <w:p>
+      <w:pPr>
+        <w:ind w:firstLine="720"/>
+        <w:rPr/>
+      </w:pPr>
+      <w:r>
+        <w:rPr>
+          <w:rtl w:val="0"/>
+        </w:rPr>
+        <w:t xml:space="preserve">- **Push Notifications**: Remind users of upcoming tasks. </w:t>
+      </w:r>
+    </w:p>
+    <w:p>
+      <w:pPr>
+        <w:ind w:firstLine="720"/>
+        <w:rPr/>
+      </w:pPr>
+      <w:r>
+        <w:rPr>
+          <w:rtl w:val="0"/>
+        </w:rPr>
+        <w:t xml:space="preserve">- **Vibration**: Provide haptic feedback for notifications. </w:t>
+      </w:r>
+    </w:p>
+    <w:p>
+      <w:pPr>
+        <w:rPr/>
+      </w:pPr>
+      <w:r>
+        <w:rPr>
+          <w:rtl w:val="0"/>
+        </w:rPr>
+        <w:t xml:space="preserve">We will not integrate GPS, Camera, or Fingerprint Scanner, as they are not relevant to the app's functionality. </w:t>
+      </w:r>
+    </w:p>
+    <w:p>
+      <w:pPr>
+        <w:rPr/>
+      </w:pPr>
+      <w:r>
+        <w:rPr>
+          <w:rtl w:val="0"/>
+        </w:rPr>
+      </w:r>
+    </w:p>
+    <w:p>
+      <w:pPr>
+        <w:rPr/>
+      </w:pPr>
+      <w:r>
+        <w:rPr>
+          <w:rtl w:val="0"/>
+        </w:rPr>
+        <w:t xml:space="preserve">## Consequences </w:t>
+      </w:r>
+    </w:p>
+    <w:p>
+      <w:pPr>
+        <w:rPr/>
+      </w:pPr>
+      <w:r>
+        <w:rPr>
+          <w:rtl w:val="0"/>
+        </w:rPr>
+        <w:t xml:space="preserve">- The app will request user permissions for Notifications access. </w:t>
+      </w:r>
+    </w:p>
+    <w:p>
+      <w:pPr>
+        <w:rPr/>
+      </w:pPr>
+      <w:r>
+        <w:rPr>
+          <w:rtl w:val="0"/>
+        </w:rPr>
+        <w:t xml:space="preserve">- Vibration feedback will be limited to supported devices.</w:t>
+      </w:r>
+    </w:p>
+    <w:p>
+      <w:pPr>
         <w:spacing w:after="240" w:before="240" w:lineRule="auto"/>
         <w:rPr>
           <w:b w:val="1"/>
@@ -1154,25 +1744,8 @@
       </w:pPr>
       <w:r>
         <w:rPr>
-          <w:b w:val="1"/>
-          <w:rtl w:val="0"/>
-        </w:rPr>
-        <w:t xml:space="preserve">Decision:</w:t>
-      </w:r>
-    </w:p>
-    <w:p>
-      <w:pPr>
-        <w:spacing w:after="240" w:before="240" w:lineRule="auto"/>
-        <w:rPr>
-          <w:b w:val="1"/>
-        </w:rPr>
-      </w:pPr>
-      <w:r>
-        <w:rPr>
-          <w:b w:val="1"/>
-          <w:rtl w:val="0"/>
-        </w:rPr>
-        <w:t xml:space="preserve">Justification:</w:t>
+          <w:rtl w:val="0"/>
+        </w:rPr>
       </w:r>
     </w:p>
     <w:p>
@@ -1188,8 +1761,8 @@
           <w:szCs w:val="26"/>
         </w:rPr>
       </w:pPr>
-      <w:bookmarkStart w:colFirst="0" w:colLast="0" w:name="_j9n5bjzcrx87" w:id="11"/>
-      <w:bookmarkEnd w:id="11"/>
+      <w:bookmarkStart w:colFirst="0" w:colLast="0" w:name="_j9n5bjzcrx87" w:id="12"/>
+      <w:bookmarkEnd w:id="12"/>
       <w:r>
         <w:rPr>
           <w:b w:val="1"/>
@@ -1203,212 +1776,227 @@
     </w:p>
     <w:p>
       <w:pPr>
-        <w:spacing w:after="240" w:before="240" w:lineRule="auto"/>
-        <w:rPr>
-          <w:b w:val="1"/>
-        </w:rPr>
-      </w:pPr>
-      <w:r>
-        <w:rPr>
-          <w:b w:val="1"/>
-          <w:rtl w:val="0"/>
-        </w:rPr>
-        <w:t xml:space="preserve">Decision:</w:t>
-      </w:r>
-    </w:p>
-    <w:p>
-      <w:pPr>
-        <w:spacing w:after="240" w:before="240" w:lineRule="auto"/>
-        <w:rPr>
-          <w:b w:val="1"/>
-        </w:rPr>
-      </w:pPr>
-      <w:r>
-        <w:rPr>
-          <w:b w:val="1"/>
-          <w:rtl w:val="0"/>
-        </w:rPr>
-        <w:t xml:space="preserve">Justification:</w:t>
-      </w:r>
-    </w:p>
-    <w:p>
-      <w:pPr>
-        <w:rPr/>
-      </w:pPr>
-      <w:r>
-        <w:rPr>
-          <w:rtl w:val="0"/>
-        </w:rPr>
-      </w:r>
-    </w:p>
-    <w:p>
-      <w:pPr>
-        <w:rPr/>
-      </w:pPr>
-      <w:r>
-        <w:rPr>
-          <w:rtl w:val="0"/>
-        </w:rPr>
-      </w:r>
-    </w:p>
-    <w:p>
-      <w:pPr>
-        <w:rPr/>
-      </w:pPr>
-      <w:r>
-        <w:rPr>
-          <w:rtl w:val="0"/>
-        </w:rPr>
-      </w:r>
-    </w:p>
-    <w:p>
-      <w:pPr>
-        <w:rPr/>
-      </w:pPr>
-      <w:r>
-        <w:rPr>
-          <w:rtl w:val="0"/>
-        </w:rPr>
-      </w:r>
-    </w:p>
-    <w:p>
-      <w:pPr>
-        <w:rPr/>
-      </w:pPr>
-      <w:r>
-        <w:rPr>
-          <w:rtl w:val="0"/>
-        </w:rPr>
-      </w:r>
-    </w:p>
-    <w:p>
-      <w:pPr>
-        <w:rPr/>
-      </w:pPr>
-      <w:r>
-        <w:rPr>
-          <w:rtl w:val="0"/>
-        </w:rPr>
-      </w:r>
-    </w:p>
-    <w:p>
-      <w:pPr>
-        <w:rPr/>
-      </w:pPr>
-      <w:r>
-        <w:rPr>
-          <w:rtl w:val="0"/>
-        </w:rPr>
-      </w:r>
-    </w:p>
-    <w:p>
-      <w:pPr>
-        <w:rPr/>
-      </w:pPr>
-      <w:r>
-        <w:rPr>
-          <w:rtl w:val="0"/>
-        </w:rPr>
-      </w:r>
-    </w:p>
-    <w:p>
-      <w:pPr>
-        <w:rPr/>
-      </w:pPr>
-      <w:r>
-        <w:rPr>
-          <w:rtl w:val="0"/>
-        </w:rPr>
-      </w:r>
-    </w:p>
-    <w:p>
-      <w:pPr>
-        <w:rPr/>
-      </w:pPr>
-      <w:r>
-        <w:rPr>
-          <w:rtl w:val="0"/>
-        </w:rPr>
-      </w:r>
-    </w:p>
-    <w:p>
-      <w:pPr>
-        <w:rPr/>
-      </w:pPr>
-      <w:r>
-        <w:rPr>
-          <w:rtl w:val="0"/>
-        </w:rPr>
-      </w:r>
-    </w:p>
-    <w:p>
-      <w:pPr>
-        <w:rPr/>
-      </w:pPr>
-      <w:r>
-        <w:rPr>
-          <w:rtl w:val="0"/>
-        </w:rPr>
-      </w:r>
-    </w:p>
-    <w:p>
-      <w:pPr>
-        <w:rPr/>
-      </w:pPr>
-      <w:r>
-        <w:rPr>
-          <w:rtl w:val="0"/>
-        </w:rPr>
-      </w:r>
-    </w:p>
-    <w:p>
-      <w:pPr>
-        <w:rPr/>
-      </w:pPr>
-      <w:r>
-        <w:rPr>
-          <w:rtl w:val="0"/>
-        </w:rPr>
-      </w:r>
-    </w:p>
-    <w:p>
-      <w:pPr>
-        <w:rPr/>
-      </w:pPr>
-      <w:r>
-        <w:rPr>
-          <w:rtl w:val="0"/>
-        </w:rPr>
-      </w:r>
-    </w:p>
-    <w:p>
-      <w:pPr>
-        <w:rPr/>
-      </w:pPr>
-      <w:r>
-        <w:rPr>
-          <w:rtl w:val="0"/>
-        </w:rPr>
-      </w:r>
-    </w:p>
-    <w:p>
-      <w:pPr>
-        <w:rPr/>
-      </w:pPr>
-      <w:r>
-        <w:rPr>
-          <w:rtl w:val="0"/>
-        </w:rPr>
-      </w:r>
-    </w:p>
-    <w:p>
-      <w:pPr>
-        <w:rPr/>
-      </w:pPr>
-      <w:r>
-        <w:rPr>
-          <w:rtl w:val="0"/>
-        </w:rPr>
+        <w:rPr/>
+      </w:pPr>
+      <w:r>
+        <w:rPr>
+          <w:rtl w:val="0"/>
+        </w:rPr>
+        <w:t xml:space="preserve"># ADR-004: Database Storage</w:t>
+      </w:r>
+    </w:p>
+    <w:p>
+      <w:pPr>
+        <w:rPr/>
+      </w:pPr>
+      <w:r>
+        <w:rPr>
+          <w:rtl w:val="0"/>
+        </w:rPr>
+      </w:r>
+    </w:p>
+    <w:p>
+      <w:pPr>
+        <w:rPr/>
+      </w:pPr>
+      <w:r>
+        <w:rPr>
+          <w:rtl w:val="0"/>
+        </w:rPr>
+        <w:t xml:space="preserve">## Status</w:t>
+      </w:r>
+    </w:p>
+    <w:p>
+      <w:pPr>
+        <w:rPr>
+          <w:highlight w:val="yellow"/>
+        </w:rPr>
+      </w:pPr>
+      <w:r>
+        <w:rPr>
+          <w:highlight w:val="yellow"/>
+          <w:rtl w:val="0"/>
+        </w:rPr>
+        <w:t xml:space="preserve">&lt;To be confirmed - wala pa usapan about storage&gt;</w:t>
+      </w:r>
+    </w:p>
+    <w:p>
+      <w:pPr>
+        <w:rPr>
+          <w:highlight w:val="yellow"/>
+        </w:rPr>
+      </w:pPr>
+      <w:r>
+        <w:rPr>
+          <w:rtl w:val="0"/>
+        </w:rPr>
+      </w:r>
+    </w:p>
+    <w:p>
+      <w:pPr>
+        <w:rPr>
+          <w:highlight w:val="yellow"/>
+        </w:rPr>
+      </w:pPr>
+      <w:r>
+        <w:rPr>
+          <w:highlight w:val="yellow"/>
+          <w:rtl w:val="0"/>
+        </w:rPr>
+        <w:t xml:space="preserve">## Context</w:t>
+      </w:r>
+    </w:p>
+    <w:p>
+      <w:pPr>
+        <w:rPr>
+          <w:highlight w:val="yellow"/>
+        </w:rPr>
+      </w:pPr>
+      <w:r>
+        <w:rPr>
+          <w:highlight w:val="yellow"/>
+          <w:rtl w:val="0"/>
+        </w:rPr>
+        <w:t xml:space="preserve">The app needs to store user tasks, reminders, and completed task history.</w:t>
+      </w:r>
+    </w:p>
+    <w:p>
+      <w:pPr>
+        <w:rPr>
+          <w:highlight w:val="yellow"/>
+        </w:rPr>
+      </w:pPr>
+      <w:r>
+        <w:rPr>
+          <w:rtl w:val="0"/>
+        </w:rPr>
+      </w:r>
+    </w:p>
+    <w:p>
+      <w:pPr>
+        <w:rPr>
+          <w:highlight w:val="yellow"/>
+        </w:rPr>
+      </w:pPr>
+      <w:r>
+        <w:rPr>
+          <w:highlight w:val="yellow"/>
+          <w:rtl w:val="0"/>
+        </w:rPr>
+        <w:t xml:space="preserve">## Decision</w:t>
+      </w:r>
+    </w:p>
+    <w:p>
+      <w:pPr>
+        <w:rPr>
+          <w:highlight w:val="yellow"/>
+        </w:rPr>
+      </w:pPr>
+      <w:r>
+        <w:rPr>
+          <w:highlight w:val="yellow"/>
+          <w:rtl w:val="0"/>
+        </w:rPr>
+        <w:t xml:space="preserve">We will use **Local Storage (Encrypted)** with `AsyncStorage` in combination with **SQLite** to:</w:t>
+      </w:r>
+    </w:p>
+    <w:p>
+      <w:pPr>
+        <w:ind w:left="720" w:firstLine="0"/>
+        <w:rPr>
+          <w:highlight w:val="yellow"/>
+        </w:rPr>
+      </w:pPr>
+      <w:r>
+        <w:rPr>
+          <w:highlight w:val="yellow"/>
+          <w:rtl w:val="0"/>
+        </w:rPr>
+        <w:t xml:space="preserve">- Store tasks locally on the device.</w:t>
+      </w:r>
+    </w:p>
+    <w:p>
+      <w:pPr>
+        <w:ind w:left="720" w:firstLine="0"/>
+        <w:rPr>
+          <w:highlight w:val="yellow"/>
+        </w:rPr>
+      </w:pPr>
+      <w:r>
+        <w:rPr>
+          <w:highlight w:val="yellow"/>
+          <w:rtl w:val="0"/>
+        </w:rPr>
+        <w:t xml:space="preserve">- Encrypt sensitive user data.</w:t>
+      </w:r>
+    </w:p>
+    <w:p>
+      <w:pPr>
+        <w:ind w:left="720" w:firstLine="0"/>
+        <w:rPr>
+          <w:highlight w:val="yellow"/>
+        </w:rPr>
+      </w:pPr>
+      <w:r>
+        <w:rPr>
+          <w:highlight w:val="yellow"/>
+          <w:rtl w:val="0"/>
+        </w:rPr>
+        <w:t xml:space="preserve">- Sync with the device's calendar for recurring events.</w:t>
+      </w:r>
+    </w:p>
+    <w:p>
+      <w:pPr>
+        <w:rPr>
+          <w:highlight w:val="yellow"/>
+        </w:rPr>
+      </w:pPr>
+      <w:r>
+        <w:rPr>
+          <w:rtl w:val="0"/>
+        </w:rPr>
+      </w:r>
+    </w:p>
+    <w:p>
+      <w:pPr>
+        <w:rPr>
+          <w:highlight w:val="yellow"/>
+        </w:rPr>
+      </w:pPr>
+      <w:r>
+        <w:rPr>
+          <w:highlight w:val="yellow"/>
+          <w:rtl w:val="0"/>
+        </w:rPr>
+        <w:t xml:space="preserve">## Consequences</w:t>
+      </w:r>
+    </w:p>
+    <w:p>
+      <w:pPr>
+        <w:rPr>
+          <w:highlight w:val="yellow"/>
+        </w:rPr>
+      </w:pPr>
+      <w:r>
+        <w:rPr>
+          <w:highlight w:val="yellow"/>
+          <w:rtl w:val="0"/>
+        </w:rPr>
+        <w:t xml:space="preserve">- The app will work offline without needing an internet connection.</w:t>
+      </w:r>
+    </w:p>
+    <w:p>
+      <w:pPr>
+        <w:rPr>
+          <w:highlight w:val="yellow"/>
+        </w:rPr>
+      </w:pPr>
+      <w:r>
+        <w:rPr>
+          <w:highlight w:val="yellow"/>
+          <w:rtl w:val="0"/>
+        </w:rPr>
+        <w:t xml:space="preserve">- Data will be stored securely, but syncing with external services will require additional development in the future.</w:t>
       </w:r>
     </w:p>
     <w:p>
@@ -1423,8 +2011,8 @@
           <w:szCs w:val="34"/>
         </w:rPr>
       </w:pPr>
-      <w:bookmarkStart w:colFirst="0" w:colLast="0" w:name="_86970d1ebh50" w:id="12"/>
-      <w:bookmarkEnd w:id="12"/>
+      <w:bookmarkStart w:colFirst="0" w:colLast="0" w:name="_86970d1ebh50" w:id="13"/>
+      <w:bookmarkEnd w:id="13"/>
       <w:r>
         <w:rPr>
           <w:b w:val="1"/>
@@ -1433,86 +2021,6 @@
           <w:rtl w:val="0"/>
         </w:rPr>
         <w:t xml:space="preserve">4. Progress Report</w:t>
-      </w:r>
-    </w:p>
-    <w:p>
-      <w:pPr>
-        <w:rPr/>
-      </w:pPr>
-      <w:r>
-        <w:rPr>
-          <w:rtl w:val="0"/>
-        </w:rPr>
-      </w:r>
-    </w:p>
-    <w:p>
-      <w:pPr>
-        <w:rPr/>
-      </w:pPr>
-      <w:r>
-        <w:rPr>
-          <w:rtl w:val="0"/>
-        </w:rPr>
-      </w:r>
-    </w:p>
-    <w:p>
-      <w:pPr>
-        <w:rPr/>
-      </w:pPr>
-      <w:r>
-        <w:rPr>
-          <w:rtl w:val="0"/>
-        </w:rPr>
-      </w:r>
-    </w:p>
-    <w:p>
-      <w:pPr>
-        <w:rPr/>
-      </w:pPr>
-      <w:r>
-        <w:rPr>
-          <w:rtl w:val="0"/>
-        </w:rPr>
-      </w:r>
-    </w:p>
-    <w:p>
-      <w:pPr>
-        <w:rPr/>
-      </w:pPr>
-      <w:r>
-        <w:rPr>
-          <w:rtl w:val="0"/>
-        </w:rPr>
-      </w:r>
-    </w:p>
-    <w:p>
-      <w:pPr>
-        <w:rPr/>
-      </w:pPr>
-      <w:r>
-        <w:rPr>
-          <w:rtl w:val="0"/>
-        </w:rPr>
-      </w:r>
-    </w:p>
-    <w:p>
-      <w:pPr>
-        <w:rPr/>
-      </w:pPr>
-      <w:r>
-        <w:rPr>
-          <w:rtl w:val="0"/>
-        </w:rPr>
-      </w:r>
-    </w:p>
-    <w:p>
-      <w:pPr>
-        <w:rPr/>
-      </w:pPr>
-      <w:r>
-        <w:rPr>
-          <w:rtl w:val="0"/>
-        </w:rPr>
       </w:r>
     </w:p>
     <w:p>
@@ -1867,8 +2375,8 @@
           <w:szCs w:val="34"/>
         </w:rPr>
       </w:pPr>
-      <w:bookmarkStart w:colFirst="0" w:colLast="0" w:name="_z09n5i1hv1gd" w:id="13"/>
-      <w:bookmarkEnd w:id="13"/>
+      <w:bookmarkStart w:colFirst="0" w:colLast="0" w:name="_z09n5i1hv1gd" w:id="14"/>
+      <w:bookmarkEnd w:id="14"/>
       <w:r>
         <w:rPr>
           <w:b w:val="1"/>
@@ -2508,6 +3016,62 @@
 </w:document>
 </file>
 
+<file path=word/comments.xml><?xml version="1.0" encoding="utf-8"?>
+<w:comments xmlns:mc="http://schemas.openxmlformats.org/markup-compatibility/2006" xmlns:o="urn:schemas-microsoft-com:office:office" xmlns:r="http://schemas.openxmlformats.org/officeDocument/2006/relationships" xmlns:m="http://schemas.openxmlformats.org/officeDocument/2006/math" xmlns:v="urn:schemas-microsoft-com:vml" xmlns:wp="http://schemas.openxmlformats.org/drawingml/2006/wordprocessingDrawing" xmlns:w10="urn:schemas-microsoft-com:office:word" xmlns:w="http://schemas.openxmlformats.org/wordprocessingml/2006/main" xmlns:wne="http://schemas.microsoft.com/office/word/2006/wordml" xmlns:sl="http://schemas.openxmlformats.org/schemaLibrary/2006/main" xmlns:a="http://schemas.openxmlformats.org/drawingml/2006/main" xmlns:pic="http://schemas.openxmlformats.org/drawingml/2006/picture" xmlns:c="http://schemas.openxmlformats.org/drawingml/2006/chart" xmlns:lc="http://schemas.openxmlformats.org/drawingml/2006/lockedCanvas" xmlns:dgm="http://schemas.openxmlformats.org/drawingml/2006/diagram" xmlns:wps="http://schemas.microsoft.com/office/word/2010/wordprocessingShape" xmlns:wpg="http://schemas.microsoft.com/office/word/2010/wordprocessingGroup" xmlns:w14="http://schemas.microsoft.com/office/word/2010/wordml" xmlns:w15="http://schemas.microsoft.com/office/word/2012/wordml" xmlns:w16="http://schemas.microsoft.com/office/word/2018/wordml" xmlns:w16cex="http://schemas.microsoft.com/office/word/2018/wordml/cex" xmlns:w16cid="http://schemas.microsoft.com/office/word/2016/wordml/cid" xmlns="http://schemas.microsoft.com/office/tasks/2019/documenttasks" xmlns:cr="http://schemas.microsoft.com/office/comments/2020/reactions">
+  <w:comment w:author="Gabriel Ira Siwa" w:id="0" w:date="2025-03-03T06:37:20Z">
+    <w:p>
+      <w:pPr>
+        <w:keepNext w:val="0"/>
+        <w:keepLines w:val="0"/>
+        <w:pageBreakBefore w:val="0"/>
+        <w:widowControl w:val="0"/>
+        <w:pBdr>
+          <w:top w:space="0" w:sz="0" w:val="nil"/>
+          <w:left w:space="0" w:sz="0" w:val="nil"/>
+          <w:bottom w:space="0" w:sz="0" w:val="nil"/>
+          <w:right w:space="0" w:sz="0" w:val="nil"/>
+          <w:between w:space="0" w:sz="0" w:val="nil"/>
+        </w:pBdr>
+        <w:shd w:fill="auto" w:val="clear"/>
+        <w:spacing w:after="0" w:before="0" w:line="240" w:lineRule="auto"/>
+        <w:ind w:left="0" w:right="0" w:firstLine="0"/>
+        <w:jc w:val="left"/>
+        <w:rPr>
+          <w:rFonts w:ascii="Arial" w:cs="Arial" w:eastAsia="Arial" w:hAnsi="Arial"/>
+          <w:b w:val="0"/>
+          <w:i w:val="0"/>
+          <w:smallCaps w:val="0"/>
+          <w:strike w:val="0"/>
+          <w:color w:val="000000"/>
+          <w:sz w:val="22"/>
+          <w:szCs w:val="22"/>
+          <w:u w:val="none"/>
+          <w:shd w:fill="auto" w:val="clear"/>
+          <w:vertAlign w:val="baseline"/>
+        </w:rPr>
+      </w:pPr>
+      <w:r>
+        <w:rPr>
+          <w:rFonts w:ascii="Arial" w:cs="Arial" w:eastAsia="Arial" w:hAnsi="Arial"/>
+          <w:b w:val="0"/>
+          <w:i w:val="0"/>
+          <w:smallCaps w:val="0"/>
+          <w:strike w:val="0"/>
+          <w:color w:val="000000"/>
+          <w:sz w:val="22"/>
+          <w:szCs w:val="22"/>
+          <w:u w:val="none"/>
+          <w:shd w:fill="auto" w:val="clear"/>
+          <w:vertAlign w:val="baseline"/>
+          <w:rtl w:val="0"/>
+        </w:rPr>
+        <w:t xml:space="preserve">Good for me</w:t>
+      </w:r>
+    </w:p>
+  </w:comment>
+</w:comments>
+</file>
+
 <file path=word/numbering.xml><?xml version="1.0" encoding="utf-8"?>
 <w:numbering xmlns:mc="http://schemas.openxmlformats.org/markup-compatibility/2006" xmlns:o="urn:schemas-microsoft-com:office:office" xmlns:r="http://schemas.openxmlformats.org/officeDocument/2006/relationships" xmlns:m="http://schemas.openxmlformats.org/officeDocument/2006/math" xmlns:v="urn:schemas-microsoft-com:vml" xmlns:wp="http://schemas.openxmlformats.org/drawingml/2006/wordprocessingDrawing" xmlns:w10="urn:schemas-microsoft-com:office:word" xmlns:w="http://schemas.openxmlformats.org/wordprocessingml/2006/main" xmlns:wne="http://schemas.microsoft.com/office/word/2006/wordml" xmlns:sl="http://schemas.openxmlformats.org/schemaLibrary/2006/main" xmlns:a="http://schemas.openxmlformats.org/drawingml/2006/main" xmlns:pic="http://schemas.openxmlformats.org/drawingml/2006/picture" xmlns:c="http://schemas.openxmlformats.org/drawingml/2006/chart" xmlns:lc="http://schemas.openxmlformats.org/drawingml/2006/lockedCanvas" xmlns:dgm="http://schemas.openxmlformats.org/drawingml/2006/diagram" xmlns:wps="http://schemas.microsoft.com/office/word/2010/wordprocessingShape" xmlns:wpg="http://schemas.microsoft.com/office/word/2010/wordprocessingGroup" xmlns:w14="http://schemas.microsoft.com/office/word/2010/wordml" xmlns:w15="http://schemas.microsoft.com/office/word/2012/wordml" xmlns:w16="http://schemas.microsoft.com/office/word/2018/wordml" xmlns:w16cex="http://schemas.microsoft.com/office/word/2018/wordml/cex" xmlns:w16cid="http://schemas.microsoft.com/office/word/2016/wordml/cid" xmlns="http://schemas.microsoft.com/office/tasks/2019/documenttasks" xmlns:cr="http://schemas.microsoft.com/office/comments/2020/reactions">
   <w:abstractNum w:abstractNumId="1">

</xml_diff>

<commit_message>
Update Phase 2 - App Architecture (Mobile App).docx
</commit_message>
<xml_diff>
--- a/Phase 2 - App Architecture (Mobile App).docx
+++ b/Phase 2 - App Architecture (Mobile App).docx
@@ -134,7 +134,6 @@
           <w:lang w:val="pt-BR"/>
         </w:rPr>
       </w:pPr>
-      <w:proofErr w:type="spellStart"/>
       <w:r>
         <w:rPr>
           <w:i/>
@@ -142,42 +141,43 @@
           <w:szCs w:val="23"/>
           <w:lang w:val="pt-BR"/>
         </w:rPr>
-        <w:t>Claur</w:t>
-      </w:r>
-      <w:proofErr w:type="spellEnd"/>
-      <w:r>
+        <w:t>Claur, Alessandra Nicole</w:t>
+      </w:r>
+    </w:p>
+    <w:p>
+      <w:pPr>
+        <w:pStyle w:val="Heading2"/>
+        <w:spacing w:before="240" w:after="240" w:line="240" w:lineRule="auto"/>
+        <w:jc w:val="center"/>
         <w:rPr>
           <w:i/>
           <w:sz w:val="23"/>
           <w:szCs w:val="23"/>
           <w:lang w:val="pt-BR"/>
         </w:rPr>
-        <w:t>, Alessandra Nicole</w:t>
-      </w:r>
-    </w:p>
-    <w:p>
-      <w:pPr>
-        <w:pStyle w:val="Heading2"/>
-        <w:spacing w:before="240" w:after="240" w:line="240" w:lineRule="auto"/>
-        <w:jc w:val="center"/>
+      </w:pPr>
+      <w:r>
         <w:rPr>
           <w:i/>
           <w:sz w:val="23"/>
           <w:szCs w:val="23"/>
           <w:lang w:val="pt-BR"/>
         </w:rPr>
-      </w:pPr>
-      <w:proofErr w:type="spellStart"/>
-      <w:r>
+        <w:t>Escartin, Mitzi Vera</w:t>
+      </w:r>
+    </w:p>
+    <w:p>
+      <w:pPr>
+        <w:pStyle w:val="Heading2"/>
+        <w:spacing w:before="240" w:after="240" w:line="240" w:lineRule="auto"/>
+        <w:jc w:val="center"/>
         <w:rPr>
           <w:i/>
           <w:sz w:val="23"/>
           <w:szCs w:val="23"/>
           <w:lang w:val="pt-BR"/>
         </w:rPr>
-        <w:t>Escartin</w:t>
-      </w:r>
-      <w:proofErr w:type="spellEnd"/>
+      </w:pPr>
       <w:r>
         <w:rPr>
           <w:i/>
@@ -185,48 +185,6 @@
           <w:szCs w:val="23"/>
           <w:lang w:val="pt-BR"/>
         </w:rPr>
-        <w:t xml:space="preserve">, </w:t>
-      </w:r>
-      <w:proofErr w:type="spellStart"/>
-      <w:r>
-        <w:rPr>
-          <w:i/>
-          <w:sz w:val="23"/>
-          <w:szCs w:val="23"/>
-          <w:lang w:val="pt-BR"/>
-        </w:rPr>
-        <w:t>Mitzi</w:t>
-      </w:r>
-      <w:proofErr w:type="spellEnd"/>
-      <w:r>
-        <w:rPr>
-          <w:i/>
-          <w:sz w:val="23"/>
-          <w:szCs w:val="23"/>
-          <w:lang w:val="pt-BR"/>
-        </w:rPr>
-        <w:t xml:space="preserve"> Vera</w:t>
-      </w:r>
-    </w:p>
-    <w:p>
-      <w:pPr>
-        <w:pStyle w:val="Heading2"/>
-        <w:spacing w:before="240" w:after="240" w:line="240" w:lineRule="auto"/>
-        <w:jc w:val="center"/>
-        <w:rPr>
-          <w:i/>
-          <w:sz w:val="23"/>
-          <w:szCs w:val="23"/>
-          <w:lang w:val="pt-BR"/>
-        </w:rPr>
-      </w:pPr>
-      <w:r>
-        <w:rPr>
-          <w:i/>
-          <w:sz w:val="23"/>
-          <w:szCs w:val="23"/>
-          <w:lang w:val="pt-BR"/>
-        </w:rPr>
         <w:t>Fontelo, Lulubelle</w:t>
       </w:r>
     </w:p>
@@ -502,7 +460,13 @@
         <w:spacing w:before="240" w:after="240"/>
       </w:pPr>
       <w:r>
-        <w:t xml:space="preserve">This document details the architectural decisions for </w:t>
+        <w:t xml:space="preserve">This document details the architectural </w:t>
+      </w:r>
+      <w:r>
+        <w:t>Decision</w:t>
+      </w:r>
+      <w:r>
+        <w:t xml:space="preserve">s for </w:t>
       </w:r>
       <w:proofErr w:type="spellStart"/>
       <w:r>
@@ -874,34 +838,35 @@
         </w:numPr>
         <w:spacing w:before="0" w:after="0"/>
         <w:rPr>
-          <w:b/>
-          <w:sz w:val="34"/>
-          <w:szCs w:val="34"/>
-        </w:rPr>
-      </w:pPr>
-      <w:r>
-        <w:rPr>
           <w:sz w:val="22"/>
           <w:szCs w:val="22"/>
         </w:rPr>
-        <w:t xml:space="preserve">Local Storage: Encrypted </w:t>
-      </w:r>
-      <w:proofErr w:type="spellStart"/>
+      </w:pPr>
       <w:r>
         <w:rPr>
           <w:sz w:val="22"/>
           <w:szCs w:val="22"/>
         </w:rPr>
-        <w:t>AsyncStorage</w:t>
-      </w:r>
-      <w:proofErr w:type="spellEnd"/>
+        <w:t xml:space="preserve">Local Storage: Encrypted </w:t>
+      </w:r>
+      <w:proofErr w:type="spellStart"/>
       <w:r>
         <w:rPr>
           <w:sz w:val="22"/>
           <w:szCs w:val="22"/>
         </w:rPr>
+        <w:t>AsyncStorage</w:t>
+      </w:r>
+      <w:proofErr w:type="spellEnd"/>
+      <w:r>
+        <w:rPr>
+          <w:sz w:val="22"/>
+          <w:szCs w:val="22"/>
+        </w:rPr>
         <w:t xml:space="preserve"> for offline access.</w:t>
       </w:r>
+      <w:bookmarkStart w:id="5" w:name="_poyt53ms2s81" w:colFirst="0" w:colLast="0"/>
+      <w:bookmarkEnd w:id="5"/>
     </w:p>
     <w:p>
       <w:pPr>
@@ -912,18 +877,14 @@
           <w:ilvl w:val="0"/>
           <w:numId w:val="1"/>
         </w:numPr>
-        <w:spacing w:before="0" w:after="240"/>
-        <w:rPr>
-          <w:b/>
-          <w:sz w:val="34"/>
-          <w:szCs w:val="34"/>
-        </w:rPr>
-      </w:pPr>
-      <w:bookmarkStart w:id="5" w:name="_poyt53ms2s81" w:colFirst="0" w:colLast="0"/>
-      <w:bookmarkEnd w:id="5"/>
-      <w:r>
-        <w:rPr>
-          <w:rFonts w:ascii="Arial Unicode MS" w:eastAsia="Arial Unicode MS" w:hAnsi="Arial Unicode MS" w:cs="Arial Unicode MS"/>
+        <w:spacing w:before="0" w:after="0"/>
+        <w:rPr>
+          <w:sz w:val="22"/>
+          <w:szCs w:val="22"/>
+        </w:rPr>
+      </w:pPr>
+      <w:r>
+        <w:rPr>
           <w:sz w:val="22"/>
           <w:szCs w:val="22"/>
         </w:rPr>
@@ -952,7 +913,23 @@
           <w:sz w:val="34"/>
           <w:szCs w:val="34"/>
         </w:rPr>
-        <w:t>3. Architecture Decision Records</w:t>
+        <w:t xml:space="preserve">3. Architecture </w:t>
+      </w:r>
+      <w:r>
+        <w:rPr>
+          <w:b/>
+          <w:sz w:val="34"/>
+          <w:szCs w:val="34"/>
+        </w:rPr>
+        <w:t>Decision:</w:t>
+      </w:r>
+      <w:r>
+        <w:rPr>
+          <w:b/>
+          <w:sz w:val="34"/>
+          <w:szCs w:val="34"/>
+        </w:rPr>
+        <w:t xml:space="preserve"> Records</w:t>
       </w:r>
     </w:p>
     <w:p>
@@ -980,11 +957,6 @@
         <w:t>3.1 Development Framework</w:t>
       </w:r>
     </w:p>
-    <w:p>
-      <w:r>
-        <w:t xml:space="preserve"># ADR-001: Development Framework </w:t>
-      </w:r>
-    </w:p>
     <w:p/>
     <w:p>
       <w:pPr>
@@ -993,66 +965,95 @@
         </w:rPr>
       </w:pPr>
       <w:r>
-        <w:t xml:space="preserve">## Status </w:t>
-      </w:r>
-      <w:r>
-        <w:rPr>
-          <w:highlight w:val="yellow"/>
-        </w:rPr>
-        <w:t xml:space="preserve">&lt;Pending&gt; - Everyone in the team needs to confirm that they agree to this </w:t>
+        <w:rPr>
+          <w:b/>
+          <w:bCs/>
+        </w:rPr>
+        <w:t>Status:</w:t>
+      </w:r>
+      <w:r>
+        <w:t xml:space="preserve"> </w:t>
+      </w:r>
+      <w:r>
+        <w:t>Accepted</w:t>
+      </w:r>
+    </w:p>
+    <w:p/>
+    <w:p>
+      <w:r>
+        <w:t>Context:</w:t>
+      </w:r>
+      <w:r>
+        <w:t xml:space="preserve"> Our mobile app is a **Study Planner App** that allows students to create tasks, set reminders, and receive notifications. We need a framework that supports cross-platform mobile app development with Android as the target device. </w:t>
+      </w:r>
+    </w:p>
+    <w:p/>
+    <w:p>
+      <w:pPr>
+        <w:rPr>
+          <w:b/>
+          <w:bCs/>
+        </w:rPr>
+      </w:pPr>
+      <w:r>
+        <w:rPr>
+          <w:b/>
+          <w:bCs/>
+        </w:rPr>
+        <w:t>Decision:</w:t>
+      </w:r>
+    </w:p>
+    <w:p>
+      <w:r>
+        <w:t>We will use **React Native** as our development framework.</w:t>
+      </w:r>
+    </w:p>
+    <w:p/>
+    <w:p>
+      <w:pPr>
+        <w:rPr>
+          <w:b/>
+          <w:bCs/>
+        </w:rPr>
+      </w:pPr>
+      <w:r>
+        <w:rPr>
+          <w:b/>
+          <w:bCs/>
+        </w:rPr>
+        <w:t>Justification:</w:t>
+      </w:r>
+      <w:r>
+        <w:rPr>
+          <w:b/>
+          <w:bCs/>
+        </w:rPr>
+        <w:t xml:space="preserve"> </w:t>
+      </w:r>
+    </w:p>
+    <w:p>
+      <w:r>
+        <w:t xml:space="preserve">- It supports </w:t>
       </w:r>
       <w:commentRangeStart w:id="9"/>
       <w:r>
-        <w:rPr>
-          <w:highlight w:val="yellow"/>
-        </w:rPr>
-        <w:t>framework</w:t>
+        <w:t>Android</w:t>
       </w:r>
       <w:commentRangeEnd w:id="9"/>
       <w:r>
+        <w:rPr>
+          <w:rStyle w:val="CommentReference"/>
+        </w:rPr>
         <w:commentReference w:id="9"/>
       </w:r>
-    </w:p>
-    <w:p/>
-    <w:p>
-      <w:r>
-        <w:t xml:space="preserve">## Context Our mobile app is a **Study Planner App** that allows students to create tasks, set reminders, and receive notifications. We need a framework that supports cross-platform mobile app development with Android as the target device. </w:t>
-      </w:r>
-    </w:p>
-    <w:p/>
-    <w:p>
-      <w:r>
-        <w:t>## Decision</w:t>
-      </w:r>
-    </w:p>
-    <w:p>
-      <w:r>
-        <w:t>We will use **React Native** as our development framework.</w:t>
-      </w:r>
-    </w:p>
-    <w:p/>
-    <w:p>
-      <w:r>
-        <w:t xml:space="preserve">## Justification </w:t>
-      </w:r>
-    </w:p>
-    <w:p>
-      <w:r>
-        <w:t xml:space="preserve">- It supports </w:t>
-      </w:r>
-      <w:commentRangeStart w:id="10"/>
-      <w:r>
-        <w:t>Android</w:t>
-      </w:r>
-      <w:commentRangeEnd w:id="10"/>
-      <w:r>
-        <w:rPr>
-          <w:rStyle w:val="CommentReference"/>
-        </w:rPr>
-        <w:commentReference w:id="10"/>
-      </w:r>
-      <w:r>
-        <w:t xml:space="preserve"> devices. </w:t>
+      <w:r>
+        <w:t xml:space="preserve"> </w:t>
+      </w:r>
+      <w:r>
+        <w:t xml:space="preserve">and Apple </w:t>
+      </w:r>
+      <w:r>
+        <w:t xml:space="preserve">devices. </w:t>
       </w:r>
     </w:p>
     <w:p>
@@ -1067,8 +1068,25 @@
     </w:p>
     <w:p/>
     <w:p>
-      <w:r>
-        <w:t xml:space="preserve">## Consequences </w:t>
+      <w:pPr>
+        <w:rPr>
+          <w:b/>
+          <w:bCs/>
+        </w:rPr>
+      </w:pPr>
+      <w:r>
+        <w:rPr>
+          <w:b/>
+          <w:bCs/>
+        </w:rPr>
+        <w:t>Consequences:</w:t>
+      </w:r>
+      <w:r>
+        <w:rPr>
+          <w:b/>
+          <w:bCs/>
+        </w:rPr>
+        <w:t xml:space="preserve"> </w:t>
       </w:r>
     </w:p>
     <w:p>
@@ -1099,8 +1117,8 @@
           <w:szCs w:val="26"/>
         </w:rPr>
       </w:pPr>
-      <w:bookmarkStart w:id="11" w:name="_m7klp7u13ofe" w:colFirst="0" w:colLast="0"/>
-      <w:bookmarkEnd w:id="11"/>
+      <w:bookmarkStart w:id="10" w:name="_m7klp7u13ofe" w:colFirst="0" w:colLast="0"/>
+      <w:bookmarkEnd w:id="10"/>
       <w:r>
         <w:rPr>
           <w:b/>
@@ -1113,63 +1131,60 @@
     </w:p>
     <w:p>
       <w:r>
-        <w:t xml:space="preserve"># ADR-002: Navigation Strategy </w:t>
-      </w:r>
-    </w:p>
-    <w:p/>
-    <w:p>
-      <w:pPr>
-        <w:rPr>
-          <w:highlight w:val="yellow"/>
-        </w:rPr>
-      </w:pPr>
-      <w:r>
-        <w:rPr>
-          <w:highlight w:val="yellow"/>
-        </w:rPr>
-        <w:t xml:space="preserve">## Status Accepted (During 02/28 </w:t>
-      </w:r>
-      <w:commentRangeStart w:id="12"/>
-      <w:r>
-        <w:rPr>
-          <w:highlight w:val="yellow"/>
-        </w:rPr>
-        <w:t>meeting</w:t>
-      </w:r>
-      <w:commentRangeEnd w:id="12"/>
-      <w:r>
-        <w:rPr>
-          <w:rStyle w:val="CommentReference"/>
-        </w:rPr>
-        <w:commentReference w:id="12"/>
-      </w:r>
-      <w:r>
-        <w:rPr>
-          <w:highlight w:val="yellow"/>
-        </w:rPr>
-        <w:t>)</w:t>
-      </w:r>
-    </w:p>
-    <w:p/>
-    <w:p>
-      <w:r>
-        <w:t xml:space="preserve">## Context </w:t>
+        <w:rPr>
+          <w:b/>
+          <w:bCs/>
+        </w:rPr>
+        <w:t>Status:</w:t>
+      </w:r>
+      <w:r>
+        <w:t xml:space="preserve"> Accepted </w:t>
+      </w:r>
+    </w:p>
+    <w:p/>
+    <w:p>
+      <w:pPr>
+        <w:rPr>
+          <w:b/>
+          <w:bCs/>
+        </w:rPr>
+      </w:pPr>
+      <w:r>
+        <w:rPr>
+          <w:b/>
+          <w:bCs/>
+        </w:rPr>
+        <w:t>Context:</w:t>
+      </w:r>
+      <w:r>
+        <w:rPr>
+          <w:b/>
+          <w:bCs/>
+        </w:rPr>
+        <w:t xml:space="preserve"> </w:t>
+      </w:r>
+    </w:p>
+    <w:p>
+      <w:r>
+        <w:t xml:space="preserve">The app needs a simple way for users to navigate between the **Home**, **Calendar View**, and **Settings** screens. </w:t>
+      </w:r>
+    </w:p>
+    <w:p/>
+    <w:p>
+      <w:r>
+        <w:rPr>
+          <w:b/>
+          <w:bCs/>
+        </w:rPr>
+        <w:t>Decision:</w:t>
+      </w:r>
+      <w:r>
+        <w:t xml:space="preserve"> We will implement </w:t>
       </w:r>
     </w:p>
     <w:p>
       <w:r>
         <w:lastRenderedPageBreak/>
-        <w:t xml:space="preserve">The app needs a simple way for users to navigate between the **Home**, **Calendar View**, and **Settings** screens. </w:t>
-      </w:r>
-    </w:p>
-    <w:p/>
-    <w:p>
-      <w:r>
-        <w:t xml:space="preserve">## Decision We will implement </w:t>
-      </w:r>
-    </w:p>
-    <w:p>
-      <w:r>
         <w:t xml:space="preserve">**Bottom Tab Navigation** using the `react-navigation` library with the following structure: </w:t>
       </w:r>
     </w:p>
@@ -1206,18 +1221,21 @@
         <w:spacing w:after="80"/>
         <w:rPr>
           <w:b/>
+          <w:bCs/>
           <w:sz w:val="34"/>
           <w:szCs w:val="34"/>
         </w:rPr>
       </w:pPr>
-      <w:bookmarkStart w:id="13" w:name="_p33xiiksp2lw" w:colFirst="0" w:colLast="0"/>
-      <w:bookmarkEnd w:id="13"/>
-      <w:r>
-        <w:rPr>
+      <w:bookmarkStart w:id="11" w:name="_p33xiiksp2lw" w:colFirst="0" w:colLast="0"/>
+      <w:bookmarkEnd w:id="11"/>
+      <w:r>
+        <w:rPr>
+          <w:b/>
+          <w:bCs/>
           <w:sz w:val="22"/>
           <w:szCs w:val="22"/>
         </w:rPr>
-        <w:t>## Justification</w:t>
+        <w:t>Justification:</w:t>
       </w:r>
     </w:p>
     <w:p>
@@ -1230,19 +1248,34 @@
     </w:p>
     <w:p/>
     <w:p>
-      <w:r>
-        <w:t xml:space="preserve">## Consequences </w:t>
+      <w:pPr>
+        <w:rPr>
+          <w:b/>
+          <w:bCs/>
+        </w:rPr>
+      </w:pPr>
+      <w:r>
+        <w:rPr>
+          <w:b/>
+          <w:bCs/>
+        </w:rPr>
+        <w:t>Consequences:</w:t>
+      </w:r>
+      <w:r>
+        <w:rPr>
+          <w:b/>
+          <w:bCs/>
+        </w:rPr>
+        <w:t xml:space="preserve"> </w:t>
       </w:r>
     </w:p>
     <w:p>
       <w:r>
         <w:t xml:space="preserve">- The app will have </w:t>
       </w:r>
-      <w:proofErr w:type="gramStart"/>
-      <w:r>
-        <w:t>a consistent</w:t>
-      </w:r>
-      <w:proofErr w:type="gramEnd"/>
+      <w:r>
+        <w:t>consistent</w:t>
+      </w:r>
       <w:r>
         <w:t xml:space="preserve"> user experience across all screens. </w:t>
       </w:r>
@@ -1265,8 +1298,8 @@
           <w:szCs w:val="26"/>
         </w:rPr>
       </w:pPr>
-      <w:bookmarkStart w:id="14" w:name="_s6kysv2cvk34" w:colFirst="0" w:colLast="0"/>
-      <w:bookmarkEnd w:id="14"/>
+      <w:bookmarkStart w:id="12" w:name="_s6kysv2cvk34" w:colFirst="0" w:colLast="0"/>
+      <w:bookmarkEnd w:id="12"/>
       <w:r>
         <w:rPr>
           <w:b/>
@@ -1277,29 +1310,40 @@
         <w:t>3.3 Hardware Utilization</w:t>
       </w:r>
     </w:p>
-    <w:p>
-      <w:r>
-        <w:t xml:space="preserve"># ADR-003: Hardware Integration </w:t>
-      </w:r>
-    </w:p>
-    <w:p/>
-    <w:p>
-      <w:pPr>
-        <w:rPr>
-          <w:highlight w:val="yellow"/>
-        </w:rPr>
-      </w:pPr>
-      <w:r>
-        <w:rPr>
-          <w:highlight w:val="yellow"/>
-        </w:rPr>
-        <w:t xml:space="preserve">## Status Accepted </w:t>
-      </w:r>
-    </w:p>
-    <w:p/>
-    <w:p>
-      <w:r>
-        <w:t xml:space="preserve">## Context </w:t>
+    <w:p/>
+    <w:p>
+      <w:r>
+        <w:rPr>
+          <w:b/>
+          <w:bCs/>
+        </w:rPr>
+        <w:t>Status:</w:t>
+      </w:r>
+      <w:r>
+        <w:t xml:space="preserve"> Accepted </w:t>
+      </w:r>
+    </w:p>
+    <w:p/>
+    <w:p>
+      <w:pPr>
+        <w:rPr>
+          <w:b/>
+          <w:bCs/>
+        </w:rPr>
+      </w:pPr>
+      <w:r>
+        <w:rPr>
+          <w:b/>
+          <w:bCs/>
+        </w:rPr>
+        <w:t>Context:</w:t>
+      </w:r>
+      <w:r>
+        <w:rPr>
+          <w:b/>
+          <w:bCs/>
+        </w:rPr>
+        <w:t xml:space="preserve"> </w:t>
       </w:r>
     </w:p>
     <w:p>
@@ -1307,10 +1351,34 @@
         <w:t xml:space="preserve">Our app requires hardware integration to improve user experience and productivity. </w:t>
       </w:r>
     </w:p>
-    <w:p/>
-    <w:p>
-      <w:r>
-        <w:t xml:space="preserve">## Decision </w:t>
+    <w:p>
+      <w:pPr>
+        <w:rPr>
+          <w:b/>
+          <w:bCs/>
+        </w:rPr>
+      </w:pPr>
+    </w:p>
+    <w:p>
+      <w:pPr>
+        <w:rPr>
+          <w:b/>
+          <w:bCs/>
+        </w:rPr>
+      </w:pPr>
+      <w:r>
+        <w:rPr>
+          <w:b/>
+          <w:bCs/>
+        </w:rPr>
+        <w:t>Decision:</w:t>
+      </w:r>
+      <w:r>
+        <w:rPr>
+          <w:b/>
+          <w:bCs/>
+        </w:rPr>
+        <w:t xml:space="preserve"> </w:t>
       </w:r>
     </w:p>
     <w:p>
@@ -1328,29 +1396,49 @@
     </w:p>
     <w:p>
       <w:pPr>
-        <w:ind w:firstLine="720"/>
-      </w:pPr>
-      <w:commentRangeStart w:id="15"/>
-      <w:r>
-        <w:t xml:space="preserve">- **Vibration**: Provide haptic feedback for notifications. </w:t>
-      </w:r>
-    </w:p>
-    <w:p>
+        <w:spacing w:line="360" w:lineRule="auto"/>
+      </w:pPr>
+      <w:commentRangeStart w:id="13"/>
+      <w:commentRangeStart w:id="14"/>
       <w:r>
         <w:t xml:space="preserve">We will not integrate GPS, Camera, or Fingerprint Scanner, as they are not relevant to the app's functionality. </w:t>
       </w:r>
-      <w:commentRangeEnd w:id="15"/>
+      <w:commentRangeEnd w:id="13"/>
       <w:r>
         <w:rPr>
           <w:rStyle w:val="CommentReference"/>
         </w:rPr>
-        <w:commentReference w:id="15"/>
-      </w:r>
-    </w:p>
-    <w:p/>
-    <w:p>
-      <w:r>
-        <w:t xml:space="preserve">## Consequences </w:t>
+        <w:commentReference w:id="13"/>
+      </w:r>
+      <w:commentRangeEnd w:id="14"/>
+      <w:r>
+        <w:rPr>
+          <w:rStyle w:val="CommentReference"/>
+        </w:rPr>
+        <w:commentReference w:id="14"/>
+      </w:r>
+    </w:p>
+    <w:p/>
+    <w:p>
+      <w:pPr>
+        <w:rPr>
+          <w:b/>
+          <w:bCs/>
+        </w:rPr>
+      </w:pPr>
+      <w:r>
+        <w:rPr>
+          <w:b/>
+          <w:bCs/>
+        </w:rPr>
+        <w:t>Consequences:</w:t>
+      </w:r>
+      <w:r>
+        <w:rPr>
+          <w:b/>
+          <w:bCs/>
+        </w:rPr>
+        <w:t xml:space="preserve"> </w:t>
       </w:r>
     </w:p>
     <w:p>
@@ -1384,8 +1472,8 @@
           <w:szCs w:val="26"/>
         </w:rPr>
       </w:pPr>
-      <w:bookmarkStart w:id="16" w:name="_j9n5bjzcrx87" w:colFirst="0" w:colLast="0"/>
-      <w:bookmarkEnd w:id="16"/>
+      <w:bookmarkStart w:id="15" w:name="_j9n5bjzcrx87" w:colFirst="0" w:colLast="0"/>
+      <w:bookmarkEnd w:id="15"/>
       <w:r>
         <w:rPr>
           <w:b/>
@@ -1398,252 +1486,120 @@
     </w:p>
     <w:p>
       <w:r>
+        <w:rPr>
+          <w:b/>
+          <w:bCs/>
+        </w:rPr>
+        <w:t>Status:</w:t>
+      </w:r>
+      <w:r>
+        <w:t xml:space="preserve"> </w:t>
+      </w:r>
+      <w:r>
+        <w:t>Accepted</w:t>
+      </w:r>
+    </w:p>
+    <w:p/>
+    <w:p>
+      <w:pPr>
+        <w:rPr>
+          <w:b/>
+          <w:bCs/>
+        </w:rPr>
+      </w:pPr>
+      <w:r>
+        <w:rPr>
+          <w:b/>
+          <w:bCs/>
+        </w:rPr>
+        <w:t>Context:</w:t>
+      </w:r>
+    </w:p>
+    <w:p>
+      <w:r>
+        <w:t>The app needs to store user tasks, reminders, and completed task history.</w:t>
+      </w:r>
+    </w:p>
+    <w:p/>
+    <w:p>
+      <w:pPr>
+        <w:rPr>
+          <w:b/>
+          <w:bCs/>
+        </w:rPr>
+      </w:pPr>
+      <w:r>
+        <w:rPr>
+          <w:b/>
+          <w:bCs/>
+        </w:rPr>
         <w:lastRenderedPageBreak/>
-        <w:t># ADR-004: Database Storage</w:t>
-      </w:r>
-    </w:p>
-    <w:p/>
-    <w:p>
-      <w:r>
-        <w:t>## Status</w:t>
-      </w:r>
-    </w:p>
-    <w:p>
-      <w:pPr>
-        <w:rPr>
-          <w:highlight w:val="yellow"/>
-        </w:rPr>
-      </w:pPr>
-      <w:r>
-        <w:rPr>
-          <w:highlight w:val="yellow"/>
-        </w:rPr>
-        <w:t xml:space="preserve">&lt;To be confirmed - </w:t>
+        <w:t>Decision:</w:t>
+      </w:r>
+    </w:p>
+    <w:p>
+      <w:commentRangeStart w:id="16"/>
+      <w:r>
+        <w:t>We will use **Local Storage (Encrypted)** with `</w:t>
       </w:r>
       <w:proofErr w:type="spellStart"/>
       <w:r>
-        <w:rPr>
-          <w:highlight w:val="yellow"/>
-        </w:rPr>
-        <w:t>wala</w:t>
+        <w:t>AsyncStorage</w:t>
       </w:r>
       <w:proofErr w:type="spellEnd"/>
       <w:r>
-        <w:rPr>
-          <w:highlight w:val="yellow"/>
-        </w:rPr>
-        <w:t xml:space="preserve"> pa </w:t>
-      </w:r>
-      <w:proofErr w:type="spellStart"/>
-      <w:r>
-        <w:rPr>
-          <w:highlight w:val="yellow"/>
-        </w:rPr>
-        <w:t>usapan</w:t>
-      </w:r>
-      <w:proofErr w:type="spellEnd"/>
-      <w:r>
-        <w:rPr>
-          <w:highlight w:val="yellow"/>
-        </w:rPr>
-        <w:t xml:space="preserve"> about storage&gt;</w:t>
-      </w:r>
-    </w:p>
-    <w:p>
-      <w:pPr>
-        <w:rPr>
-          <w:highlight w:val="yellow"/>
-        </w:rPr>
-      </w:pPr>
-    </w:p>
-    <w:p>
-      <w:pPr>
-        <w:rPr>
-          <w:highlight w:val="yellow"/>
-        </w:rPr>
-      </w:pPr>
-      <w:r>
-        <w:rPr>
-          <w:highlight w:val="yellow"/>
-        </w:rPr>
-        <w:t>## Context</w:t>
-      </w:r>
-    </w:p>
-    <w:p>
-      <w:pPr>
-        <w:rPr>
-          <w:highlight w:val="yellow"/>
-        </w:rPr>
-      </w:pPr>
-      <w:r>
-        <w:rPr>
-          <w:highlight w:val="yellow"/>
-        </w:rPr>
-        <w:t>The app needs to store user tasks, reminders, and completed task history.</w:t>
-      </w:r>
-    </w:p>
-    <w:p>
-      <w:pPr>
-        <w:rPr>
-          <w:highlight w:val="yellow"/>
-        </w:rPr>
-      </w:pPr>
-    </w:p>
-    <w:p>
-      <w:pPr>
-        <w:rPr>
-          <w:highlight w:val="yellow"/>
-        </w:rPr>
-      </w:pPr>
-      <w:r>
-        <w:rPr>
-          <w:highlight w:val="yellow"/>
-        </w:rPr>
-        <w:t>## Decision</w:t>
-      </w:r>
-    </w:p>
-    <w:p>
-      <w:pPr>
-        <w:rPr>
-          <w:highlight w:val="yellow"/>
-        </w:rPr>
-      </w:pPr>
-      <w:commentRangeStart w:id="17"/>
-      <w:r>
-        <w:rPr>
-          <w:highlight w:val="yellow"/>
-        </w:rPr>
-        <w:t>We will use **Local Storage (Encrypted)** with `</w:t>
-      </w:r>
-      <w:proofErr w:type="spellStart"/>
-      <w:r>
-        <w:rPr>
-          <w:highlight w:val="yellow"/>
-        </w:rPr>
-        <w:t>AsyncStorage</w:t>
-      </w:r>
-      <w:proofErr w:type="spellEnd"/>
-      <w:r>
-        <w:rPr>
-          <w:highlight w:val="yellow"/>
-        </w:rPr>
         <w:t xml:space="preserve">` in combination with **SQLite** </w:t>
       </w:r>
-      <w:commentRangeEnd w:id="17"/>
+      <w:commentRangeEnd w:id="16"/>
       <w:r>
         <w:rPr>
           <w:rStyle w:val="CommentReference"/>
         </w:rPr>
-        <w:commentReference w:id="17"/>
-      </w:r>
-      <w:r>
-        <w:rPr>
-          <w:highlight w:val="yellow"/>
-        </w:rPr>
+        <w:commentReference w:id="16"/>
+      </w:r>
+      <w:r>
         <w:t>to:</w:t>
       </w:r>
     </w:p>
     <w:p>
       <w:pPr>
         <w:ind w:left="720"/>
-        <w:rPr>
-          <w:highlight w:val="yellow"/>
-        </w:rPr>
-      </w:pPr>
-      <w:r>
-        <w:rPr>
-          <w:highlight w:val="yellow"/>
-        </w:rPr>
+      </w:pPr>
+      <w:r>
         <w:t>- Store tasks locally on the device.</w:t>
       </w:r>
     </w:p>
     <w:p>
       <w:pPr>
         <w:ind w:left="720"/>
-        <w:rPr>
-          <w:highlight w:val="yellow"/>
-        </w:rPr>
-      </w:pPr>
-      <w:r>
-        <w:rPr>
-          <w:highlight w:val="yellow"/>
-        </w:rPr>
+      </w:pPr>
+      <w:r>
         <w:t>- Encrypt sensitive user data.</w:t>
       </w:r>
     </w:p>
-    <w:p>
-      <w:pPr>
-        <w:ind w:left="720"/>
-        <w:rPr>
-          <w:highlight w:val="yellow"/>
-        </w:rPr>
-      </w:pPr>
-      <w:commentRangeStart w:id="18"/>
-      <w:commentRangeStart w:id="19"/>
-      <w:r>
-        <w:rPr>
-          <w:highlight w:val="yellow"/>
-        </w:rPr>
-        <w:t>- Sync with the device's calendar for recurring events.</w:t>
-      </w:r>
-      <w:commentRangeEnd w:id="18"/>
-      <w:r>
-        <w:rPr>
-          <w:rStyle w:val="CommentReference"/>
-        </w:rPr>
-        <w:commentReference w:id="18"/>
-      </w:r>
-      <w:commentRangeEnd w:id="19"/>
-      <w:r>
-        <w:rPr>
-          <w:rStyle w:val="CommentReference"/>
-        </w:rPr>
-        <w:commentReference w:id="19"/>
-      </w:r>
-    </w:p>
-    <w:p>
-      <w:pPr>
-        <w:rPr>
-          <w:highlight w:val="yellow"/>
-        </w:rPr>
-      </w:pPr>
-    </w:p>
-    <w:p>
-      <w:pPr>
-        <w:rPr>
-          <w:highlight w:val="yellow"/>
-        </w:rPr>
-      </w:pPr>
-      <w:r>
-        <w:rPr>
-          <w:highlight w:val="yellow"/>
-        </w:rPr>
-        <w:t>## Consequences</w:t>
-      </w:r>
-    </w:p>
-    <w:p>
-      <w:pPr>
-        <w:rPr>
-          <w:highlight w:val="yellow"/>
-        </w:rPr>
-      </w:pPr>
-      <w:r>
-        <w:rPr>
-          <w:highlight w:val="yellow"/>
-        </w:rPr>
+    <w:p/>
+    <w:p>
+      <w:pPr>
+        <w:rPr>
+          <w:b/>
+          <w:bCs/>
+        </w:rPr>
+      </w:pPr>
+      <w:r>
+        <w:rPr>
+          <w:b/>
+          <w:bCs/>
+        </w:rPr>
+        <w:t>Consequences:</w:t>
+      </w:r>
+    </w:p>
+    <w:p>
+      <w:r>
         <w:t>- The app will work offline without needing an internet connection.</w:t>
       </w:r>
     </w:p>
     <w:p>
-      <w:pPr>
-        <w:rPr>
-          <w:highlight w:val="yellow"/>
-        </w:rPr>
-      </w:pPr>
-      <w:r>
-        <w:rPr>
-          <w:highlight w:val="yellow"/>
-        </w:rPr>
+      <w:r>
         <w:t>- Data will be stored securely, but syncing with external services will require additional development in the future.</w:t>
       </w:r>
     </w:p>
@@ -1659,8 +1615,8 @@
           <w:szCs w:val="34"/>
         </w:rPr>
       </w:pPr>
-      <w:bookmarkStart w:id="20" w:name="_86970d1ebh50" w:colFirst="0" w:colLast="0"/>
-      <w:bookmarkEnd w:id="20"/>
+      <w:bookmarkStart w:id="17" w:name="_86970d1ebh50" w:colFirst="0" w:colLast="0"/>
+      <w:bookmarkEnd w:id="17"/>
       <w:r>
         <w:rPr>
           <w:b/>
@@ -1716,8 +1672,8 @@
           <w:szCs w:val="34"/>
         </w:rPr>
       </w:pPr>
-      <w:bookmarkStart w:id="21" w:name="_z09n5i1hv1gd" w:colFirst="0" w:colLast="0"/>
-      <w:bookmarkEnd w:id="21"/>
+      <w:bookmarkStart w:id="18" w:name="_z09n5i1hv1gd" w:colFirst="0" w:colLast="0"/>
+      <w:bookmarkEnd w:id="18"/>
       <w:r>
         <w:rPr>
           <w:b/>
@@ -1899,77 +1855,6 @@
               </w:pBdr>
               <w:spacing w:line="240" w:lineRule="auto"/>
             </w:pPr>
-            <w:commentRangeStart w:id="22"/>
-            <w:commentRangeStart w:id="23"/>
-            <w:r>
-              <w:t>UX/UI Design</w:t>
-            </w:r>
-            <w:commentRangeEnd w:id="22"/>
-            <w:r>
-              <w:rPr>
-                <w:rStyle w:val="CommentReference"/>
-              </w:rPr>
-              <w:commentReference w:id="22"/>
-            </w:r>
-            <w:commentRangeEnd w:id="23"/>
-            <w:r>
-              <w:rPr>
-                <w:rStyle w:val="CommentReference"/>
-              </w:rPr>
-              <w:commentReference w:id="23"/>
-            </w:r>
-          </w:p>
-        </w:tc>
-        <w:tc>
-          <w:tcPr>
-            <w:tcW w:w="4680" w:type="dxa"/>
-            <w:shd w:val="clear" w:color="auto" w:fill="auto"/>
-            <w:tcMar>
-              <w:top w:w="100" w:type="dxa"/>
-              <w:left w:w="100" w:type="dxa"/>
-              <w:bottom w:w="100" w:type="dxa"/>
-              <w:right w:w="100" w:type="dxa"/>
-            </w:tcMar>
-          </w:tcPr>
-          <w:p>
-            <w:pPr>
-              <w:widowControl w:val="0"/>
-              <w:pBdr>
-                <w:top w:val="nil"/>
-                <w:left w:val="nil"/>
-                <w:bottom w:val="nil"/>
-                <w:right w:val="nil"/>
-                <w:between w:val="nil"/>
-              </w:pBdr>
-              <w:spacing w:line="240" w:lineRule="auto"/>
-            </w:pPr>
-          </w:p>
-        </w:tc>
-      </w:tr>
-      <w:tr>
-        <w:tc>
-          <w:tcPr>
-            <w:tcW w:w="4680" w:type="dxa"/>
-            <w:shd w:val="clear" w:color="auto" w:fill="auto"/>
-            <w:tcMar>
-              <w:top w:w="100" w:type="dxa"/>
-              <w:left w:w="100" w:type="dxa"/>
-              <w:bottom w:w="100" w:type="dxa"/>
-              <w:right w:w="100" w:type="dxa"/>
-            </w:tcMar>
-          </w:tcPr>
-          <w:p>
-            <w:pPr>
-              <w:widowControl w:val="0"/>
-              <w:pBdr>
-                <w:top w:val="nil"/>
-                <w:left w:val="nil"/>
-                <w:bottom w:val="nil"/>
-                <w:right w:val="nil"/>
-                <w:between w:val="nil"/>
-              </w:pBdr>
-              <w:spacing w:line="240" w:lineRule="auto"/>
-            </w:pPr>
             <w:r>
               <w:t>Navigation and Notification Integration</w:t>
             </w:r>
@@ -2081,7 +1966,13 @@
               <w:spacing w:line="240" w:lineRule="auto"/>
             </w:pPr>
             <w:r>
-              <w:t>Research and Decision Validation</w:t>
+              <w:t xml:space="preserve">Research and </w:t>
+            </w:r>
+            <w:r>
+              <w:t>Decision:</w:t>
+            </w:r>
+            <w:r>
+              <w:t xml:space="preserve"> Validation</w:t>
             </w:r>
           </w:p>
         </w:tc>
@@ -2132,31 +2023,26 @@
 
 <file path=word/comments.xml><?xml version="1.0" encoding="utf-8"?>
 <w:comments xmlns:wpc="http://schemas.microsoft.com/office/word/2010/wordprocessingCanvas" xmlns:cx="http://schemas.microsoft.com/office/drawing/2014/chartex" xmlns:cx1="http://schemas.microsoft.com/office/drawing/2015/9/8/chartex" xmlns:cx2="http://schemas.microsoft.com/office/drawing/2015/10/21/chartex" xmlns:cx3="http://schemas.microsoft.com/office/drawing/2016/5/9/chartex" xmlns:cx4="http://schemas.microsoft.com/office/drawing/2016/5/10/chartex" xmlns:cx5="http://schemas.microsoft.com/office/drawing/2016/5/11/chartex" xmlns:cx6="http://schemas.microsoft.com/office/drawing/2016/5/12/chartex" xmlns:cx7="http://schemas.microsoft.com/office/drawing/2016/5/13/chartex" xmlns:cx8="http://schemas.microsoft.com/office/drawing/2016/5/14/chartex" xmlns:mc="http://schemas.openxmlformats.org/markup-compatibility/2006" xmlns:aink="http://schemas.microsoft.com/office/drawing/2016/ink" xmlns:am3d="http://schemas.microsoft.com/office/drawing/2017/model3d" xmlns:o="urn:schemas-microsoft-com:office:office" xmlns:oel="http://schemas.microsoft.com/office/2019/extlst" xmlns:r="http://schemas.openxmlformats.org/officeDocument/2006/relationships" xmlns:m="http://schemas.openxmlformats.org/officeDocument/2006/math" xmlns:v="urn:schemas-microsoft-com:vml" xmlns:wp14="http://schemas.microsoft.com/office/word/2010/wordprocessingDrawing" xmlns:wp="http://schemas.openxmlformats.org/drawingml/2006/wordprocessingDrawing" xmlns:w10="urn:schemas-microsoft-com:office:word" xmlns:w="http://schemas.openxmlformats.org/wordprocessingml/2006/main" xmlns:w14="http://schemas.microsoft.com/office/word/2010/wordml" xmlns:w15="http://schemas.microsoft.com/office/word/2012/wordml" xmlns:w16cex="http://schemas.microsoft.com/office/word/2018/wordml/cex" xmlns:w16cid="http://schemas.microsoft.com/office/word/2016/wordml/cid" xmlns:w16="http://schemas.microsoft.com/office/word/2018/wordml" xmlns:w16du="http://schemas.microsoft.com/office/word/2023/wordml/word16du" xmlns:w16sdtdh="http://schemas.microsoft.com/office/word/2020/wordml/sdtdatahash" xmlns:w16sdtfl="http://schemas.microsoft.com/office/word/2024/wordml/sdtformatlock" xmlns:w16se="http://schemas.microsoft.com/office/word/2015/wordml/symex" xmlns:wpg="http://schemas.microsoft.com/office/word/2010/wordprocessingGroup" xmlns:wpi="http://schemas.microsoft.com/office/word/2010/wordprocessingInk" xmlns:wne="http://schemas.microsoft.com/office/word/2006/wordml" xmlns:wps="http://schemas.microsoft.com/office/word/2010/wordprocessingShape" mc:Ignorable="w14 w15 w16se w16cid w16 w16cex w16sdtdh w16sdtfl w16du wp14">
-  <w:comment w:id="9" w:author="Gabriel Ira Siwa" w:date="2025-03-03T06:37:00Z" w:initials="">
-    <w:p>
-      <w:pPr>
-        <w:widowControl w:val="0"/>
-        <w:pBdr>
-          <w:top w:val="nil"/>
-          <w:left w:val="nil"/>
-          <w:bottom w:val="nil"/>
-          <w:right w:val="nil"/>
-          <w:between w:val="nil"/>
-        </w:pBdr>
-        <w:spacing w:line="240" w:lineRule="auto"/>
-        <w:rPr>
-          <w:color w:val="000000"/>
-        </w:rPr>
-      </w:pPr>
-      <w:r>
-        <w:rPr>
-          <w:color w:val="000000"/>
-        </w:rPr>
-        <w:t>Good for me</w:t>
+  <w:comment w:id="9" w:author="Bryan Benedict Teruel" w:date="2025-03-04T10:46:00Z" w:initials="BT">
+    <w:p>
+      <w:pPr>
+        <w:pStyle w:val="CommentText"/>
+      </w:pPr>
+      <w:r>
+        <w:rPr>
+          <w:rStyle w:val="CommentReference"/>
+        </w:rPr>
+        <w:annotationRef/>
+      </w:r>
+      <w:r>
+        <w:rPr>
+          <w:lang w:val="en-CA"/>
+        </w:rPr>
+        <w:t>Android and Apple</w:t>
       </w:r>
     </w:p>
   </w:comment>
-  <w:comment w:id="10" w:author="Bryan Benedict Teruel" w:date="2025-03-04T10:46:00Z" w:initials="BT">
+  <w:comment w:id="13" w:author="Lulubelle Fontelo" w:date="2025-03-04T11:24:00Z" w:initials="LF">
     <w:p>
       <w:pPr>
         <w:pStyle w:val="CommentText"/>
@@ -2168,14 +2054,30 @@
         <w:annotationRef/>
       </w:r>
       <w:r>
+        <w:t>Is this still necessary? Lets make it simple?</w:t>
+      </w:r>
+    </w:p>
+  </w:comment>
+  <w:comment w:id="14" w:author="Mitzi Vera Escartin" w:date="2025-03-04T12:06:00Z" w:initials="ME">
+    <w:p>
+      <w:pPr>
+        <w:pStyle w:val="CommentText"/>
+      </w:pPr>
+      <w:r>
+        <w:rPr>
+          <w:rStyle w:val="CommentReference"/>
+        </w:rPr>
+        <w:annotationRef/>
+      </w:r>
+      <w:r>
         <w:rPr>
           <w:lang w:val="en-CA"/>
         </w:rPr>
-        <w:t>Android and Apple</w:t>
+        <w:t>Removed</w:t>
       </w:r>
     </w:p>
   </w:comment>
-  <w:comment w:id="12" w:author="Lulubelle Fontelo" w:date="2025-03-04T11:24:00Z" w:initials="LF">
+  <w:comment w:id="16" w:author="Lulubelle Fontelo" w:date="2025-03-04T11:25:00Z" w:initials="LF">
     <w:p>
       <w:pPr>
         <w:pStyle w:val="CommentText"/>
@@ -2187,109 +2089,7 @@
         <w:annotationRef/>
       </w:r>
       <w:r>
-        <w:t>This is okay na for me</w:t>
-      </w:r>
-    </w:p>
-  </w:comment>
-  <w:comment w:id="15" w:author="Lulubelle Fontelo" w:date="2025-03-04T11:24:00Z" w:initials="LF">
-    <w:p>
-      <w:pPr>
-        <w:pStyle w:val="CommentText"/>
-      </w:pPr>
-      <w:r>
-        <w:rPr>
-          <w:rStyle w:val="CommentReference"/>
-        </w:rPr>
-        <w:annotationRef/>
-      </w:r>
-      <w:r>
-        <w:t>Is this still necessary? Lets make it simple?</w:t>
-      </w:r>
-    </w:p>
-  </w:comment>
-  <w:comment w:id="17" w:author="Lulubelle Fontelo" w:date="2025-03-04T11:25:00Z" w:initials="LF">
-    <w:p>
-      <w:pPr>
-        <w:pStyle w:val="CommentText"/>
-      </w:pPr>
-      <w:r>
-        <w:rPr>
-          <w:rStyle w:val="CommentReference"/>
-        </w:rPr>
-        <w:annotationRef/>
-      </w:r>
-      <w:r>
         <w:t>Yup local storage lang</w:t>
-      </w:r>
-    </w:p>
-  </w:comment>
-  <w:comment w:id="18" w:author="Bryan Benedict Teruel" w:date="2025-03-04T10:49:00Z" w:initials="BT">
-    <w:p>
-      <w:pPr>
-        <w:pStyle w:val="CommentText"/>
-      </w:pPr>
-      <w:r>
-        <w:rPr>
-          <w:rStyle w:val="CommentReference"/>
-        </w:rPr>
-        <w:annotationRef/>
-      </w:r>
-      <w:r>
-        <w:rPr>
-          <w:lang w:val="en-CA"/>
-        </w:rPr>
-        <w:t>App calendar and push notification only. Not sync with device calendar?</w:t>
-      </w:r>
-    </w:p>
-  </w:comment>
-  <w:comment w:id="19" w:author="Lulubelle Fontelo" w:date="2025-03-04T11:25:00Z" w:initials="LF">
-    <w:p>
-      <w:pPr>
-        <w:pStyle w:val="CommentText"/>
-      </w:pPr>
-      <w:r>
-        <w:rPr>
-          <w:rStyle w:val="CommentReference"/>
-        </w:rPr>
-        <w:annotationRef/>
-      </w:r>
-      <w:r>
-        <w:t>Yeah wala na lang sync with device calendar. Lets make it simple</w:t>
-      </w:r>
-    </w:p>
-  </w:comment>
-  <w:comment w:id="22" w:author="Bryan Benedict Teruel" w:date="2025-03-04T10:49:00Z" w:initials="BT">
-    <w:p>
-      <w:pPr>
-        <w:pStyle w:val="CommentText"/>
-      </w:pPr>
-      <w:r>
-        <w:rPr>
-          <w:rStyle w:val="CommentReference"/>
-        </w:rPr>
-        <w:annotationRef/>
-      </w:r>
-      <w:r>
-        <w:rPr>
-          <w:lang w:val="en-CA"/>
-        </w:rPr>
-        <w:t>No UI yet</w:t>
-      </w:r>
-    </w:p>
-  </w:comment>
-  <w:comment w:id="23" w:author="Lulubelle Fontelo" w:date="2025-03-04T11:26:00Z" w:initials="LF">
-    <w:p>
-      <w:pPr>
-        <w:pStyle w:val="CommentText"/>
-      </w:pPr>
-      <w:r>
-        <w:rPr>
-          <w:rStyle w:val="CommentReference"/>
-        </w:rPr>
-        <w:annotationRef/>
-      </w:r>
-      <w:r>
-        <w:t>To remove?</w:t>
       </w:r>
     </w:p>
   </w:comment>
@@ -2298,42 +2098,64 @@
 
 <file path=word/commentsExtended.xml><?xml version="1.0" encoding="utf-8"?>
 <w15:commentsEx xmlns:wpc="http://schemas.microsoft.com/office/word/2010/wordprocessingCanvas" xmlns:cx="http://schemas.microsoft.com/office/drawing/2014/chartex" xmlns:cx1="http://schemas.microsoft.com/office/drawing/2015/9/8/chartex" xmlns:cx2="http://schemas.microsoft.com/office/drawing/2015/10/21/chartex" xmlns:cx3="http://schemas.microsoft.com/office/drawing/2016/5/9/chartex" xmlns:cx4="http://schemas.microsoft.com/office/drawing/2016/5/10/chartex" xmlns:cx5="http://schemas.microsoft.com/office/drawing/2016/5/11/chartex" xmlns:cx6="http://schemas.microsoft.com/office/drawing/2016/5/12/chartex" xmlns:cx7="http://schemas.microsoft.com/office/drawing/2016/5/13/chartex" xmlns:cx8="http://schemas.microsoft.com/office/drawing/2016/5/14/chartex" xmlns:mc="http://schemas.openxmlformats.org/markup-compatibility/2006" xmlns:aink="http://schemas.microsoft.com/office/drawing/2016/ink" xmlns:am3d="http://schemas.microsoft.com/office/drawing/2017/model3d" xmlns:o="urn:schemas-microsoft-com:office:office" xmlns:oel="http://schemas.microsoft.com/office/2019/extlst" xmlns:r="http://schemas.openxmlformats.org/officeDocument/2006/relationships" xmlns:m="http://schemas.openxmlformats.org/officeDocument/2006/math" xmlns:v="urn:schemas-microsoft-com:vml" xmlns:wp14="http://schemas.microsoft.com/office/word/2010/wordprocessingDrawing" xmlns:wp="http://schemas.openxmlformats.org/drawingml/2006/wordprocessingDrawing" xmlns:w10="urn:schemas-microsoft-com:office:word" xmlns:w="http://schemas.openxmlformats.org/wordprocessingml/2006/main" xmlns:w14="http://schemas.microsoft.com/office/word/2010/wordml" xmlns:w15="http://schemas.microsoft.com/office/word/2012/wordml" xmlns:w16cex="http://schemas.microsoft.com/office/word/2018/wordml/cex" xmlns:w16cid="http://schemas.microsoft.com/office/word/2016/wordml/cid" xmlns:w16="http://schemas.microsoft.com/office/word/2018/wordml" xmlns:w16du="http://schemas.microsoft.com/office/word/2023/wordml/word16du" xmlns:w16sdtdh="http://schemas.microsoft.com/office/word/2020/wordml/sdtdatahash" xmlns:w16sdtfl="http://schemas.microsoft.com/office/word/2024/wordml/sdtformatlock" xmlns:w16se="http://schemas.microsoft.com/office/word/2015/wordml/symex" xmlns:wpg="http://schemas.microsoft.com/office/word/2010/wordprocessingGroup" xmlns:wpi="http://schemas.microsoft.com/office/word/2010/wordprocessingInk" xmlns:wne="http://schemas.microsoft.com/office/word/2006/wordml" xmlns:wps="http://schemas.microsoft.com/office/word/2010/wordprocessingShape" mc:Ignorable="w14 w15 w16se w16cid w16 w16cex w16sdtdh w16sdtfl w16du wp14">
-  <w15:commentEx w15:paraId="40C4201E" w15:done="0"/>
   <w15:commentEx w15:paraId="2BF1DBAE" w15:done="0"/>
-  <w15:commentEx w15:paraId="41D65C7E" w15:done="0"/>
   <w15:commentEx w15:paraId="593AD07E" w15:done="0"/>
+  <w15:commentEx w15:paraId="0A2C913F" w15:paraIdParent="593AD07E" w15:done="0"/>
   <w15:commentEx w15:paraId="17EACB17" w15:done="0"/>
-  <w15:commentEx w15:paraId="7C349D69" w15:done="0"/>
-  <w15:commentEx w15:paraId="006332B9" w15:paraIdParent="7C349D69" w15:done="0"/>
-  <w15:commentEx w15:paraId="48D3ECA8" w15:done="0"/>
-  <w15:commentEx w15:paraId="0BA00CC3" w15:paraIdParent="48D3ECA8" w15:done="0"/>
 </w15:commentsEx>
 </file>
 
 <file path=word/commentsExtensible.xml><?xml version="1.0" encoding="utf-8"?>
 <w16cex:commentsExtensible xmlns:wpc="http://schemas.microsoft.com/office/word/2010/wordprocessingCanvas" xmlns:cx="http://schemas.microsoft.com/office/drawing/2014/chartex" xmlns:cx1="http://schemas.microsoft.com/office/drawing/2015/9/8/chartex" xmlns:cx2="http://schemas.microsoft.com/office/drawing/2015/10/21/chartex" xmlns:cx3="http://schemas.microsoft.com/office/drawing/2016/5/9/chartex" xmlns:cx4="http://schemas.microsoft.com/office/drawing/2016/5/10/chartex" xmlns:cx5="http://schemas.microsoft.com/office/drawing/2016/5/11/chartex" xmlns:cx6="http://schemas.microsoft.com/office/drawing/2016/5/12/chartex" xmlns:cx7="http://schemas.microsoft.com/office/drawing/2016/5/13/chartex" xmlns:cx8="http://schemas.microsoft.com/office/drawing/2016/5/14/chartex" xmlns:cr="http://schemas.microsoft.com/office/comments/2020/reactions" xmlns:mc="http://schemas.openxmlformats.org/markup-compatibility/2006" xmlns:aink="http://schemas.microsoft.com/office/drawing/2016/ink" xmlns:am3d="http://schemas.microsoft.com/office/drawing/2017/model3d" xmlns:o="urn:schemas-microsoft-com:office:office" xmlns:oel="http://schemas.microsoft.com/office/2019/extlst" xmlns:r="http://schemas.openxmlformats.org/officeDocument/2006/relationships" xmlns:m="http://schemas.openxmlformats.org/officeDocument/2006/math" xmlns:v="urn:schemas-microsoft-com:vml" xmlns:wp14="http://schemas.microsoft.com/office/word/2010/wordprocessingDrawing" xmlns:wp="http://schemas.openxmlformats.org/drawingml/2006/wordprocessingDrawing" xmlns:w10="urn:schemas-microsoft-com:office:word" xmlns:w="http://schemas.openxmlformats.org/wordprocessingml/2006/main" xmlns:w14="http://schemas.microsoft.com/office/word/2010/wordml" xmlns:w15="http://schemas.microsoft.com/office/word/2012/wordml" xmlns:w16cex="http://schemas.microsoft.com/office/word/2018/wordml/cex" xmlns:w16cid="http://schemas.microsoft.com/office/word/2016/wordml/cid" xmlns:w16="http://schemas.microsoft.com/office/word/2018/wordml" xmlns:w16du="http://schemas.microsoft.com/office/word/2023/wordml/word16du" xmlns:w16sdtdh="http://schemas.microsoft.com/office/word/2020/wordml/sdtdatahash" xmlns:w16sdtfl="http://schemas.microsoft.com/office/word/2024/wordml/sdtformatlock" xmlns:w16se="http://schemas.microsoft.com/office/word/2015/wordml/symex" xmlns:wpg="http://schemas.microsoft.com/office/word/2010/wordprocessingGroup" xmlns:wpi="http://schemas.microsoft.com/office/word/2010/wordprocessingInk" xmlns:wne="http://schemas.microsoft.com/office/word/2006/wordml" xmlns:wps="http://schemas.microsoft.com/office/word/2010/wordprocessingShape" mc:Ignorable="w14 w15 w16se w16cid w16 w16cex w16sdtdh w16sdtfl cr w16du wp14">
-  <w16cex:commentExtensible w16cex:durableId="73AFBE20" w16cex:dateUtc="2025-03-04T17:46:00Z"/>
-  <w16cex:commentExtensible w16cex:durableId="4C363F8D" w16cex:dateUtc="2025-03-04T18:24:00Z"/>
-  <w16cex:commentExtensible w16cex:durableId="3A708097" w16cex:dateUtc="2025-03-04T18:24:00Z"/>
-  <w16cex:commentExtensible w16cex:durableId="0FAAF9BD" w16cex:dateUtc="2025-03-04T18:25:00Z"/>
-  <w16cex:commentExtensible w16cex:durableId="0559B99F" w16cex:dateUtc="2025-03-04T17:49:00Z"/>
-  <w16cex:commentExtensible w16cex:durableId="351AFB79" w16cex:dateUtc="2025-03-04T18:25:00Z"/>
-  <w16cex:commentExtensible w16cex:durableId="5C8939B8" w16cex:dateUtc="2025-03-04T17:49:00Z"/>
-  <w16cex:commentExtensible w16cex:durableId="0924E9DD" w16cex:dateUtc="2025-03-04T18:26:00Z"/>
+  <w16cex:commentExtensible w16cex:durableId="73AFBE20" w16cex:dateUtc="2025-03-04T17:46:00Z">
+    <w16cex:extLst>
+      <w16:ext w16:uri="{CE6994B0-6A32-4C9F-8C6B-6E91EDA988CE}">
+        <cr:reactions xmlns:cr="http://schemas.microsoft.com/office/comments/2020/reactions">
+          <cr:reaction reactionType="1">
+            <cr:reactionInfo dateUtc="2025-03-04T19:11:21Z">
+              <cr:user userId="f56021aba715866b" userProvider="Windows Live" userName="Mitzi Vera Escartin"/>
+            </cr:reactionInfo>
+          </cr:reaction>
+        </cr:reactions>
+      </w16:ext>
+    </w16cex:extLst>
+  </w16cex:commentExtensible>
+  <w16cex:commentExtensible w16cex:durableId="3A708097" w16cex:dateUtc="2025-03-04T18:24:00Z">
+    <w16cex:extLst>
+      <w16:ext w16:uri="{CE6994B0-6A32-4C9F-8C6B-6E91EDA988CE}">
+        <cr:reactions xmlns:cr="http://schemas.microsoft.com/office/comments/2020/reactions">
+          <cr:reaction reactionType="1">
+            <cr:reactionInfo dateUtc="2025-03-04T19:11:27Z">
+              <cr:user userId="f56021aba715866b" userProvider="Windows Live" userName="Mitzi Vera Escartin"/>
+            </cr:reactionInfo>
+          </cr:reaction>
+        </cr:reactions>
+      </w16:ext>
+    </w16cex:extLst>
+  </w16cex:commentExtensible>
+  <w16cex:commentExtensible w16cex:durableId="34EC151D" w16cex:dateUtc="2025-03-04T19:06:00Z"/>
+  <w16cex:commentExtensible w16cex:durableId="0FAAF9BD" w16cex:dateUtc="2025-03-04T18:25:00Z">
+    <w16cex:extLst>
+      <w16:ext w16:uri="{CE6994B0-6A32-4C9F-8C6B-6E91EDA988CE}">
+        <cr:reactions xmlns:cr="http://schemas.microsoft.com/office/comments/2020/reactions">
+          <cr:reaction reactionType="1">
+            <cr:reactionInfo dateUtc="2025-03-04T19:11:30Z">
+              <cr:user userId="f56021aba715866b" userProvider="Windows Live" userName="Mitzi Vera Escartin"/>
+            </cr:reactionInfo>
+          </cr:reaction>
+        </cr:reactions>
+      </w16:ext>
+    </w16cex:extLst>
+  </w16cex:commentExtensible>
 </w16cex:commentsExtensible>
 </file>
 
 <file path=word/commentsIds.xml><?xml version="1.0" encoding="utf-8"?>
 <w16cid:commentsIds xmlns:wpc="http://schemas.microsoft.com/office/word/2010/wordprocessingCanvas" xmlns:cx="http://schemas.microsoft.com/office/drawing/2014/chartex" xmlns:cx1="http://schemas.microsoft.com/office/drawing/2015/9/8/chartex" xmlns:cx2="http://schemas.microsoft.com/office/drawing/2015/10/21/chartex" xmlns:cx3="http://schemas.microsoft.com/office/drawing/2016/5/9/chartex" xmlns:cx4="http://schemas.microsoft.com/office/drawing/2016/5/10/chartex" xmlns:cx5="http://schemas.microsoft.com/office/drawing/2016/5/11/chartex" xmlns:cx6="http://schemas.microsoft.com/office/drawing/2016/5/12/chartex" xmlns:cx7="http://schemas.microsoft.com/office/drawing/2016/5/13/chartex" xmlns:cx8="http://schemas.microsoft.com/office/drawing/2016/5/14/chartex" xmlns:mc="http://schemas.openxmlformats.org/markup-compatibility/2006" xmlns:aink="http://schemas.microsoft.com/office/drawing/2016/ink" xmlns:am3d="http://schemas.microsoft.com/office/drawing/2017/model3d" xmlns:o="urn:schemas-microsoft-com:office:office" xmlns:oel="http://schemas.microsoft.com/office/2019/extlst" xmlns:r="http://schemas.openxmlformats.org/officeDocument/2006/relationships" xmlns:m="http://schemas.openxmlformats.org/officeDocument/2006/math" xmlns:v="urn:schemas-microsoft-com:vml" xmlns:wp14="http://schemas.microsoft.com/office/word/2010/wordprocessingDrawing" xmlns:wp="http://schemas.openxmlformats.org/drawingml/2006/wordprocessingDrawing" xmlns:w10="urn:schemas-microsoft-com:office:word" xmlns:w="http://schemas.openxmlformats.org/wordprocessingml/2006/main" xmlns:w14="http://schemas.microsoft.com/office/word/2010/wordml" xmlns:w15="http://schemas.microsoft.com/office/word/2012/wordml" xmlns:w16cex="http://schemas.microsoft.com/office/word/2018/wordml/cex" xmlns:w16cid="http://schemas.microsoft.com/office/word/2016/wordml/cid" xmlns:w16="http://schemas.microsoft.com/office/word/2018/wordml" xmlns:w16du="http://schemas.microsoft.com/office/word/2023/wordml/word16du" xmlns:w16sdtdh="http://schemas.microsoft.com/office/word/2020/wordml/sdtdatahash" xmlns:w16sdtfl="http://schemas.microsoft.com/office/word/2024/wordml/sdtformatlock" xmlns:w16se="http://schemas.microsoft.com/office/word/2015/wordml/symex" xmlns:wpg="http://schemas.microsoft.com/office/word/2010/wordprocessingGroup" xmlns:wpi="http://schemas.microsoft.com/office/word/2010/wordprocessingInk" xmlns:wne="http://schemas.microsoft.com/office/word/2006/wordml" xmlns:wps="http://schemas.microsoft.com/office/word/2010/wordprocessingShape" mc:Ignorable="w14 w15 w16se w16cid w16 w16cex w16sdtdh w16sdtfl w16du wp14">
-  <w16cid:commentId w16cid:paraId="40C4201E" w16cid:durableId="40A98604"/>
   <w16cid:commentId w16cid:paraId="2BF1DBAE" w16cid:durableId="73AFBE20"/>
-  <w16cid:commentId w16cid:paraId="41D65C7E" w16cid:durableId="4C363F8D"/>
   <w16cid:commentId w16cid:paraId="593AD07E" w16cid:durableId="3A708097"/>
+  <w16cid:commentId w16cid:paraId="0A2C913F" w16cid:durableId="34EC151D"/>
   <w16cid:commentId w16cid:paraId="17EACB17" w16cid:durableId="0FAAF9BD"/>
-  <w16cid:commentId w16cid:paraId="7C349D69" w16cid:durableId="0559B99F"/>
-  <w16cid:commentId w16cid:paraId="006332B9" w16cid:durableId="351AFB79"/>
-  <w16cid:commentId w16cid:paraId="48D3ECA8" w16cid:durableId="5C8939B8"/>
-  <w16cid:commentId w16cid:paraId="0BA00CC3" w16cid:durableId="0924E9DD"/>
 </w16cid:commentsIds>
 </file>
 
@@ -2697,6 +2519,9 @@
   </w15:person>
   <w15:person w15:author="Lulubelle Fontelo">
     <w15:presenceInfo w15:providerId="AD" w15:userId="S::Lulubelle.Fontelo@edu.sait.ca::5f4ffb33-9b04-4b97-a8fe-7958b87201ff"/>
+  </w15:person>
+  <w15:person w15:author="Mitzi Vera Escartin">
+    <w15:presenceInfo w15:providerId="Windows Live" w15:userId="f56021aba715866b"/>
   </w15:person>
 </w15:people>
 </file>

</xml_diff>

<commit_message>
added progress report and attribution list in document
</commit_message>
<xml_diff>
--- a/Phase 2 - App Architecture (Mobile App).docx
+++ b/Phase 2 - App Architecture (Mobile App).docx
@@ -972,23 +972,89 @@
         <w:t>Status:</w:t>
       </w:r>
       <w:r>
+        <w:t xml:space="preserve"> Accepted</w:t>
+      </w:r>
+    </w:p>
+    <w:p/>
+    <w:p>
+      <w:r>
+        <w:t xml:space="preserve">Context: Our mobile app is a **Study Planner App** that allows students to create tasks, set reminders, and receive notifications. We need a framework that supports cross-platform mobile app development with Android as the target device. </w:t>
+      </w:r>
+    </w:p>
+    <w:p/>
+    <w:p>
+      <w:pPr>
+        <w:rPr>
+          <w:b/>
+          <w:bCs/>
+        </w:rPr>
+      </w:pPr>
+      <w:r>
+        <w:rPr>
+          <w:b/>
+          <w:bCs/>
+        </w:rPr>
+        <w:t>Decision:</w:t>
+      </w:r>
+    </w:p>
+    <w:p>
+      <w:r>
+        <w:t>We will use **React Native** as our development framework.</w:t>
+      </w:r>
+    </w:p>
+    <w:p/>
+    <w:p>
+      <w:pPr>
+        <w:rPr>
+          <w:b/>
+          <w:bCs/>
+        </w:rPr>
+      </w:pPr>
+      <w:r>
+        <w:rPr>
+          <w:b/>
+          <w:bCs/>
+        </w:rPr>
+        <w:t xml:space="preserve">Justification: </w:t>
+      </w:r>
+    </w:p>
+    <w:p>
+      <w:r>
+        <w:t xml:space="preserve">- It supports </w:t>
+      </w:r>
+      <w:commentRangeStart w:id="9"/>
+      <w:r>
+        <w:t>Android</w:t>
+      </w:r>
+      <w:commentRangeEnd w:id="9"/>
+      <w:r>
+        <w:rPr>
+          <w:rStyle w:val="CommentReference"/>
+        </w:rPr>
+        <w:commentReference w:id="9"/>
+      </w:r>
+      <w:r>
         <w:t xml:space="preserve"> </w:t>
       </w:r>
       <w:r>
-        <w:t>Accepted</w:t>
+        <w:t xml:space="preserve">and Apple </w:t>
+      </w:r>
+      <w:r>
+        <w:t xml:space="preserve">devices. </w:t>
+      </w:r>
+    </w:p>
+    <w:p>
+      <w:r>
+        <w:t xml:space="preserve">- The team is familiar with JavaScript and React. </w:t>
+      </w:r>
+    </w:p>
+    <w:p>
+      <w:r>
+        <w:t xml:space="preserve">- It provides a wide range of libraries for navigation and notifications. </w:t>
       </w:r>
     </w:p>
     <w:p/>
     <w:p>
-      <w:r>
-        <w:t>Context:</w:t>
-      </w:r>
-      <w:r>
-        <w:t xml:space="preserve"> Our mobile app is a **Study Planner App** that allows students to create tasks, set reminders, and receive notifications. We need a framework that supports cross-platform mobile app development with Android as the target device. </w:t>
-      </w:r>
-    </w:p>
-    <w:p/>
-    <w:p>
       <w:pPr>
         <w:rPr>
           <w:b/>
@@ -1000,93 +1066,7 @@
           <w:b/>
           <w:bCs/>
         </w:rPr>
-        <w:t>Decision:</w:t>
-      </w:r>
-    </w:p>
-    <w:p>
-      <w:r>
-        <w:t>We will use **React Native** as our development framework.</w:t>
-      </w:r>
-    </w:p>
-    <w:p/>
-    <w:p>
-      <w:pPr>
-        <w:rPr>
-          <w:b/>
-          <w:bCs/>
-        </w:rPr>
-      </w:pPr>
-      <w:r>
-        <w:rPr>
-          <w:b/>
-          <w:bCs/>
-        </w:rPr>
-        <w:t>Justification:</w:t>
-      </w:r>
-      <w:r>
-        <w:rPr>
-          <w:b/>
-          <w:bCs/>
-        </w:rPr>
-        <w:t xml:space="preserve"> </w:t>
-      </w:r>
-    </w:p>
-    <w:p>
-      <w:r>
-        <w:t xml:space="preserve">- It supports </w:t>
-      </w:r>
-      <w:commentRangeStart w:id="9"/>
-      <w:r>
-        <w:t>Android</w:t>
-      </w:r>
-      <w:commentRangeEnd w:id="9"/>
-      <w:r>
-        <w:rPr>
-          <w:rStyle w:val="CommentReference"/>
-        </w:rPr>
-        <w:commentReference w:id="9"/>
-      </w:r>
-      <w:r>
-        <w:t xml:space="preserve"> </w:t>
-      </w:r>
-      <w:r>
-        <w:t xml:space="preserve">and Apple </w:t>
-      </w:r>
-      <w:r>
-        <w:t xml:space="preserve">devices. </w:t>
-      </w:r>
-    </w:p>
-    <w:p>
-      <w:r>
-        <w:t xml:space="preserve">- The team is familiar with JavaScript and React. </w:t>
-      </w:r>
-    </w:p>
-    <w:p>
-      <w:r>
-        <w:t xml:space="preserve">- It provides a wide range of libraries for navigation and notifications. </w:t>
-      </w:r>
-    </w:p>
-    <w:p/>
-    <w:p>
-      <w:pPr>
-        <w:rPr>
-          <w:b/>
-          <w:bCs/>
-        </w:rPr>
-      </w:pPr>
-      <w:r>
-        <w:rPr>
-          <w:b/>
-          <w:bCs/>
-        </w:rPr>
-        <w:t>Consequences:</w:t>
-      </w:r>
-      <w:r>
-        <w:rPr>
-          <w:b/>
-          <w:bCs/>
-        </w:rPr>
-        <w:t xml:space="preserve"> </w:t>
+        <w:t xml:space="preserve">Consequences: </w:t>
       </w:r>
     </w:p>
     <w:p>
@@ -1154,14 +1134,7 @@
           <w:b/>
           <w:bCs/>
         </w:rPr>
-        <w:t>Context:</w:t>
-      </w:r>
-      <w:r>
-        <w:rPr>
-          <w:b/>
-          <w:bCs/>
-        </w:rPr>
-        <w:t xml:space="preserve"> </w:t>
+        <w:t xml:space="preserve">Context: </w:t>
       </w:r>
     </w:p>
     <w:p>
@@ -1259,14 +1232,7 @@
           <w:b/>
           <w:bCs/>
         </w:rPr>
-        <w:t>Consequences:</w:t>
-      </w:r>
-      <w:r>
-        <w:rPr>
-          <w:b/>
-          <w:bCs/>
-        </w:rPr>
-        <w:t xml:space="preserve"> </w:t>
+        <w:t xml:space="preserve">Consequences: </w:t>
       </w:r>
     </w:p>
     <w:p>
@@ -1336,20 +1302,21 @@
           <w:b/>
           <w:bCs/>
         </w:rPr>
-        <w:t>Context:</w:t>
-      </w:r>
-      <w:r>
+        <w:t xml:space="preserve">Context: </w:t>
+      </w:r>
+    </w:p>
+    <w:p>
+      <w:r>
+        <w:t xml:space="preserve">Our app requires hardware integration to improve user experience and productivity. </w:t>
+      </w:r>
+    </w:p>
+    <w:p>
+      <w:pPr>
         <w:rPr>
           <w:b/>
           <w:bCs/>
         </w:rPr>
-        <w:t xml:space="preserve"> </w:t>
-      </w:r>
-    </w:p>
-    <w:p>
-      <w:r>
-        <w:t xml:space="preserve">Our app requires hardware integration to improve user experience and productivity. </w:t>
-      </w:r>
+      </w:pPr>
     </w:p>
     <w:p>
       <w:pPr>
@@ -1358,27 +1325,12 @@
           <w:bCs/>
         </w:rPr>
       </w:pPr>
-    </w:p>
-    <w:p>
-      <w:pPr>
+      <w:r>
         <w:rPr>
           <w:b/>
           <w:bCs/>
         </w:rPr>
-      </w:pPr>
-      <w:r>
-        <w:rPr>
-          <w:b/>
-          <w:bCs/>
-        </w:rPr>
-        <w:t>Decision:</w:t>
-      </w:r>
-      <w:r>
-        <w:rPr>
-          <w:b/>
-          <w:bCs/>
-        </w:rPr>
-        <w:t xml:space="preserve"> </w:t>
+        <w:t xml:space="preserve">Decision: </w:t>
       </w:r>
     </w:p>
     <w:p>
@@ -1431,14 +1383,7 @@
           <w:b/>
           <w:bCs/>
         </w:rPr>
-        <w:t>Consequences:</w:t>
-      </w:r>
-      <w:r>
-        <w:rPr>
-          <w:b/>
-          <w:bCs/>
-        </w:rPr>
-        <w:t xml:space="preserve"> </w:t>
+        <w:t xml:space="preserve">Consequences: </w:t>
       </w:r>
     </w:p>
     <w:p>
@@ -1627,37 +1572,723 @@
       </w:r>
     </w:p>
     <w:p/>
-    <w:p/>
-    <w:p/>
-    <w:p/>
-    <w:p/>
-    <w:p/>
-    <w:p/>
-    <w:p/>
-    <w:p/>
-    <w:p/>
-    <w:p/>
-    <w:p/>
-    <w:p/>
-    <w:p/>
-    <w:p/>
-    <w:p/>
-    <w:p/>
-    <w:p/>
-    <w:p/>
-    <w:p/>
-    <w:p/>
-    <w:p/>
-    <w:p/>
-    <w:p/>
-    <w:p/>
-    <w:p/>
-    <w:p/>
-    <w:p/>
-    <w:p/>
-    <w:p/>
-    <w:p/>
-    <w:p/>
+    <w:tbl>
+      <w:tblPr>
+        <w:tblW w:w="0" w:type="auto"/>
+        <w:tblCellMar>
+          <w:top w:w="15" w:type="dxa"/>
+          <w:left w:w="15" w:type="dxa"/>
+          <w:bottom w:w="15" w:type="dxa"/>
+          <w:right w:w="15" w:type="dxa"/>
+        </w:tblCellMar>
+        <w:tblLook w:val="04A0" w:firstRow="1" w:lastRow="0" w:firstColumn="1" w:lastColumn="0" w:noHBand="0" w:noVBand="1"/>
+      </w:tblPr>
+      <w:tblGrid>
+        <w:gridCol w:w="2972"/>
+        <w:gridCol w:w="6378"/>
+      </w:tblGrid>
+      <w:tr>
+        <w:trPr>
+          <w:trHeight w:val="1281"/>
+        </w:trPr>
+        <w:tc>
+          <w:tcPr>
+            <w:tcW w:w="2972" w:type="dxa"/>
+            <w:tcBorders>
+              <w:top w:val="single" w:sz="4" w:space="0" w:color="000000"/>
+              <w:left w:val="single" w:sz="4" w:space="0" w:color="000000"/>
+              <w:bottom w:val="single" w:sz="4" w:space="0" w:color="000000"/>
+              <w:right w:val="single" w:sz="4" w:space="0" w:color="000000"/>
+            </w:tcBorders>
+            <w:shd w:val="clear" w:color="auto" w:fill="FFFFFF"/>
+            <w:tcMar>
+              <w:top w:w="0" w:type="dxa"/>
+              <w:left w:w="108" w:type="dxa"/>
+              <w:bottom w:w="0" w:type="dxa"/>
+              <w:right w:w="108" w:type="dxa"/>
+            </w:tcMar>
+            <w:vAlign w:val="center"/>
+            <w:hideMark/>
+          </w:tcPr>
+          <w:p>
+            <w:pPr>
+              <w:rPr>
+                <w:lang w:val="en-CA"/>
+              </w:rPr>
+            </w:pPr>
+            <w:r>
+              <w:rPr>
+                <w:b/>
+                <w:bCs/>
+                <w:lang w:val="en-CA"/>
+              </w:rPr>
+              <w:t>Highlights and Accomplishments</w:t>
+            </w:r>
+          </w:p>
+        </w:tc>
+        <w:tc>
+          <w:tcPr>
+            <w:tcW w:w="6378" w:type="dxa"/>
+            <w:tcBorders>
+              <w:top w:val="single" w:sz="4" w:space="0" w:color="000000"/>
+              <w:left w:val="single" w:sz="4" w:space="0" w:color="000000"/>
+              <w:bottom w:val="single" w:sz="4" w:space="0" w:color="000000"/>
+              <w:right w:val="single" w:sz="4" w:space="0" w:color="000000"/>
+            </w:tcBorders>
+            <w:shd w:val="clear" w:color="auto" w:fill="FFFFFF"/>
+            <w:tcMar>
+              <w:top w:w="0" w:type="dxa"/>
+              <w:left w:w="108" w:type="dxa"/>
+              <w:bottom w:w="0" w:type="dxa"/>
+              <w:right w:w="108" w:type="dxa"/>
+            </w:tcMar>
+            <w:hideMark/>
+          </w:tcPr>
+          <w:p>
+            <w:pPr>
+              <w:pStyle w:val="ListParagraph"/>
+              <w:numPr>
+                <w:ilvl w:val="0"/>
+                <w:numId w:val="13"/>
+              </w:numPr>
+              <w:spacing w:before="240"/>
+              <w:rPr>
+                <w:lang w:val="en-CA"/>
+              </w:rPr>
+            </w:pPr>
+            <w:r>
+              <w:rPr>
+                <w:lang w:val="en-CA"/>
+              </w:rPr>
+              <w:t>Developed the architectural framework</w:t>
+            </w:r>
+          </w:p>
+          <w:p>
+            <w:pPr>
+              <w:numPr>
+                <w:ilvl w:val="0"/>
+                <w:numId w:val="4"/>
+              </w:numPr>
+              <w:rPr>
+                <w:lang w:val="en-CA"/>
+              </w:rPr>
+            </w:pPr>
+            <w:r>
+              <w:rPr>
+                <w:lang w:val="en-CA"/>
+              </w:rPr>
+              <w:t>Determined the development framework, navigation strategy, hardware utilization and database storage.</w:t>
+            </w:r>
+          </w:p>
+        </w:tc>
+      </w:tr>
+      <w:tr>
+        <w:trPr>
+          <w:trHeight w:val="1230"/>
+        </w:trPr>
+        <w:tc>
+          <w:tcPr>
+            <w:tcW w:w="2972" w:type="dxa"/>
+            <w:tcBorders>
+              <w:top w:val="single" w:sz="4" w:space="0" w:color="000000"/>
+              <w:left w:val="single" w:sz="4" w:space="0" w:color="000000"/>
+              <w:bottom w:val="single" w:sz="4" w:space="0" w:color="000000"/>
+              <w:right w:val="single" w:sz="4" w:space="0" w:color="000000"/>
+            </w:tcBorders>
+            <w:shd w:val="clear" w:color="auto" w:fill="FFFFFF"/>
+            <w:tcMar>
+              <w:top w:w="0" w:type="dxa"/>
+              <w:left w:w="108" w:type="dxa"/>
+              <w:bottom w:w="0" w:type="dxa"/>
+              <w:right w:w="108" w:type="dxa"/>
+            </w:tcMar>
+            <w:vAlign w:val="center"/>
+            <w:hideMark/>
+          </w:tcPr>
+          <w:p>
+            <w:pPr>
+              <w:rPr>
+                <w:lang w:val="en-CA"/>
+              </w:rPr>
+            </w:pPr>
+            <w:r>
+              <w:rPr>
+                <w:b/>
+                <w:bCs/>
+                <w:lang w:val="en-CA"/>
+              </w:rPr>
+              <w:t>Challenges and Issues</w:t>
+            </w:r>
+          </w:p>
+        </w:tc>
+        <w:tc>
+          <w:tcPr>
+            <w:tcW w:w="6378" w:type="dxa"/>
+            <w:tcBorders>
+              <w:top w:val="single" w:sz="4" w:space="0" w:color="000000"/>
+              <w:left w:val="single" w:sz="4" w:space="0" w:color="000000"/>
+              <w:bottom w:val="single" w:sz="4" w:space="0" w:color="000000"/>
+              <w:right w:val="single" w:sz="4" w:space="0" w:color="000000"/>
+            </w:tcBorders>
+            <w:shd w:val="clear" w:color="auto" w:fill="FFFFFF"/>
+            <w:tcMar>
+              <w:top w:w="0" w:type="dxa"/>
+              <w:left w:w="108" w:type="dxa"/>
+              <w:bottom w:w="0" w:type="dxa"/>
+              <w:right w:w="108" w:type="dxa"/>
+            </w:tcMar>
+            <w:hideMark/>
+          </w:tcPr>
+          <w:p>
+            <w:pPr>
+              <w:pStyle w:val="ListParagraph"/>
+              <w:numPr>
+                <w:ilvl w:val="0"/>
+                <w:numId w:val="12"/>
+              </w:numPr>
+              <w:spacing w:before="240"/>
+              <w:rPr>
+                <w:lang w:val="en-CA"/>
+              </w:rPr>
+            </w:pPr>
+            <w:r>
+              <w:rPr>
+                <w:lang w:val="en-CA"/>
+              </w:rPr>
+              <w:t>Considering the team’s skill set in architecture decisions.</w:t>
+            </w:r>
+          </w:p>
+          <w:p>
+            <w:pPr>
+              <w:numPr>
+                <w:ilvl w:val="0"/>
+                <w:numId w:val="5"/>
+              </w:numPr>
+              <w:rPr>
+                <w:lang w:val="en-CA"/>
+              </w:rPr>
+            </w:pPr>
+            <w:r>
+              <w:rPr>
+                <w:lang w:val="en-CA"/>
+              </w:rPr>
+              <w:t>Managing time effectively alongside coursework.</w:t>
+            </w:r>
+          </w:p>
+          <w:p>
+            <w:pPr>
+              <w:numPr>
+                <w:ilvl w:val="0"/>
+                <w:numId w:val="5"/>
+              </w:numPr>
+              <w:rPr>
+                <w:lang w:val="en-CA"/>
+              </w:rPr>
+            </w:pPr>
+            <w:r>
+              <w:rPr>
+                <w:lang w:val="en-CA"/>
+              </w:rPr>
+              <w:t>Balancing workload among team members.</w:t>
+            </w:r>
+          </w:p>
+        </w:tc>
+      </w:tr>
+      <w:tr>
+        <w:trPr>
+          <w:trHeight w:val="3405"/>
+        </w:trPr>
+        <w:tc>
+          <w:tcPr>
+            <w:tcW w:w="2972" w:type="dxa"/>
+            <w:tcBorders>
+              <w:top w:val="single" w:sz="4" w:space="0" w:color="000000"/>
+              <w:left w:val="single" w:sz="4" w:space="0" w:color="000000"/>
+              <w:bottom w:val="single" w:sz="4" w:space="0" w:color="000000"/>
+              <w:right w:val="single" w:sz="4" w:space="0" w:color="000000"/>
+            </w:tcBorders>
+            <w:shd w:val="clear" w:color="auto" w:fill="FFFFFF"/>
+            <w:tcMar>
+              <w:top w:w="0" w:type="dxa"/>
+              <w:left w:w="108" w:type="dxa"/>
+              <w:bottom w:w="0" w:type="dxa"/>
+              <w:right w:w="108" w:type="dxa"/>
+            </w:tcMar>
+            <w:vAlign w:val="center"/>
+            <w:hideMark/>
+          </w:tcPr>
+          <w:p>
+            <w:pPr>
+              <w:rPr>
+                <w:lang w:val="en-CA"/>
+              </w:rPr>
+            </w:pPr>
+            <w:r>
+              <w:rPr>
+                <w:b/>
+                <w:bCs/>
+                <w:lang w:val="en-CA"/>
+              </w:rPr>
+              <w:t>Individual Contributions</w:t>
+            </w:r>
+          </w:p>
+        </w:tc>
+        <w:tc>
+          <w:tcPr>
+            <w:tcW w:w="6378" w:type="dxa"/>
+            <w:tcBorders>
+              <w:top w:val="single" w:sz="4" w:space="0" w:color="000000"/>
+              <w:left w:val="single" w:sz="4" w:space="0" w:color="000000"/>
+              <w:bottom w:val="single" w:sz="4" w:space="0" w:color="000000"/>
+              <w:right w:val="single" w:sz="4" w:space="0" w:color="000000"/>
+            </w:tcBorders>
+            <w:shd w:val="clear" w:color="auto" w:fill="FFFFFF"/>
+            <w:tcMar>
+              <w:top w:w="0" w:type="dxa"/>
+              <w:left w:w="108" w:type="dxa"/>
+              <w:bottom w:w="0" w:type="dxa"/>
+              <w:right w:w="108" w:type="dxa"/>
+            </w:tcMar>
+            <w:hideMark/>
+          </w:tcPr>
+          <w:p>
+            <w:pPr>
+              <w:pStyle w:val="ListParagraph"/>
+              <w:numPr>
+                <w:ilvl w:val="0"/>
+                <w:numId w:val="11"/>
+              </w:numPr>
+              <w:spacing w:before="240"/>
+              <w:rPr>
+                <w:lang w:val="en-CA"/>
+              </w:rPr>
+            </w:pPr>
+            <w:r>
+              <w:rPr>
+                <w:lang w:val="en-CA"/>
+              </w:rPr>
+              <w:t>Alessandra Nicole Claur - Contributed to design planning and technical documentation</w:t>
+            </w:r>
+          </w:p>
+          <w:p>
+            <w:pPr>
+              <w:numPr>
+                <w:ilvl w:val="0"/>
+                <w:numId w:val="6"/>
+              </w:numPr>
+              <w:rPr>
+                <w:lang w:val="en-CA"/>
+              </w:rPr>
+            </w:pPr>
+            <w:r>
+              <w:rPr>
+                <w:lang w:val="en-CA"/>
+              </w:rPr>
+              <w:t>Bryan Benedict Teruel - Designed the architectural framework and database schema</w:t>
+            </w:r>
+          </w:p>
+          <w:p>
+            <w:pPr>
+              <w:numPr>
+                <w:ilvl w:val="0"/>
+                <w:numId w:val="6"/>
+              </w:numPr>
+              <w:rPr>
+                <w:lang w:val="en-CA"/>
+              </w:rPr>
+            </w:pPr>
+            <w:r>
+              <w:rPr>
+                <w:lang w:val="en-CA"/>
+              </w:rPr>
+              <w:t>Gabriel Ira Siwa - Assisted in setting up the frontend structure</w:t>
+            </w:r>
+          </w:p>
+          <w:p>
+            <w:pPr>
+              <w:numPr>
+                <w:ilvl w:val="0"/>
+                <w:numId w:val="6"/>
+              </w:numPr>
+              <w:rPr>
+                <w:lang w:val="en-CA"/>
+              </w:rPr>
+            </w:pPr>
+            <w:r>
+              <w:rPr>
+                <w:lang w:val="en-CA"/>
+              </w:rPr>
+              <w:t xml:space="preserve">Lulubelle </w:t>
+            </w:r>
+            <w:proofErr w:type="spellStart"/>
+            <w:r>
+              <w:rPr>
+                <w:lang w:val="en-CA"/>
+              </w:rPr>
+              <w:t>Fontelo</w:t>
+            </w:r>
+            <w:proofErr w:type="spellEnd"/>
+            <w:r>
+              <w:rPr>
+                <w:lang w:val="en-CA"/>
+              </w:rPr>
+              <w:t xml:space="preserve"> - Facilitated decision-making discussions and project conceptualization.</w:t>
+            </w:r>
+          </w:p>
+          <w:p>
+            <w:pPr>
+              <w:numPr>
+                <w:ilvl w:val="0"/>
+                <w:numId w:val="6"/>
+              </w:numPr>
+              <w:rPr>
+                <w:lang w:val="en-CA"/>
+              </w:rPr>
+            </w:pPr>
+            <w:r>
+              <w:rPr>
+                <w:lang w:val="en-CA"/>
+              </w:rPr>
+              <w:t>Mitzi Vera Escartin - Compiled technical documentation, ensuring clear documentation of the system.</w:t>
+            </w:r>
+          </w:p>
+          <w:p>
+            <w:pPr>
+              <w:numPr>
+                <w:ilvl w:val="0"/>
+                <w:numId w:val="6"/>
+              </w:numPr>
+              <w:rPr>
+                <w:lang w:val="en-CA"/>
+              </w:rPr>
+            </w:pPr>
+            <w:r>
+              <w:rPr>
+                <w:lang w:val="en-CA"/>
+              </w:rPr>
+              <w:t>All - Participated in discussions, collaborated on architecture decisions, and ensured project alignment with initial planning.</w:t>
+            </w:r>
+          </w:p>
+        </w:tc>
+      </w:tr>
+      <w:tr>
+        <w:trPr>
+          <w:trHeight w:val="1065"/>
+        </w:trPr>
+        <w:tc>
+          <w:tcPr>
+            <w:tcW w:w="2972" w:type="dxa"/>
+            <w:tcBorders>
+              <w:top w:val="single" w:sz="4" w:space="0" w:color="000000"/>
+              <w:left w:val="single" w:sz="4" w:space="0" w:color="000000"/>
+              <w:bottom w:val="single" w:sz="4" w:space="0" w:color="000000"/>
+              <w:right w:val="single" w:sz="4" w:space="0" w:color="000000"/>
+            </w:tcBorders>
+            <w:shd w:val="clear" w:color="auto" w:fill="FFFFFF"/>
+            <w:tcMar>
+              <w:top w:w="0" w:type="dxa"/>
+              <w:left w:w="108" w:type="dxa"/>
+              <w:bottom w:w="0" w:type="dxa"/>
+              <w:right w:w="108" w:type="dxa"/>
+            </w:tcMar>
+            <w:vAlign w:val="center"/>
+            <w:hideMark/>
+          </w:tcPr>
+          <w:p>
+            <w:pPr>
+              <w:rPr>
+                <w:lang w:val="en-CA"/>
+              </w:rPr>
+            </w:pPr>
+            <w:r>
+              <w:rPr>
+                <w:b/>
+                <w:bCs/>
+                <w:lang w:val="en-CA"/>
+              </w:rPr>
+              <w:t>Team Plan for the Next Phase</w:t>
+            </w:r>
+          </w:p>
+        </w:tc>
+        <w:tc>
+          <w:tcPr>
+            <w:tcW w:w="6378" w:type="dxa"/>
+            <w:tcBorders>
+              <w:top w:val="single" w:sz="4" w:space="0" w:color="000000"/>
+              <w:left w:val="single" w:sz="4" w:space="0" w:color="000000"/>
+              <w:bottom w:val="single" w:sz="4" w:space="0" w:color="000000"/>
+              <w:right w:val="single" w:sz="4" w:space="0" w:color="000000"/>
+            </w:tcBorders>
+            <w:shd w:val="clear" w:color="auto" w:fill="FFFFFF"/>
+            <w:tcMar>
+              <w:top w:w="0" w:type="dxa"/>
+              <w:left w:w="108" w:type="dxa"/>
+              <w:bottom w:w="0" w:type="dxa"/>
+              <w:right w:w="108" w:type="dxa"/>
+            </w:tcMar>
+            <w:hideMark/>
+          </w:tcPr>
+          <w:p>
+            <w:pPr>
+              <w:pStyle w:val="ListParagraph"/>
+              <w:numPr>
+                <w:ilvl w:val="0"/>
+                <w:numId w:val="10"/>
+              </w:numPr>
+              <w:spacing w:before="240"/>
+              <w:rPr>
+                <w:lang w:val="en-CA"/>
+              </w:rPr>
+            </w:pPr>
+            <w:r>
+              <w:rPr>
+                <w:lang w:val="en-CA"/>
+              </w:rPr>
+              <w:t xml:space="preserve">Design wireframes and UI </w:t>
+            </w:r>
+            <w:r>
+              <w:rPr>
+                <w:lang w:val="en-CA"/>
+              </w:rPr>
+              <w:t>mock-ups</w:t>
+            </w:r>
+            <w:r>
+              <w:rPr>
+                <w:lang w:val="en-CA"/>
+              </w:rPr>
+              <w:t xml:space="preserve"> for key pages</w:t>
+            </w:r>
+          </w:p>
+          <w:p>
+            <w:pPr>
+              <w:numPr>
+                <w:ilvl w:val="0"/>
+                <w:numId w:val="7"/>
+              </w:numPr>
+              <w:rPr>
+                <w:lang w:val="en-CA"/>
+              </w:rPr>
+            </w:pPr>
+            <w:r>
+              <w:rPr>
+                <w:lang w:val="en-CA"/>
+              </w:rPr>
+              <w:t>Develop a prototype using Figma </w:t>
+            </w:r>
+          </w:p>
+        </w:tc>
+      </w:tr>
+      <w:tr>
+        <w:trPr>
+          <w:trHeight w:val="1417"/>
+        </w:trPr>
+        <w:tc>
+          <w:tcPr>
+            <w:tcW w:w="2972" w:type="dxa"/>
+            <w:tcBorders>
+              <w:top w:val="single" w:sz="4" w:space="0" w:color="000000"/>
+              <w:left w:val="single" w:sz="4" w:space="0" w:color="000000"/>
+              <w:bottom w:val="single" w:sz="4" w:space="0" w:color="000000"/>
+              <w:right w:val="single" w:sz="4" w:space="0" w:color="000000"/>
+            </w:tcBorders>
+            <w:shd w:val="clear" w:color="auto" w:fill="FFFFFF"/>
+            <w:tcMar>
+              <w:top w:w="0" w:type="dxa"/>
+              <w:left w:w="108" w:type="dxa"/>
+              <w:bottom w:w="0" w:type="dxa"/>
+              <w:right w:w="108" w:type="dxa"/>
+            </w:tcMar>
+            <w:vAlign w:val="center"/>
+            <w:hideMark/>
+          </w:tcPr>
+          <w:p>
+            <w:pPr>
+              <w:rPr>
+                <w:lang w:val="en-CA"/>
+              </w:rPr>
+            </w:pPr>
+            <w:r>
+              <w:rPr>
+                <w:b/>
+                <w:bCs/>
+                <w:lang w:val="en-CA"/>
+              </w:rPr>
+              <w:lastRenderedPageBreak/>
+              <w:t>Individual Plan for the Next Phase</w:t>
+            </w:r>
+          </w:p>
+        </w:tc>
+        <w:tc>
+          <w:tcPr>
+            <w:tcW w:w="6378" w:type="dxa"/>
+            <w:tcBorders>
+              <w:top w:val="single" w:sz="4" w:space="0" w:color="000000"/>
+              <w:left w:val="single" w:sz="4" w:space="0" w:color="000000"/>
+              <w:bottom w:val="single" w:sz="4" w:space="0" w:color="000000"/>
+              <w:right w:val="single" w:sz="4" w:space="0" w:color="000000"/>
+            </w:tcBorders>
+            <w:shd w:val="clear" w:color="auto" w:fill="FFFFFF"/>
+            <w:tcMar>
+              <w:top w:w="0" w:type="dxa"/>
+              <w:left w:w="108" w:type="dxa"/>
+              <w:bottom w:w="0" w:type="dxa"/>
+              <w:right w:w="108" w:type="dxa"/>
+            </w:tcMar>
+            <w:hideMark/>
+          </w:tcPr>
+          <w:p>
+            <w:pPr>
+              <w:numPr>
+                <w:ilvl w:val="0"/>
+                <w:numId w:val="8"/>
+              </w:numPr>
+              <w:spacing w:before="240"/>
+              <w:rPr>
+                <w:lang w:val="en-CA"/>
+              </w:rPr>
+            </w:pPr>
+            <w:r>
+              <w:rPr>
+                <w:b/>
+                <w:bCs/>
+                <w:lang w:val="en-CA"/>
+              </w:rPr>
+              <w:t>Alessandra</w:t>
+            </w:r>
+            <w:r>
+              <w:rPr>
+                <w:lang w:val="en-CA"/>
+              </w:rPr>
+              <w:t xml:space="preserve"> – Work on designing the dashboard and its user interactions.</w:t>
+            </w:r>
+          </w:p>
+          <w:p>
+            <w:pPr>
+              <w:numPr>
+                <w:ilvl w:val="0"/>
+                <w:numId w:val="8"/>
+              </w:numPr>
+              <w:rPr>
+                <w:lang w:val="en-CA"/>
+              </w:rPr>
+            </w:pPr>
+            <w:r>
+              <w:rPr>
+                <w:b/>
+                <w:bCs/>
+                <w:lang w:val="en-CA"/>
+              </w:rPr>
+              <w:t>Bryan</w:t>
+            </w:r>
+            <w:r>
+              <w:rPr>
+                <w:lang w:val="en-CA"/>
+              </w:rPr>
+              <w:t xml:space="preserve"> – Develop wireframe and work on notification page</w:t>
+            </w:r>
+          </w:p>
+          <w:p>
+            <w:pPr>
+              <w:numPr>
+                <w:ilvl w:val="0"/>
+                <w:numId w:val="8"/>
+              </w:numPr>
+              <w:rPr>
+                <w:lang w:val="en-CA"/>
+              </w:rPr>
+            </w:pPr>
+            <w:r>
+              <w:rPr>
+                <w:b/>
+                <w:bCs/>
+                <w:lang w:val="en-CA"/>
+              </w:rPr>
+              <w:t>Gabriel</w:t>
+            </w:r>
+            <w:r>
+              <w:rPr>
+                <w:lang w:val="en-CA"/>
+              </w:rPr>
+              <w:t xml:space="preserve"> – Focus on creating UI components and calendar page.</w:t>
+            </w:r>
+          </w:p>
+          <w:p>
+            <w:pPr>
+              <w:numPr>
+                <w:ilvl w:val="0"/>
+                <w:numId w:val="8"/>
+              </w:numPr>
+              <w:rPr>
+                <w:lang w:val="en-CA"/>
+              </w:rPr>
+            </w:pPr>
+            <w:r>
+              <w:rPr>
+                <w:b/>
+                <w:bCs/>
+                <w:lang w:val="en-CA"/>
+              </w:rPr>
+              <w:t>Lulubelle</w:t>
+            </w:r>
+            <w:r>
+              <w:rPr>
+                <w:lang w:val="en-CA"/>
+              </w:rPr>
+              <w:t xml:space="preserve"> – Assist in integrating UI/UX </w:t>
+            </w:r>
+            <w:r>
+              <w:rPr>
+                <w:lang w:val="en-CA"/>
+              </w:rPr>
+              <w:t>mock-ups</w:t>
+            </w:r>
+            <w:r>
+              <w:rPr>
+                <w:lang w:val="en-CA"/>
+              </w:rPr>
+              <w:t xml:space="preserve"> and other pages</w:t>
+            </w:r>
+          </w:p>
+          <w:p>
+            <w:pPr>
+              <w:numPr>
+                <w:ilvl w:val="0"/>
+                <w:numId w:val="8"/>
+              </w:numPr>
+              <w:rPr>
+                <w:lang w:val="en-CA"/>
+              </w:rPr>
+            </w:pPr>
+            <w:r>
+              <w:rPr>
+                <w:b/>
+                <w:bCs/>
+                <w:lang w:val="en-CA"/>
+              </w:rPr>
+              <w:t>Mitzi</w:t>
+            </w:r>
+            <w:r>
+              <w:rPr>
+                <w:lang w:val="en-CA"/>
+              </w:rPr>
+              <w:t xml:space="preserve"> – Ensure documentation of UI/UX decisions and assist on creating</w:t>
+            </w:r>
+            <w:r>
+              <w:rPr>
+                <w:lang w:val="en-CA"/>
+              </w:rPr>
+              <w:t xml:space="preserve"> </w:t>
+            </w:r>
+            <w:r>
+              <w:rPr>
+                <w:lang w:val="en-CA"/>
+              </w:rPr>
+              <w:t>UI components.</w:t>
+            </w:r>
+          </w:p>
+        </w:tc>
+      </w:tr>
+    </w:tbl>
     <w:p/>
     <w:p/>
     <w:p>
@@ -1683,58 +2314,50 @@
         <w:t>5. Attribution List</w:t>
       </w:r>
     </w:p>
-    <w:p/>
-    <w:p/>
     <w:tbl>
       <w:tblPr>
-        <w:tblStyle w:val="a"/>
         <w:tblW w:w="9360" w:type="dxa"/>
-        <w:tblBorders>
-          <w:top w:val="single" w:sz="8" w:space="0" w:color="000000"/>
-          <w:left w:val="single" w:sz="8" w:space="0" w:color="000000"/>
-          <w:bottom w:val="single" w:sz="8" w:space="0" w:color="000000"/>
-          <w:right w:val="single" w:sz="8" w:space="0" w:color="000000"/>
-          <w:insideH w:val="single" w:sz="8" w:space="0" w:color="000000"/>
-          <w:insideV w:val="single" w:sz="8" w:space="0" w:color="000000"/>
-        </w:tblBorders>
-        <w:tblLayout w:type="fixed"/>
-        <w:tblLook w:val="0600" w:firstRow="0" w:lastRow="0" w:firstColumn="0" w:lastColumn="0" w:noHBand="1" w:noVBand="1"/>
+        <w:tblCellMar>
+          <w:top w:w="15" w:type="dxa"/>
+          <w:left w:w="15" w:type="dxa"/>
+          <w:bottom w:w="15" w:type="dxa"/>
+          <w:right w:w="15" w:type="dxa"/>
+        </w:tblCellMar>
+        <w:tblLook w:val="04A0" w:firstRow="1" w:lastRow="0" w:firstColumn="1" w:lastColumn="0" w:noHBand="0" w:noVBand="1"/>
       </w:tblPr>
       <w:tblGrid>
-        <w:gridCol w:w="4680"/>
-        <w:gridCol w:w="4680"/>
+        <w:gridCol w:w="5093"/>
+        <w:gridCol w:w="4267"/>
       </w:tblGrid>
       <w:tr>
         <w:tc>
           <w:tcPr>
-            <w:tcW w:w="4680" w:type="dxa"/>
-            <w:shd w:val="clear" w:color="auto" w:fill="auto"/>
+            <w:tcW w:w="5093" w:type="dxa"/>
+            <w:tcBorders>
+              <w:top w:val="single" w:sz="8" w:space="0" w:color="000000"/>
+              <w:left w:val="single" w:sz="8" w:space="0" w:color="000000"/>
+              <w:bottom w:val="single" w:sz="8" w:space="0" w:color="000000"/>
+              <w:right w:val="single" w:sz="8" w:space="0" w:color="000000"/>
+            </w:tcBorders>
             <w:tcMar>
               <w:top w:w="100" w:type="dxa"/>
               <w:left w:w="100" w:type="dxa"/>
               <w:bottom w:w="100" w:type="dxa"/>
               <w:right w:w="100" w:type="dxa"/>
             </w:tcMar>
+            <w:hideMark/>
           </w:tcPr>
           <w:p>
             <w:pPr>
-              <w:widowControl w:val="0"/>
-              <w:pBdr>
-                <w:top w:val="nil"/>
-                <w:left w:val="nil"/>
-                <w:bottom w:val="nil"/>
-                <w:right w:val="nil"/>
-                <w:between w:val="nil"/>
-              </w:pBdr>
-              <w:spacing w:line="240" w:lineRule="auto"/>
-              <w:jc w:val="center"/>
-              <w:rPr>
-                <w:b/>
+              <w:rPr>
+                <w:lang w:val="en-CA"/>
               </w:rPr>
             </w:pPr>
             <w:r>
               <w:rPr>
                 <w:b/>
+                <w:bCs/>
+                <w:lang w:val="en-CA"/>
               </w:rPr>
               <w:t>Task</w:t>
             </w:r>
@@ -1742,34 +2365,32 @@
         </w:tc>
         <w:tc>
           <w:tcPr>
-            <w:tcW w:w="4680" w:type="dxa"/>
-            <w:shd w:val="clear" w:color="auto" w:fill="auto"/>
+            <w:tcW w:w="4267" w:type="dxa"/>
+            <w:tcBorders>
+              <w:top w:val="single" w:sz="8" w:space="0" w:color="000000"/>
+              <w:left w:val="single" w:sz="8" w:space="0" w:color="000000"/>
+              <w:bottom w:val="single" w:sz="8" w:space="0" w:color="000000"/>
+              <w:right w:val="single" w:sz="8" w:space="0" w:color="000000"/>
+            </w:tcBorders>
             <w:tcMar>
               <w:top w:w="100" w:type="dxa"/>
               <w:left w:w="100" w:type="dxa"/>
               <w:bottom w:w="100" w:type="dxa"/>
               <w:right w:w="100" w:type="dxa"/>
             </w:tcMar>
+            <w:hideMark/>
           </w:tcPr>
           <w:p>
             <w:pPr>
-              <w:widowControl w:val="0"/>
-              <w:pBdr>
-                <w:top w:val="nil"/>
-                <w:left w:val="nil"/>
-                <w:bottom w:val="nil"/>
-                <w:right w:val="nil"/>
-                <w:between w:val="nil"/>
-              </w:pBdr>
-              <w:spacing w:line="240" w:lineRule="auto"/>
-              <w:jc w:val="center"/>
-              <w:rPr>
-                <w:b/>
+              <w:rPr>
+                <w:lang w:val="en-CA"/>
               </w:rPr>
             </w:pPr>
             <w:r>
               <w:rPr>
                 <w:b/>
+                <w:bCs/>
+                <w:lang w:val="en-CA"/>
               </w:rPr>
               <w:t>Assigned Member</w:t>
             </w:r>
@@ -1779,235 +2400,332 @@
       <w:tr>
         <w:tc>
           <w:tcPr>
-            <w:tcW w:w="4680" w:type="dxa"/>
-            <w:shd w:val="clear" w:color="auto" w:fill="auto"/>
+            <w:tcW w:w="5093" w:type="dxa"/>
+            <w:tcBorders>
+              <w:top w:val="single" w:sz="8" w:space="0" w:color="000000"/>
+              <w:left w:val="single" w:sz="8" w:space="0" w:color="000000"/>
+              <w:bottom w:val="single" w:sz="8" w:space="0" w:color="000000"/>
+              <w:right w:val="single" w:sz="8" w:space="0" w:color="000000"/>
+            </w:tcBorders>
             <w:tcMar>
               <w:top w:w="100" w:type="dxa"/>
               <w:left w:w="100" w:type="dxa"/>
               <w:bottom w:w="100" w:type="dxa"/>
               <w:right w:w="100" w:type="dxa"/>
             </w:tcMar>
+            <w:hideMark/>
           </w:tcPr>
           <w:p>
             <w:pPr>
-              <w:widowControl w:val="0"/>
-              <w:pBdr>
-                <w:top w:val="nil"/>
-                <w:left w:val="nil"/>
-                <w:bottom w:val="nil"/>
-                <w:right w:val="nil"/>
-                <w:between w:val="nil"/>
-              </w:pBdr>
-              <w:spacing w:line="240" w:lineRule="auto"/>
+              <w:rPr>
+                <w:lang w:val="en-CA"/>
+              </w:rPr>
             </w:pPr>
             <w:r>
+              <w:rPr>
+                <w:lang w:val="en-CA"/>
+              </w:rPr>
               <w:t>Wireframe</w:t>
             </w:r>
           </w:p>
         </w:tc>
         <w:tc>
           <w:tcPr>
-            <w:tcW w:w="4680" w:type="dxa"/>
-            <w:shd w:val="clear" w:color="auto" w:fill="auto"/>
+            <w:tcW w:w="4267" w:type="dxa"/>
+            <w:tcBorders>
+              <w:top w:val="single" w:sz="8" w:space="0" w:color="000000"/>
+              <w:left w:val="single" w:sz="8" w:space="0" w:color="000000"/>
+              <w:bottom w:val="single" w:sz="8" w:space="0" w:color="000000"/>
+              <w:right w:val="single" w:sz="8" w:space="0" w:color="000000"/>
+            </w:tcBorders>
             <w:tcMar>
               <w:top w:w="100" w:type="dxa"/>
               <w:left w:w="100" w:type="dxa"/>
               <w:bottom w:w="100" w:type="dxa"/>
               <w:right w:w="100" w:type="dxa"/>
             </w:tcMar>
+            <w:hideMark/>
           </w:tcPr>
           <w:p>
             <w:pPr>
-              <w:widowControl w:val="0"/>
-              <w:pBdr>
-                <w:top w:val="nil"/>
-                <w:left w:val="nil"/>
-                <w:bottom w:val="nil"/>
-                <w:right w:val="nil"/>
-                <w:between w:val="nil"/>
-              </w:pBdr>
-              <w:spacing w:line="240" w:lineRule="auto"/>
+              <w:rPr>
+                <w:lang w:val="en-CA"/>
+              </w:rPr>
             </w:pPr>
+            <w:r>
+              <w:rPr>
+                <w:lang w:val="en-CA"/>
+              </w:rPr>
+              <w:t>Bryan Benedict Teruel</w:t>
+            </w:r>
           </w:p>
         </w:tc>
       </w:tr>
       <w:tr>
         <w:tc>
           <w:tcPr>
-            <w:tcW w:w="4680" w:type="dxa"/>
-            <w:shd w:val="clear" w:color="auto" w:fill="auto"/>
+            <w:tcW w:w="5093" w:type="dxa"/>
+            <w:tcBorders>
+              <w:top w:val="single" w:sz="8" w:space="0" w:color="000000"/>
+              <w:left w:val="single" w:sz="8" w:space="0" w:color="000000"/>
+              <w:bottom w:val="single" w:sz="8" w:space="0" w:color="000000"/>
+              <w:right w:val="single" w:sz="8" w:space="0" w:color="000000"/>
+            </w:tcBorders>
             <w:tcMar>
               <w:top w:w="100" w:type="dxa"/>
               <w:left w:w="100" w:type="dxa"/>
               <w:bottom w:w="100" w:type="dxa"/>
               <w:right w:w="100" w:type="dxa"/>
             </w:tcMar>
+            <w:hideMark/>
           </w:tcPr>
           <w:p>
             <w:pPr>
-              <w:widowControl w:val="0"/>
-              <w:pBdr>
-                <w:top w:val="nil"/>
-                <w:left w:val="nil"/>
-                <w:bottom w:val="nil"/>
-                <w:right w:val="nil"/>
-                <w:between w:val="nil"/>
-              </w:pBdr>
-              <w:spacing w:line="240" w:lineRule="auto"/>
+              <w:rPr>
+                <w:lang w:val="en-CA"/>
+              </w:rPr>
             </w:pPr>
             <w:r>
+              <w:rPr>
+                <w:lang w:val="en-CA"/>
+              </w:rPr>
+              <w:t>UX/UI Design</w:t>
+            </w:r>
+          </w:p>
+        </w:tc>
+        <w:tc>
+          <w:tcPr>
+            <w:tcW w:w="4267" w:type="dxa"/>
+            <w:tcBorders>
+              <w:top w:val="single" w:sz="8" w:space="0" w:color="000000"/>
+              <w:left w:val="single" w:sz="8" w:space="0" w:color="000000"/>
+              <w:bottom w:val="single" w:sz="8" w:space="0" w:color="000000"/>
+              <w:right w:val="single" w:sz="8" w:space="0" w:color="000000"/>
+            </w:tcBorders>
+            <w:tcMar>
+              <w:top w:w="100" w:type="dxa"/>
+              <w:left w:w="100" w:type="dxa"/>
+              <w:bottom w:w="100" w:type="dxa"/>
+              <w:right w:w="100" w:type="dxa"/>
+            </w:tcMar>
+            <w:hideMark/>
+          </w:tcPr>
+          <w:p>
+            <w:pPr>
+              <w:rPr>
+                <w:lang w:val="en-CA"/>
+              </w:rPr>
+            </w:pPr>
+            <w:r>
+              <w:rPr>
+                <w:lang w:val="en-CA"/>
+              </w:rPr>
+              <w:t>Alessandra Nicole Claur</w:t>
+            </w:r>
+          </w:p>
+        </w:tc>
+      </w:tr>
+      <w:tr>
+        <w:tc>
+          <w:tcPr>
+            <w:tcW w:w="5093" w:type="dxa"/>
+            <w:tcBorders>
+              <w:top w:val="single" w:sz="8" w:space="0" w:color="000000"/>
+              <w:left w:val="single" w:sz="8" w:space="0" w:color="000000"/>
+              <w:bottom w:val="single" w:sz="8" w:space="0" w:color="000000"/>
+              <w:right w:val="single" w:sz="8" w:space="0" w:color="000000"/>
+            </w:tcBorders>
+            <w:tcMar>
+              <w:top w:w="100" w:type="dxa"/>
+              <w:left w:w="100" w:type="dxa"/>
+              <w:bottom w:w="100" w:type="dxa"/>
+              <w:right w:w="100" w:type="dxa"/>
+            </w:tcMar>
+            <w:hideMark/>
+          </w:tcPr>
+          <w:p>
+            <w:pPr>
+              <w:rPr>
+                <w:lang w:val="en-CA"/>
+              </w:rPr>
+            </w:pPr>
+            <w:r>
+              <w:rPr>
+                <w:lang w:val="en-CA"/>
+              </w:rPr>
               <w:t>Navigation and Notification Integration</w:t>
             </w:r>
           </w:p>
         </w:tc>
         <w:tc>
           <w:tcPr>
-            <w:tcW w:w="4680" w:type="dxa"/>
-            <w:shd w:val="clear" w:color="auto" w:fill="auto"/>
+            <w:tcW w:w="4267" w:type="dxa"/>
+            <w:tcBorders>
+              <w:top w:val="single" w:sz="8" w:space="0" w:color="000000"/>
+              <w:left w:val="single" w:sz="8" w:space="0" w:color="000000"/>
+              <w:bottom w:val="single" w:sz="8" w:space="0" w:color="000000"/>
+              <w:right w:val="single" w:sz="8" w:space="0" w:color="000000"/>
+            </w:tcBorders>
             <w:tcMar>
               <w:top w:w="100" w:type="dxa"/>
               <w:left w:w="100" w:type="dxa"/>
               <w:bottom w:w="100" w:type="dxa"/>
               <w:right w:w="100" w:type="dxa"/>
             </w:tcMar>
+            <w:hideMark/>
           </w:tcPr>
           <w:p>
             <w:pPr>
-              <w:widowControl w:val="0"/>
-              <w:pBdr>
-                <w:top w:val="nil"/>
-                <w:left w:val="nil"/>
-                <w:bottom w:val="nil"/>
-                <w:right w:val="nil"/>
-                <w:between w:val="nil"/>
-              </w:pBdr>
-              <w:spacing w:line="240" w:lineRule="auto"/>
+              <w:rPr>
+                <w:lang w:val="en-CA"/>
+              </w:rPr>
             </w:pPr>
+            <w:r>
+              <w:rPr>
+                <w:lang w:val="en-CA"/>
+              </w:rPr>
+              <w:t>Gabriel Ira Siwa</w:t>
+            </w:r>
           </w:p>
         </w:tc>
       </w:tr>
       <w:tr>
         <w:tc>
           <w:tcPr>
-            <w:tcW w:w="4680" w:type="dxa"/>
-            <w:shd w:val="clear" w:color="auto" w:fill="auto"/>
+            <w:tcW w:w="5093" w:type="dxa"/>
+            <w:tcBorders>
+              <w:top w:val="single" w:sz="8" w:space="0" w:color="000000"/>
+              <w:left w:val="single" w:sz="8" w:space="0" w:color="000000"/>
+              <w:bottom w:val="single" w:sz="8" w:space="0" w:color="000000"/>
+              <w:right w:val="single" w:sz="8" w:space="0" w:color="000000"/>
+            </w:tcBorders>
             <w:tcMar>
               <w:top w:w="100" w:type="dxa"/>
               <w:left w:w="100" w:type="dxa"/>
               <w:bottom w:w="100" w:type="dxa"/>
               <w:right w:w="100" w:type="dxa"/>
             </w:tcMar>
+            <w:hideMark/>
           </w:tcPr>
           <w:p>
             <w:pPr>
-              <w:widowControl w:val="0"/>
-              <w:pBdr>
-                <w:top w:val="nil"/>
-                <w:left w:val="nil"/>
-                <w:bottom w:val="nil"/>
-                <w:right w:val="nil"/>
-                <w:between w:val="nil"/>
-              </w:pBdr>
-              <w:spacing w:line="240" w:lineRule="auto"/>
+              <w:rPr>
+                <w:lang w:val="en-CA"/>
+              </w:rPr>
             </w:pPr>
             <w:r>
+              <w:rPr>
+                <w:lang w:val="en-CA"/>
+              </w:rPr>
               <w:t>Documentation and Report Compilation</w:t>
             </w:r>
           </w:p>
         </w:tc>
         <w:tc>
           <w:tcPr>
-            <w:tcW w:w="4680" w:type="dxa"/>
-            <w:shd w:val="clear" w:color="auto" w:fill="auto"/>
+            <w:tcW w:w="4267" w:type="dxa"/>
+            <w:tcBorders>
+              <w:top w:val="single" w:sz="8" w:space="0" w:color="000000"/>
+              <w:left w:val="single" w:sz="8" w:space="0" w:color="000000"/>
+              <w:bottom w:val="single" w:sz="8" w:space="0" w:color="000000"/>
+              <w:right w:val="single" w:sz="8" w:space="0" w:color="000000"/>
+            </w:tcBorders>
             <w:tcMar>
               <w:top w:w="100" w:type="dxa"/>
               <w:left w:w="100" w:type="dxa"/>
               <w:bottom w:w="100" w:type="dxa"/>
               <w:right w:w="100" w:type="dxa"/>
             </w:tcMar>
+            <w:hideMark/>
           </w:tcPr>
           <w:p>
             <w:pPr>
-              <w:widowControl w:val="0"/>
-              <w:pBdr>
-                <w:top w:val="nil"/>
-                <w:left w:val="nil"/>
-                <w:bottom w:val="nil"/>
-                <w:right w:val="nil"/>
-                <w:between w:val="nil"/>
-              </w:pBdr>
-              <w:spacing w:line="240" w:lineRule="auto"/>
+              <w:rPr>
+                <w:lang w:val="en-CA"/>
+              </w:rPr>
             </w:pPr>
+            <w:r>
+              <w:rPr>
+                <w:lang w:val="en-CA"/>
+              </w:rPr>
+              <w:t>Mitzi Vera Escartin</w:t>
+            </w:r>
           </w:p>
         </w:tc>
       </w:tr>
       <w:tr>
         <w:tc>
           <w:tcPr>
-            <w:tcW w:w="4680" w:type="dxa"/>
-            <w:shd w:val="clear" w:color="auto" w:fill="auto"/>
+            <w:tcW w:w="5093" w:type="dxa"/>
+            <w:tcBorders>
+              <w:top w:val="single" w:sz="8" w:space="0" w:color="000000"/>
+              <w:left w:val="single" w:sz="8" w:space="0" w:color="000000"/>
+              <w:bottom w:val="single" w:sz="8" w:space="0" w:color="000000"/>
+              <w:right w:val="single" w:sz="8" w:space="0" w:color="000000"/>
+            </w:tcBorders>
             <w:tcMar>
               <w:top w:w="100" w:type="dxa"/>
               <w:left w:w="100" w:type="dxa"/>
               <w:bottom w:w="100" w:type="dxa"/>
               <w:right w:w="100" w:type="dxa"/>
             </w:tcMar>
+            <w:hideMark/>
           </w:tcPr>
           <w:p>
             <w:pPr>
-              <w:widowControl w:val="0"/>
-              <w:pBdr>
-                <w:top w:val="nil"/>
-                <w:left w:val="nil"/>
-                <w:bottom w:val="nil"/>
-                <w:right w:val="nil"/>
-                <w:between w:val="nil"/>
-              </w:pBdr>
-              <w:spacing w:line="240" w:lineRule="auto"/>
+              <w:rPr>
+                <w:lang w:val="en-CA"/>
+              </w:rPr>
             </w:pPr>
             <w:r>
-              <w:t xml:space="preserve">Research and </w:t>
-            </w:r>
-            <w:r>
-              <w:t>Decision:</w:t>
-            </w:r>
-            <w:r>
-              <w:t xml:space="preserve"> Validation</w:t>
+              <w:rPr>
+                <w:lang w:val="en-CA"/>
+              </w:rPr>
+              <w:t>Research and Decision Validation</w:t>
             </w:r>
           </w:p>
         </w:tc>
         <w:tc>
           <w:tcPr>
-            <w:tcW w:w="4680" w:type="dxa"/>
-            <w:shd w:val="clear" w:color="auto" w:fill="auto"/>
+            <w:tcW w:w="4267" w:type="dxa"/>
+            <w:tcBorders>
+              <w:top w:val="single" w:sz="8" w:space="0" w:color="000000"/>
+              <w:left w:val="single" w:sz="8" w:space="0" w:color="000000"/>
+              <w:bottom w:val="single" w:sz="8" w:space="0" w:color="000000"/>
+              <w:right w:val="single" w:sz="8" w:space="0" w:color="000000"/>
+            </w:tcBorders>
             <w:tcMar>
               <w:top w:w="100" w:type="dxa"/>
               <w:left w:w="100" w:type="dxa"/>
               <w:bottom w:w="100" w:type="dxa"/>
               <w:right w:w="100" w:type="dxa"/>
             </w:tcMar>
+            <w:hideMark/>
           </w:tcPr>
           <w:p>
             <w:pPr>
-              <w:widowControl w:val="0"/>
-              <w:pBdr>
-                <w:top w:val="nil"/>
-                <w:left w:val="nil"/>
-                <w:bottom w:val="nil"/>
-                <w:right w:val="nil"/>
-                <w:between w:val="nil"/>
-              </w:pBdr>
-              <w:spacing w:line="240" w:lineRule="auto"/>
+              <w:rPr>
+                <w:lang w:val="en-CA"/>
+              </w:rPr>
             </w:pPr>
+            <w:r>
+              <w:rPr>
+                <w:lang w:val="en-CA"/>
+              </w:rPr>
+              <w:t xml:space="preserve">Lulubell </w:t>
+            </w:r>
+            <w:proofErr w:type="spellStart"/>
+            <w:r>
+              <w:rPr>
+                <w:lang w:val="en-CA"/>
+              </w:rPr>
+              <w:t>Fontelo</w:t>
+            </w:r>
+            <w:proofErr w:type="spellEnd"/>
           </w:p>
         </w:tc>
       </w:tr>
     </w:tbl>
-    <w:p/>
-    <w:p/>
-    <w:p/>
-    <w:p/>
-    <w:p/>
     <w:p/>
     <w:p/>
     <w:p/>
@@ -2162,6 +2880,119 @@
 <file path=word/numbering.xml><?xml version="1.0" encoding="utf-8"?>
 <w:numbering xmlns:wpc="http://schemas.microsoft.com/office/word/2010/wordprocessingCanvas" xmlns:cx="http://schemas.microsoft.com/office/drawing/2014/chartex" xmlns:cx1="http://schemas.microsoft.com/office/drawing/2015/9/8/chartex" xmlns:cx2="http://schemas.microsoft.com/office/drawing/2015/10/21/chartex" xmlns:cx3="http://schemas.microsoft.com/office/drawing/2016/5/9/chartex" xmlns:cx4="http://schemas.microsoft.com/office/drawing/2016/5/10/chartex" xmlns:cx5="http://schemas.microsoft.com/office/drawing/2016/5/11/chartex" xmlns:cx6="http://schemas.microsoft.com/office/drawing/2016/5/12/chartex" xmlns:cx7="http://schemas.microsoft.com/office/drawing/2016/5/13/chartex" xmlns:cx8="http://schemas.microsoft.com/office/drawing/2016/5/14/chartex" xmlns:mc="http://schemas.openxmlformats.org/markup-compatibility/2006" xmlns:aink="http://schemas.microsoft.com/office/drawing/2016/ink" xmlns:am3d="http://schemas.microsoft.com/office/drawing/2017/model3d" xmlns:o="urn:schemas-microsoft-com:office:office" xmlns:oel="http://schemas.microsoft.com/office/2019/extlst" xmlns:r="http://schemas.openxmlformats.org/officeDocument/2006/relationships" xmlns:m="http://schemas.openxmlformats.org/officeDocument/2006/math" xmlns:v="urn:schemas-microsoft-com:vml" xmlns:wp14="http://schemas.microsoft.com/office/word/2010/wordprocessingDrawing" xmlns:wp="http://schemas.openxmlformats.org/drawingml/2006/wordprocessingDrawing" xmlns:w10="urn:schemas-microsoft-com:office:word" xmlns:w="http://schemas.openxmlformats.org/wordprocessingml/2006/main" xmlns:w14="http://schemas.microsoft.com/office/word/2010/wordml" xmlns:w15="http://schemas.microsoft.com/office/word/2012/wordml" xmlns:w16cex="http://schemas.microsoft.com/office/word/2018/wordml/cex" xmlns:w16cid="http://schemas.microsoft.com/office/word/2016/wordml/cid" xmlns:w16="http://schemas.microsoft.com/office/word/2018/wordml" xmlns:w16du="http://schemas.microsoft.com/office/word/2023/wordml/word16du" xmlns:w16sdtdh="http://schemas.microsoft.com/office/word/2020/wordml/sdtdatahash" xmlns:w16sdtfl="http://schemas.microsoft.com/office/word/2024/wordml/sdtformatlock" xmlns:w16se="http://schemas.microsoft.com/office/word/2015/wordml/symex" xmlns:wpg="http://schemas.microsoft.com/office/word/2010/wordprocessingGroup" xmlns:wpi="http://schemas.microsoft.com/office/word/2010/wordprocessingInk" xmlns:wne="http://schemas.microsoft.com/office/word/2006/wordml" xmlns:wps="http://schemas.microsoft.com/office/word/2010/wordprocessingShape" mc:Ignorable="w14 w15 w16se w16cid w16 w16cex w16sdtdh w16sdtfl w16du wp14">
   <w:abstractNum w:abstractNumId="0" w15:restartNumberingAfterBreak="0">
+    <w:nsid w:val="04D340D8"/>
+    <w:multiLevelType w:val="hybridMultilevel"/>
+    <w:tmpl w:val="E674AD9A"/>
+    <w:lvl w:ilvl="0" w:tplc="10090001">
+      <w:start w:val="1"/>
+      <w:numFmt w:val="bullet"/>
+      <w:lvlText w:val=""/>
+      <w:lvlJc w:val="left"/>
+      <w:pPr>
+        <w:ind w:left="720" w:hanging="360"/>
+      </w:pPr>
+      <w:rPr>
+        <w:rFonts w:ascii="Symbol" w:hAnsi="Symbol" w:hint="default"/>
+      </w:rPr>
+    </w:lvl>
+    <w:lvl w:ilvl="1" w:tplc="10090003" w:tentative="1">
+      <w:start w:val="1"/>
+      <w:numFmt w:val="bullet"/>
+      <w:lvlText w:val="o"/>
+      <w:lvlJc w:val="left"/>
+      <w:pPr>
+        <w:ind w:left="1440" w:hanging="360"/>
+      </w:pPr>
+      <w:rPr>
+        <w:rFonts w:ascii="Courier New" w:hAnsi="Courier New" w:cs="Courier New" w:hint="default"/>
+      </w:rPr>
+    </w:lvl>
+    <w:lvl w:ilvl="2" w:tplc="10090005" w:tentative="1">
+      <w:start w:val="1"/>
+      <w:numFmt w:val="bullet"/>
+      <w:lvlText w:val=""/>
+      <w:lvlJc w:val="left"/>
+      <w:pPr>
+        <w:ind w:left="2160" w:hanging="360"/>
+      </w:pPr>
+      <w:rPr>
+        <w:rFonts w:ascii="Wingdings" w:hAnsi="Wingdings" w:hint="default"/>
+      </w:rPr>
+    </w:lvl>
+    <w:lvl w:ilvl="3" w:tplc="10090001" w:tentative="1">
+      <w:start w:val="1"/>
+      <w:numFmt w:val="bullet"/>
+      <w:lvlText w:val=""/>
+      <w:lvlJc w:val="left"/>
+      <w:pPr>
+        <w:ind w:left="2880" w:hanging="360"/>
+      </w:pPr>
+      <w:rPr>
+        <w:rFonts w:ascii="Symbol" w:hAnsi="Symbol" w:hint="default"/>
+      </w:rPr>
+    </w:lvl>
+    <w:lvl w:ilvl="4" w:tplc="10090003" w:tentative="1">
+      <w:start w:val="1"/>
+      <w:numFmt w:val="bullet"/>
+      <w:lvlText w:val="o"/>
+      <w:lvlJc w:val="left"/>
+      <w:pPr>
+        <w:ind w:left="3600" w:hanging="360"/>
+      </w:pPr>
+      <w:rPr>
+        <w:rFonts w:ascii="Courier New" w:hAnsi="Courier New" w:cs="Courier New" w:hint="default"/>
+      </w:rPr>
+    </w:lvl>
+    <w:lvl w:ilvl="5" w:tplc="10090005" w:tentative="1">
+      <w:start w:val="1"/>
+      <w:numFmt w:val="bullet"/>
+      <w:lvlText w:val=""/>
+      <w:lvlJc w:val="left"/>
+      <w:pPr>
+        <w:ind w:left="4320" w:hanging="360"/>
+      </w:pPr>
+      <w:rPr>
+        <w:rFonts w:ascii="Wingdings" w:hAnsi="Wingdings" w:hint="default"/>
+      </w:rPr>
+    </w:lvl>
+    <w:lvl w:ilvl="6" w:tplc="10090001" w:tentative="1">
+      <w:start w:val="1"/>
+      <w:numFmt w:val="bullet"/>
+      <w:lvlText w:val=""/>
+      <w:lvlJc w:val="left"/>
+      <w:pPr>
+        <w:ind w:left="5040" w:hanging="360"/>
+      </w:pPr>
+      <w:rPr>
+        <w:rFonts w:ascii="Symbol" w:hAnsi="Symbol" w:hint="default"/>
+      </w:rPr>
+    </w:lvl>
+    <w:lvl w:ilvl="7" w:tplc="10090003" w:tentative="1">
+      <w:start w:val="1"/>
+      <w:numFmt w:val="bullet"/>
+      <w:lvlText w:val="o"/>
+      <w:lvlJc w:val="left"/>
+      <w:pPr>
+        <w:ind w:left="5760" w:hanging="360"/>
+      </w:pPr>
+      <w:rPr>
+        <w:rFonts w:ascii="Courier New" w:hAnsi="Courier New" w:cs="Courier New" w:hint="default"/>
+      </w:rPr>
+    </w:lvl>
+    <w:lvl w:ilvl="8" w:tplc="10090005" w:tentative="1">
+      <w:start w:val="1"/>
+      <w:numFmt w:val="bullet"/>
+      <w:lvlText w:val=""/>
+      <w:lvlJc w:val="left"/>
+      <w:pPr>
+        <w:ind w:left="6480" w:hanging="360"/>
+      </w:pPr>
+      <w:rPr>
+        <w:rFonts w:ascii="Wingdings" w:hAnsi="Wingdings" w:hint="default"/>
+      </w:rPr>
+    </w:lvl>
+  </w:abstractNum>
+  <w:abstractNum w:abstractNumId="1" w15:restartNumberingAfterBreak="0">
     <w:nsid w:val="076A2B8E"/>
     <w:multiLevelType w:val="multilevel"/>
     <w:tmpl w:val="61EE3D82"/>
@@ -2274,7 +3105,7 @@
       </w:rPr>
     </w:lvl>
   </w:abstractNum>
-  <w:abstractNum w:abstractNumId="1" w15:restartNumberingAfterBreak="0">
+  <w:abstractNum w:abstractNumId="2" w15:restartNumberingAfterBreak="0">
     <w:nsid w:val="15DD6F30"/>
     <w:multiLevelType w:val="multilevel"/>
     <w:tmpl w:val="8348F454"/>
@@ -2387,7 +3218,644 @@
       </w:rPr>
     </w:lvl>
   </w:abstractNum>
-  <w:abstractNum w:abstractNumId="2" w15:restartNumberingAfterBreak="0">
+  <w:abstractNum w:abstractNumId="3" w15:restartNumberingAfterBreak="0">
+    <w:nsid w:val="1C617CEA"/>
+    <w:multiLevelType w:val="multilevel"/>
+    <w:tmpl w:val="D76AA81A"/>
+    <w:lvl w:ilvl="0">
+      <w:start w:val="1"/>
+      <w:numFmt w:val="bullet"/>
+      <w:lvlText w:val=""/>
+      <w:lvlJc w:val="left"/>
+      <w:pPr>
+        <w:tabs>
+          <w:tab w:val="num" w:pos="720"/>
+        </w:tabs>
+        <w:ind w:left="720" w:hanging="360"/>
+      </w:pPr>
+      <w:rPr>
+        <w:rFonts w:ascii="Symbol" w:hAnsi="Symbol" w:hint="default"/>
+        <w:sz w:val="20"/>
+      </w:rPr>
+    </w:lvl>
+    <w:lvl w:ilvl="1" w:tentative="1">
+      <w:start w:val="1"/>
+      <w:numFmt w:val="bullet"/>
+      <w:lvlText w:val="o"/>
+      <w:lvlJc w:val="left"/>
+      <w:pPr>
+        <w:tabs>
+          <w:tab w:val="num" w:pos="1440"/>
+        </w:tabs>
+        <w:ind w:left="1440" w:hanging="360"/>
+      </w:pPr>
+      <w:rPr>
+        <w:rFonts w:ascii="Courier New" w:hAnsi="Courier New" w:hint="default"/>
+        <w:sz w:val="20"/>
+      </w:rPr>
+    </w:lvl>
+    <w:lvl w:ilvl="2" w:tentative="1">
+      <w:start w:val="1"/>
+      <w:numFmt w:val="bullet"/>
+      <w:lvlText w:val=""/>
+      <w:lvlJc w:val="left"/>
+      <w:pPr>
+        <w:tabs>
+          <w:tab w:val="num" w:pos="2160"/>
+        </w:tabs>
+        <w:ind w:left="2160" w:hanging="360"/>
+      </w:pPr>
+      <w:rPr>
+        <w:rFonts w:ascii="Wingdings" w:hAnsi="Wingdings" w:hint="default"/>
+        <w:sz w:val="20"/>
+      </w:rPr>
+    </w:lvl>
+    <w:lvl w:ilvl="3" w:tentative="1">
+      <w:start w:val="1"/>
+      <w:numFmt w:val="bullet"/>
+      <w:lvlText w:val=""/>
+      <w:lvlJc w:val="left"/>
+      <w:pPr>
+        <w:tabs>
+          <w:tab w:val="num" w:pos="2880"/>
+        </w:tabs>
+        <w:ind w:left="2880" w:hanging="360"/>
+      </w:pPr>
+      <w:rPr>
+        <w:rFonts w:ascii="Wingdings" w:hAnsi="Wingdings" w:hint="default"/>
+        <w:sz w:val="20"/>
+      </w:rPr>
+    </w:lvl>
+    <w:lvl w:ilvl="4" w:tentative="1">
+      <w:start w:val="1"/>
+      <w:numFmt w:val="bullet"/>
+      <w:lvlText w:val=""/>
+      <w:lvlJc w:val="left"/>
+      <w:pPr>
+        <w:tabs>
+          <w:tab w:val="num" w:pos="3600"/>
+        </w:tabs>
+        <w:ind w:left="3600" w:hanging="360"/>
+      </w:pPr>
+      <w:rPr>
+        <w:rFonts w:ascii="Wingdings" w:hAnsi="Wingdings" w:hint="default"/>
+        <w:sz w:val="20"/>
+      </w:rPr>
+    </w:lvl>
+    <w:lvl w:ilvl="5" w:tentative="1">
+      <w:start w:val="1"/>
+      <w:numFmt w:val="bullet"/>
+      <w:lvlText w:val=""/>
+      <w:lvlJc w:val="left"/>
+      <w:pPr>
+        <w:tabs>
+          <w:tab w:val="num" w:pos="4320"/>
+        </w:tabs>
+        <w:ind w:left="4320" w:hanging="360"/>
+      </w:pPr>
+      <w:rPr>
+        <w:rFonts w:ascii="Wingdings" w:hAnsi="Wingdings" w:hint="default"/>
+        <w:sz w:val="20"/>
+      </w:rPr>
+    </w:lvl>
+    <w:lvl w:ilvl="6" w:tentative="1">
+      <w:start w:val="1"/>
+      <w:numFmt w:val="bullet"/>
+      <w:lvlText w:val=""/>
+      <w:lvlJc w:val="left"/>
+      <w:pPr>
+        <w:tabs>
+          <w:tab w:val="num" w:pos="5040"/>
+        </w:tabs>
+        <w:ind w:left="5040" w:hanging="360"/>
+      </w:pPr>
+      <w:rPr>
+        <w:rFonts w:ascii="Wingdings" w:hAnsi="Wingdings" w:hint="default"/>
+        <w:sz w:val="20"/>
+      </w:rPr>
+    </w:lvl>
+    <w:lvl w:ilvl="7" w:tentative="1">
+      <w:start w:val="1"/>
+      <w:numFmt w:val="bullet"/>
+      <w:lvlText w:val=""/>
+      <w:lvlJc w:val="left"/>
+      <w:pPr>
+        <w:tabs>
+          <w:tab w:val="num" w:pos="5760"/>
+        </w:tabs>
+        <w:ind w:left="5760" w:hanging="360"/>
+      </w:pPr>
+      <w:rPr>
+        <w:rFonts w:ascii="Wingdings" w:hAnsi="Wingdings" w:hint="default"/>
+        <w:sz w:val="20"/>
+      </w:rPr>
+    </w:lvl>
+    <w:lvl w:ilvl="8" w:tentative="1">
+      <w:start w:val="1"/>
+      <w:numFmt w:val="bullet"/>
+      <w:lvlText w:val=""/>
+      <w:lvlJc w:val="left"/>
+      <w:pPr>
+        <w:tabs>
+          <w:tab w:val="num" w:pos="6480"/>
+        </w:tabs>
+        <w:ind w:left="6480" w:hanging="360"/>
+      </w:pPr>
+      <w:rPr>
+        <w:rFonts w:ascii="Wingdings" w:hAnsi="Wingdings" w:hint="default"/>
+        <w:sz w:val="20"/>
+      </w:rPr>
+    </w:lvl>
+  </w:abstractNum>
+  <w:abstractNum w:abstractNumId="4" w15:restartNumberingAfterBreak="0">
+    <w:nsid w:val="2DF1371E"/>
+    <w:multiLevelType w:val="hybridMultilevel"/>
+    <w:tmpl w:val="4B1AB34A"/>
+    <w:lvl w:ilvl="0" w:tplc="10090001">
+      <w:start w:val="1"/>
+      <w:numFmt w:val="bullet"/>
+      <w:lvlText w:val=""/>
+      <w:lvlJc w:val="left"/>
+      <w:pPr>
+        <w:ind w:left="720" w:hanging="360"/>
+      </w:pPr>
+      <w:rPr>
+        <w:rFonts w:ascii="Symbol" w:hAnsi="Symbol" w:hint="default"/>
+      </w:rPr>
+    </w:lvl>
+    <w:lvl w:ilvl="1" w:tplc="10090003" w:tentative="1">
+      <w:start w:val="1"/>
+      <w:numFmt w:val="bullet"/>
+      <w:lvlText w:val="o"/>
+      <w:lvlJc w:val="left"/>
+      <w:pPr>
+        <w:ind w:left="1440" w:hanging="360"/>
+      </w:pPr>
+      <w:rPr>
+        <w:rFonts w:ascii="Courier New" w:hAnsi="Courier New" w:cs="Courier New" w:hint="default"/>
+      </w:rPr>
+    </w:lvl>
+    <w:lvl w:ilvl="2" w:tplc="10090005" w:tentative="1">
+      <w:start w:val="1"/>
+      <w:numFmt w:val="bullet"/>
+      <w:lvlText w:val=""/>
+      <w:lvlJc w:val="left"/>
+      <w:pPr>
+        <w:ind w:left="2160" w:hanging="360"/>
+      </w:pPr>
+      <w:rPr>
+        <w:rFonts w:ascii="Wingdings" w:hAnsi="Wingdings" w:hint="default"/>
+      </w:rPr>
+    </w:lvl>
+    <w:lvl w:ilvl="3" w:tplc="10090001" w:tentative="1">
+      <w:start w:val="1"/>
+      <w:numFmt w:val="bullet"/>
+      <w:lvlText w:val=""/>
+      <w:lvlJc w:val="left"/>
+      <w:pPr>
+        <w:ind w:left="2880" w:hanging="360"/>
+      </w:pPr>
+      <w:rPr>
+        <w:rFonts w:ascii="Symbol" w:hAnsi="Symbol" w:hint="default"/>
+      </w:rPr>
+    </w:lvl>
+    <w:lvl w:ilvl="4" w:tplc="10090003" w:tentative="1">
+      <w:start w:val="1"/>
+      <w:numFmt w:val="bullet"/>
+      <w:lvlText w:val="o"/>
+      <w:lvlJc w:val="left"/>
+      <w:pPr>
+        <w:ind w:left="3600" w:hanging="360"/>
+      </w:pPr>
+      <w:rPr>
+        <w:rFonts w:ascii="Courier New" w:hAnsi="Courier New" w:cs="Courier New" w:hint="default"/>
+      </w:rPr>
+    </w:lvl>
+    <w:lvl w:ilvl="5" w:tplc="10090005" w:tentative="1">
+      <w:start w:val="1"/>
+      <w:numFmt w:val="bullet"/>
+      <w:lvlText w:val=""/>
+      <w:lvlJc w:val="left"/>
+      <w:pPr>
+        <w:ind w:left="4320" w:hanging="360"/>
+      </w:pPr>
+      <w:rPr>
+        <w:rFonts w:ascii="Wingdings" w:hAnsi="Wingdings" w:hint="default"/>
+      </w:rPr>
+    </w:lvl>
+    <w:lvl w:ilvl="6" w:tplc="10090001" w:tentative="1">
+      <w:start w:val="1"/>
+      <w:numFmt w:val="bullet"/>
+      <w:lvlText w:val=""/>
+      <w:lvlJc w:val="left"/>
+      <w:pPr>
+        <w:ind w:left="5040" w:hanging="360"/>
+      </w:pPr>
+      <w:rPr>
+        <w:rFonts w:ascii="Symbol" w:hAnsi="Symbol" w:hint="default"/>
+      </w:rPr>
+    </w:lvl>
+    <w:lvl w:ilvl="7" w:tplc="10090003" w:tentative="1">
+      <w:start w:val="1"/>
+      <w:numFmt w:val="bullet"/>
+      <w:lvlText w:val="o"/>
+      <w:lvlJc w:val="left"/>
+      <w:pPr>
+        <w:ind w:left="5760" w:hanging="360"/>
+      </w:pPr>
+      <w:rPr>
+        <w:rFonts w:ascii="Courier New" w:hAnsi="Courier New" w:cs="Courier New" w:hint="default"/>
+      </w:rPr>
+    </w:lvl>
+    <w:lvl w:ilvl="8" w:tplc="10090005" w:tentative="1">
+      <w:start w:val="1"/>
+      <w:numFmt w:val="bullet"/>
+      <w:lvlText w:val=""/>
+      <w:lvlJc w:val="left"/>
+      <w:pPr>
+        <w:ind w:left="6480" w:hanging="360"/>
+      </w:pPr>
+      <w:rPr>
+        <w:rFonts w:ascii="Wingdings" w:hAnsi="Wingdings" w:hint="default"/>
+      </w:rPr>
+    </w:lvl>
+  </w:abstractNum>
+  <w:abstractNum w:abstractNumId="5" w15:restartNumberingAfterBreak="0">
+    <w:nsid w:val="31AF365C"/>
+    <w:multiLevelType w:val="hybridMultilevel"/>
+    <w:tmpl w:val="49E2D11E"/>
+    <w:lvl w:ilvl="0" w:tplc="10090001">
+      <w:start w:val="1"/>
+      <w:numFmt w:val="bullet"/>
+      <w:lvlText w:val=""/>
+      <w:lvlJc w:val="left"/>
+      <w:pPr>
+        <w:ind w:left="720" w:hanging="360"/>
+      </w:pPr>
+      <w:rPr>
+        <w:rFonts w:ascii="Symbol" w:hAnsi="Symbol" w:hint="default"/>
+      </w:rPr>
+    </w:lvl>
+    <w:lvl w:ilvl="1" w:tplc="10090003" w:tentative="1">
+      <w:start w:val="1"/>
+      <w:numFmt w:val="bullet"/>
+      <w:lvlText w:val="o"/>
+      <w:lvlJc w:val="left"/>
+      <w:pPr>
+        <w:ind w:left="1440" w:hanging="360"/>
+      </w:pPr>
+      <w:rPr>
+        <w:rFonts w:ascii="Courier New" w:hAnsi="Courier New" w:cs="Courier New" w:hint="default"/>
+      </w:rPr>
+    </w:lvl>
+    <w:lvl w:ilvl="2" w:tplc="10090005" w:tentative="1">
+      <w:start w:val="1"/>
+      <w:numFmt w:val="bullet"/>
+      <w:lvlText w:val=""/>
+      <w:lvlJc w:val="left"/>
+      <w:pPr>
+        <w:ind w:left="2160" w:hanging="360"/>
+      </w:pPr>
+      <w:rPr>
+        <w:rFonts w:ascii="Wingdings" w:hAnsi="Wingdings" w:hint="default"/>
+      </w:rPr>
+    </w:lvl>
+    <w:lvl w:ilvl="3" w:tplc="10090001" w:tentative="1">
+      <w:start w:val="1"/>
+      <w:numFmt w:val="bullet"/>
+      <w:lvlText w:val=""/>
+      <w:lvlJc w:val="left"/>
+      <w:pPr>
+        <w:ind w:left="2880" w:hanging="360"/>
+      </w:pPr>
+      <w:rPr>
+        <w:rFonts w:ascii="Symbol" w:hAnsi="Symbol" w:hint="default"/>
+      </w:rPr>
+    </w:lvl>
+    <w:lvl w:ilvl="4" w:tplc="10090003" w:tentative="1">
+      <w:start w:val="1"/>
+      <w:numFmt w:val="bullet"/>
+      <w:lvlText w:val="o"/>
+      <w:lvlJc w:val="left"/>
+      <w:pPr>
+        <w:ind w:left="3600" w:hanging="360"/>
+      </w:pPr>
+      <w:rPr>
+        <w:rFonts w:ascii="Courier New" w:hAnsi="Courier New" w:cs="Courier New" w:hint="default"/>
+      </w:rPr>
+    </w:lvl>
+    <w:lvl w:ilvl="5" w:tplc="10090005" w:tentative="1">
+      <w:start w:val="1"/>
+      <w:numFmt w:val="bullet"/>
+      <w:lvlText w:val=""/>
+      <w:lvlJc w:val="left"/>
+      <w:pPr>
+        <w:ind w:left="4320" w:hanging="360"/>
+      </w:pPr>
+      <w:rPr>
+        <w:rFonts w:ascii="Wingdings" w:hAnsi="Wingdings" w:hint="default"/>
+      </w:rPr>
+    </w:lvl>
+    <w:lvl w:ilvl="6" w:tplc="10090001" w:tentative="1">
+      <w:start w:val="1"/>
+      <w:numFmt w:val="bullet"/>
+      <w:lvlText w:val=""/>
+      <w:lvlJc w:val="left"/>
+      <w:pPr>
+        <w:ind w:left="5040" w:hanging="360"/>
+      </w:pPr>
+      <w:rPr>
+        <w:rFonts w:ascii="Symbol" w:hAnsi="Symbol" w:hint="default"/>
+      </w:rPr>
+    </w:lvl>
+    <w:lvl w:ilvl="7" w:tplc="10090003" w:tentative="1">
+      <w:start w:val="1"/>
+      <w:numFmt w:val="bullet"/>
+      <w:lvlText w:val="o"/>
+      <w:lvlJc w:val="left"/>
+      <w:pPr>
+        <w:ind w:left="5760" w:hanging="360"/>
+      </w:pPr>
+      <w:rPr>
+        <w:rFonts w:ascii="Courier New" w:hAnsi="Courier New" w:cs="Courier New" w:hint="default"/>
+      </w:rPr>
+    </w:lvl>
+    <w:lvl w:ilvl="8" w:tplc="10090005" w:tentative="1">
+      <w:start w:val="1"/>
+      <w:numFmt w:val="bullet"/>
+      <w:lvlText w:val=""/>
+      <w:lvlJc w:val="left"/>
+      <w:pPr>
+        <w:ind w:left="6480" w:hanging="360"/>
+      </w:pPr>
+      <w:rPr>
+        <w:rFonts w:ascii="Wingdings" w:hAnsi="Wingdings" w:hint="default"/>
+      </w:rPr>
+    </w:lvl>
+  </w:abstractNum>
+  <w:abstractNum w:abstractNumId="6" w15:restartNumberingAfterBreak="0">
+    <w:nsid w:val="3CF838EC"/>
+    <w:multiLevelType w:val="hybridMultilevel"/>
+    <w:tmpl w:val="F2FEBDFA"/>
+    <w:lvl w:ilvl="0" w:tplc="10090001">
+      <w:start w:val="1"/>
+      <w:numFmt w:val="bullet"/>
+      <w:lvlText w:val=""/>
+      <w:lvlJc w:val="left"/>
+      <w:pPr>
+        <w:ind w:left="720" w:hanging="360"/>
+      </w:pPr>
+      <w:rPr>
+        <w:rFonts w:ascii="Symbol" w:hAnsi="Symbol" w:hint="default"/>
+      </w:rPr>
+    </w:lvl>
+    <w:lvl w:ilvl="1" w:tplc="10090003" w:tentative="1">
+      <w:start w:val="1"/>
+      <w:numFmt w:val="bullet"/>
+      <w:lvlText w:val="o"/>
+      <w:lvlJc w:val="left"/>
+      <w:pPr>
+        <w:ind w:left="1440" w:hanging="360"/>
+      </w:pPr>
+      <w:rPr>
+        <w:rFonts w:ascii="Courier New" w:hAnsi="Courier New" w:cs="Courier New" w:hint="default"/>
+      </w:rPr>
+    </w:lvl>
+    <w:lvl w:ilvl="2" w:tplc="10090005" w:tentative="1">
+      <w:start w:val="1"/>
+      <w:numFmt w:val="bullet"/>
+      <w:lvlText w:val=""/>
+      <w:lvlJc w:val="left"/>
+      <w:pPr>
+        <w:ind w:left="2160" w:hanging="360"/>
+      </w:pPr>
+      <w:rPr>
+        <w:rFonts w:ascii="Wingdings" w:hAnsi="Wingdings" w:hint="default"/>
+      </w:rPr>
+    </w:lvl>
+    <w:lvl w:ilvl="3" w:tplc="10090001" w:tentative="1">
+      <w:start w:val="1"/>
+      <w:numFmt w:val="bullet"/>
+      <w:lvlText w:val=""/>
+      <w:lvlJc w:val="left"/>
+      <w:pPr>
+        <w:ind w:left="2880" w:hanging="360"/>
+      </w:pPr>
+      <w:rPr>
+        <w:rFonts w:ascii="Symbol" w:hAnsi="Symbol" w:hint="default"/>
+      </w:rPr>
+    </w:lvl>
+    <w:lvl w:ilvl="4" w:tplc="10090003" w:tentative="1">
+      <w:start w:val="1"/>
+      <w:numFmt w:val="bullet"/>
+      <w:lvlText w:val="o"/>
+      <w:lvlJc w:val="left"/>
+      <w:pPr>
+        <w:ind w:left="3600" w:hanging="360"/>
+      </w:pPr>
+      <w:rPr>
+        <w:rFonts w:ascii="Courier New" w:hAnsi="Courier New" w:cs="Courier New" w:hint="default"/>
+      </w:rPr>
+    </w:lvl>
+    <w:lvl w:ilvl="5" w:tplc="10090005" w:tentative="1">
+      <w:start w:val="1"/>
+      <w:numFmt w:val="bullet"/>
+      <w:lvlText w:val=""/>
+      <w:lvlJc w:val="left"/>
+      <w:pPr>
+        <w:ind w:left="4320" w:hanging="360"/>
+      </w:pPr>
+      <w:rPr>
+        <w:rFonts w:ascii="Wingdings" w:hAnsi="Wingdings" w:hint="default"/>
+      </w:rPr>
+    </w:lvl>
+    <w:lvl w:ilvl="6" w:tplc="10090001" w:tentative="1">
+      <w:start w:val="1"/>
+      <w:numFmt w:val="bullet"/>
+      <w:lvlText w:val=""/>
+      <w:lvlJc w:val="left"/>
+      <w:pPr>
+        <w:ind w:left="5040" w:hanging="360"/>
+      </w:pPr>
+      <w:rPr>
+        <w:rFonts w:ascii="Symbol" w:hAnsi="Symbol" w:hint="default"/>
+      </w:rPr>
+    </w:lvl>
+    <w:lvl w:ilvl="7" w:tplc="10090003" w:tentative="1">
+      <w:start w:val="1"/>
+      <w:numFmt w:val="bullet"/>
+      <w:lvlText w:val="o"/>
+      <w:lvlJc w:val="left"/>
+      <w:pPr>
+        <w:ind w:left="5760" w:hanging="360"/>
+      </w:pPr>
+      <w:rPr>
+        <w:rFonts w:ascii="Courier New" w:hAnsi="Courier New" w:cs="Courier New" w:hint="default"/>
+      </w:rPr>
+    </w:lvl>
+    <w:lvl w:ilvl="8" w:tplc="10090005" w:tentative="1">
+      <w:start w:val="1"/>
+      <w:numFmt w:val="bullet"/>
+      <w:lvlText w:val=""/>
+      <w:lvlJc w:val="left"/>
+      <w:pPr>
+        <w:ind w:left="6480" w:hanging="360"/>
+      </w:pPr>
+      <w:rPr>
+        <w:rFonts w:ascii="Wingdings" w:hAnsi="Wingdings" w:hint="default"/>
+      </w:rPr>
+    </w:lvl>
+  </w:abstractNum>
+  <w:abstractNum w:abstractNumId="7" w15:restartNumberingAfterBreak="0">
+    <w:nsid w:val="3E1D0FA5"/>
+    <w:multiLevelType w:val="multilevel"/>
+    <w:tmpl w:val="C6042CEE"/>
+    <w:lvl w:ilvl="0">
+      <w:start w:val="1"/>
+      <w:numFmt w:val="bullet"/>
+      <w:lvlText w:val=""/>
+      <w:lvlJc w:val="left"/>
+      <w:pPr>
+        <w:tabs>
+          <w:tab w:val="num" w:pos="720"/>
+        </w:tabs>
+        <w:ind w:left="720" w:hanging="360"/>
+      </w:pPr>
+      <w:rPr>
+        <w:rFonts w:ascii="Symbol" w:hAnsi="Symbol" w:hint="default"/>
+        <w:sz w:val="20"/>
+      </w:rPr>
+    </w:lvl>
+    <w:lvl w:ilvl="1" w:tentative="1">
+      <w:start w:val="1"/>
+      <w:numFmt w:val="bullet"/>
+      <w:lvlText w:val="o"/>
+      <w:lvlJc w:val="left"/>
+      <w:pPr>
+        <w:tabs>
+          <w:tab w:val="num" w:pos="1440"/>
+        </w:tabs>
+        <w:ind w:left="1440" w:hanging="360"/>
+      </w:pPr>
+      <w:rPr>
+        <w:rFonts w:ascii="Courier New" w:hAnsi="Courier New" w:hint="default"/>
+        <w:sz w:val="20"/>
+      </w:rPr>
+    </w:lvl>
+    <w:lvl w:ilvl="2" w:tentative="1">
+      <w:start w:val="1"/>
+      <w:numFmt w:val="bullet"/>
+      <w:lvlText w:val=""/>
+      <w:lvlJc w:val="left"/>
+      <w:pPr>
+        <w:tabs>
+          <w:tab w:val="num" w:pos="2160"/>
+        </w:tabs>
+        <w:ind w:left="2160" w:hanging="360"/>
+      </w:pPr>
+      <w:rPr>
+        <w:rFonts w:ascii="Wingdings" w:hAnsi="Wingdings" w:hint="default"/>
+        <w:sz w:val="20"/>
+      </w:rPr>
+    </w:lvl>
+    <w:lvl w:ilvl="3" w:tentative="1">
+      <w:start w:val="1"/>
+      <w:numFmt w:val="bullet"/>
+      <w:lvlText w:val=""/>
+      <w:lvlJc w:val="left"/>
+      <w:pPr>
+        <w:tabs>
+          <w:tab w:val="num" w:pos="2880"/>
+        </w:tabs>
+        <w:ind w:left="2880" w:hanging="360"/>
+      </w:pPr>
+      <w:rPr>
+        <w:rFonts w:ascii="Wingdings" w:hAnsi="Wingdings" w:hint="default"/>
+        <w:sz w:val="20"/>
+      </w:rPr>
+    </w:lvl>
+    <w:lvl w:ilvl="4" w:tentative="1">
+      <w:start w:val="1"/>
+      <w:numFmt w:val="bullet"/>
+      <w:lvlText w:val=""/>
+      <w:lvlJc w:val="left"/>
+      <w:pPr>
+        <w:tabs>
+          <w:tab w:val="num" w:pos="3600"/>
+        </w:tabs>
+        <w:ind w:left="3600" w:hanging="360"/>
+      </w:pPr>
+      <w:rPr>
+        <w:rFonts w:ascii="Wingdings" w:hAnsi="Wingdings" w:hint="default"/>
+        <w:sz w:val="20"/>
+      </w:rPr>
+    </w:lvl>
+    <w:lvl w:ilvl="5" w:tentative="1">
+      <w:start w:val="1"/>
+      <w:numFmt w:val="bullet"/>
+      <w:lvlText w:val=""/>
+      <w:lvlJc w:val="left"/>
+      <w:pPr>
+        <w:tabs>
+          <w:tab w:val="num" w:pos="4320"/>
+        </w:tabs>
+        <w:ind w:left="4320" w:hanging="360"/>
+      </w:pPr>
+      <w:rPr>
+        <w:rFonts w:ascii="Wingdings" w:hAnsi="Wingdings" w:hint="default"/>
+        <w:sz w:val="20"/>
+      </w:rPr>
+    </w:lvl>
+    <w:lvl w:ilvl="6" w:tentative="1">
+      <w:start w:val="1"/>
+      <w:numFmt w:val="bullet"/>
+      <w:lvlText w:val=""/>
+      <w:lvlJc w:val="left"/>
+      <w:pPr>
+        <w:tabs>
+          <w:tab w:val="num" w:pos="5040"/>
+        </w:tabs>
+        <w:ind w:left="5040" w:hanging="360"/>
+      </w:pPr>
+      <w:rPr>
+        <w:rFonts w:ascii="Wingdings" w:hAnsi="Wingdings" w:hint="default"/>
+        <w:sz w:val="20"/>
+      </w:rPr>
+    </w:lvl>
+    <w:lvl w:ilvl="7" w:tentative="1">
+      <w:start w:val="1"/>
+      <w:numFmt w:val="bullet"/>
+      <w:lvlText w:val=""/>
+      <w:lvlJc w:val="left"/>
+      <w:pPr>
+        <w:tabs>
+          <w:tab w:val="num" w:pos="5760"/>
+        </w:tabs>
+        <w:ind w:left="5760" w:hanging="360"/>
+      </w:pPr>
+      <w:rPr>
+        <w:rFonts w:ascii="Wingdings" w:hAnsi="Wingdings" w:hint="default"/>
+        <w:sz w:val="20"/>
+      </w:rPr>
+    </w:lvl>
+    <w:lvl w:ilvl="8" w:tentative="1">
+      <w:start w:val="1"/>
+      <w:numFmt w:val="bullet"/>
+      <w:lvlText w:val=""/>
+      <w:lvlJc w:val="left"/>
+      <w:pPr>
+        <w:tabs>
+          <w:tab w:val="num" w:pos="6480"/>
+        </w:tabs>
+        <w:ind w:left="6480" w:hanging="360"/>
+      </w:pPr>
+      <w:rPr>
+        <w:rFonts w:ascii="Wingdings" w:hAnsi="Wingdings" w:hint="default"/>
+        <w:sz w:val="20"/>
+      </w:rPr>
+    </w:lvl>
+  </w:abstractNum>
+  <w:abstractNum w:abstractNumId="8" w15:restartNumberingAfterBreak="0">
     <w:nsid w:val="3F4A44A1"/>
     <w:multiLevelType w:val="multilevel"/>
     <w:tmpl w:val="38B0101E"/>
@@ -2500,14 +3968,604 @@
       </w:rPr>
     </w:lvl>
   </w:abstractNum>
+  <w:abstractNum w:abstractNumId="9" w15:restartNumberingAfterBreak="0">
+    <w:nsid w:val="40DB6098"/>
+    <w:multiLevelType w:val="multilevel"/>
+    <w:tmpl w:val="F732FE2C"/>
+    <w:lvl w:ilvl="0">
+      <w:start w:val="1"/>
+      <w:numFmt w:val="bullet"/>
+      <w:lvlText w:val=""/>
+      <w:lvlJc w:val="left"/>
+      <w:pPr>
+        <w:tabs>
+          <w:tab w:val="num" w:pos="720"/>
+        </w:tabs>
+        <w:ind w:left="720" w:hanging="360"/>
+      </w:pPr>
+      <w:rPr>
+        <w:rFonts w:ascii="Symbol" w:hAnsi="Symbol" w:hint="default"/>
+        <w:sz w:val="20"/>
+      </w:rPr>
+    </w:lvl>
+    <w:lvl w:ilvl="1" w:tentative="1">
+      <w:start w:val="1"/>
+      <w:numFmt w:val="bullet"/>
+      <w:lvlText w:val="o"/>
+      <w:lvlJc w:val="left"/>
+      <w:pPr>
+        <w:tabs>
+          <w:tab w:val="num" w:pos="1440"/>
+        </w:tabs>
+        <w:ind w:left="1440" w:hanging="360"/>
+      </w:pPr>
+      <w:rPr>
+        <w:rFonts w:ascii="Courier New" w:hAnsi="Courier New" w:hint="default"/>
+        <w:sz w:val="20"/>
+      </w:rPr>
+    </w:lvl>
+    <w:lvl w:ilvl="2" w:tentative="1">
+      <w:start w:val="1"/>
+      <w:numFmt w:val="bullet"/>
+      <w:lvlText w:val=""/>
+      <w:lvlJc w:val="left"/>
+      <w:pPr>
+        <w:tabs>
+          <w:tab w:val="num" w:pos="2160"/>
+        </w:tabs>
+        <w:ind w:left="2160" w:hanging="360"/>
+      </w:pPr>
+      <w:rPr>
+        <w:rFonts w:ascii="Wingdings" w:hAnsi="Wingdings" w:hint="default"/>
+        <w:sz w:val="20"/>
+      </w:rPr>
+    </w:lvl>
+    <w:lvl w:ilvl="3" w:tentative="1">
+      <w:start w:val="1"/>
+      <w:numFmt w:val="bullet"/>
+      <w:lvlText w:val=""/>
+      <w:lvlJc w:val="left"/>
+      <w:pPr>
+        <w:tabs>
+          <w:tab w:val="num" w:pos="2880"/>
+        </w:tabs>
+        <w:ind w:left="2880" w:hanging="360"/>
+      </w:pPr>
+      <w:rPr>
+        <w:rFonts w:ascii="Wingdings" w:hAnsi="Wingdings" w:hint="default"/>
+        <w:sz w:val="20"/>
+      </w:rPr>
+    </w:lvl>
+    <w:lvl w:ilvl="4" w:tentative="1">
+      <w:start w:val="1"/>
+      <w:numFmt w:val="bullet"/>
+      <w:lvlText w:val=""/>
+      <w:lvlJc w:val="left"/>
+      <w:pPr>
+        <w:tabs>
+          <w:tab w:val="num" w:pos="3600"/>
+        </w:tabs>
+        <w:ind w:left="3600" w:hanging="360"/>
+      </w:pPr>
+      <w:rPr>
+        <w:rFonts w:ascii="Wingdings" w:hAnsi="Wingdings" w:hint="default"/>
+        <w:sz w:val="20"/>
+      </w:rPr>
+    </w:lvl>
+    <w:lvl w:ilvl="5" w:tentative="1">
+      <w:start w:val="1"/>
+      <w:numFmt w:val="bullet"/>
+      <w:lvlText w:val=""/>
+      <w:lvlJc w:val="left"/>
+      <w:pPr>
+        <w:tabs>
+          <w:tab w:val="num" w:pos="4320"/>
+        </w:tabs>
+        <w:ind w:left="4320" w:hanging="360"/>
+      </w:pPr>
+      <w:rPr>
+        <w:rFonts w:ascii="Wingdings" w:hAnsi="Wingdings" w:hint="default"/>
+        <w:sz w:val="20"/>
+      </w:rPr>
+    </w:lvl>
+    <w:lvl w:ilvl="6" w:tentative="1">
+      <w:start w:val="1"/>
+      <w:numFmt w:val="bullet"/>
+      <w:lvlText w:val=""/>
+      <w:lvlJc w:val="left"/>
+      <w:pPr>
+        <w:tabs>
+          <w:tab w:val="num" w:pos="5040"/>
+        </w:tabs>
+        <w:ind w:left="5040" w:hanging="360"/>
+      </w:pPr>
+      <w:rPr>
+        <w:rFonts w:ascii="Wingdings" w:hAnsi="Wingdings" w:hint="default"/>
+        <w:sz w:val="20"/>
+      </w:rPr>
+    </w:lvl>
+    <w:lvl w:ilvl="7" w:tentative="1">
+      <w:start w:val="1"/>
+      <w:numFmt w:val="bullet"/>
+      <w:lvlText w:val=""/>
+      <w:lvlJc w:val="left"/>
+      <w:pPr>
+        <w:tabs>
+          <w:tab w:val="num" w:pos="5760"/>
+        </w:tabs>
+        <w:ind w:left="5760" w:hanging="360"/>
+      </w:pPr>
+      <w:rPr>
+        <w:rFonts w:ascii="Wingdings" w:hAnsi="Wingdings" w:hint="default"/>
+        <w:sz w:val="20"/>
+      </w:rPr>
+    </w:lvl>
+    <w:lvl w:ilvl="8" w:tentative="1">
+      <w:start w:val="1"/>
+      <w:numFmt w:val="bullet"/>
+      <w:lvlText w:val=""/>
+      <w:lvlJc w:val="left"/>
+      <w:pPr>
+        <w:tabs>
+          <w:tab w:val="num" w:pos="6480"/>
+        </w:tabs>
+        <w:ind w:left="6480" w:hanging="360"/>
+      </w:pPr>
+      <w:rPr>
+        <w:rFonts w:ascii="Wingdings" w:hAnsi="Wingdings" w:hint="default"/>
+        <w:sz w:val="20"/>
+      </w:rPr>
+    </w:lvl>
+  </w:abstractNum>
+  <w:abstractNum w:abstractNumId="10" w15:restartNumberingAfterBreak="0">
+    <w:nsid w:val="504E14CA"/>
+    <w:multiLevelType w:val="hybridMultilevel"/>
+    <w:tmpl w:val="8B6AD058"/>
+    <w:lvl w:ilvl="0" w:tplc="10090001">
+      <w:start w:val="1"/>
+      <w:numFmt w:val="bullet"/>
+      <w:lvlText w:val=""/>
+      <w:lvlJc w:val="left"/>
+      <w:pPr>
+        <w:ind w:left="720" w:hanging="360"/>
+      </w:pPr>
+      <w:rPr>
+        <w:rFonts w:ascii="Symbol" w:hAnsi="Symbol" w:hint="default"/>
+      </w:rPr>
+    </w:lvl>
+    <w:lvl w:ilvl="1" w:tplc="10090003" w:tentative="1">
+      <w:start w:val="1"/>
+      <w:numFmt w:val="bullet"/>
+      <w:lvlText w:val="o"/>
+      <w:lvlJc w:val="left"/>
+      <w:pPr>
+        <w:ind w:left="1440" w:hanging="360"/>
+      </w:pPr>
+      <w:rPr>
+        <w:rFonts w:ascii="Courier New" w:hAnsi="Courier New" w:cs="Courier New" w:hint="default"/>
+      </w:rPr>
+    </w:lvl>
+    <w:lvl w:ilvl="2" w:tplc="10090005" w:tentative="1">
+      <w:start w:val="1"/>
+      <w:numFmt w:val="bullet"/>
+      <w:lvlText w:val=""/>
+      <w:lvlJc w:val="left"/>
+      <w:pPr>
+        <w:ind w:left="2160" w:hanging="360"/>
+      </w:pPr>
+      <w:rPr>
+        <w:rFonts w:ascii="Wingdings" w:hAnsi="Wingdings" w:hint="default"/>
+      </w:rPr>
+    </w:lvl>
+    <w:lvl w:ilvl="3" w:tplc="10090001" w:tentative="1">
+      <w:start w:val="1"/>
+      <w:numFmt w:val="bullet"/>
+      <w:lvlText w:val=""/>
+      <w:lvlJc w:val="left"/>
+      <w:pPr>
+        <w:ind w:left="2880" w:hanging="360"/>
+      </w:pPr>
+      <w:rPr>
+        <w:rFonts w:ascii="Symbol" w:hAnsi="Symbol" w:hint="default"/>
+      </w:rPr>
+    </w:lvl>
+    <w:lvl w:ilvl="4" w:tplc="10090003" w:tentative="1">
+      <w:start w:val="1"/>
+      <w:numFmt w:val="bullet"/>
+      <w:lvlText w:val="o"/>
+      <w:lvlJc w:val="left"/>
+      <w:pPr>
+        <w:ind w:left="3600" w:hanging="360"/>
+      </w:pPr>
+      <w:rPr>
+        <w:rFonts w:ascii="Courier New" w:hAnsi="Courier New" w:cs="Courier New" w:hint="default"/>
+      </w:rPr>
+    </w:lvl>
+    <w:lvl w:ilvl="5" w:tplc="10090005" w:tentative="1">
+      <w:start w:val="1"/>
+      <w:numFmt w:val="bullet"/>
+      <w:lvlText w:val=""/>
+      <w:lvlJc w:val="left"/>
+      <w:pPr>
+        <w:ind w:left="4320" w:hanging="360"/>
+      </w:pPr>
+      <w:rPr>
+        <w:rFonts w:ascii="Wingdings" w:hAnsi="Wingdings" w:hint="default"/>
+      </w:rPr>
+    </w:lvl>
+    <w:lvl w:ilvl="6" w:tplc="10090001" w:tentative="1">
+      <w:start w:val="1"/>
+      <w:numFmt w:val="bullet"/>
+      <w:lvlText w:val=""/>
+      <w:lvlJc w:val="left"/>
+      <w:pPr>
+        <w:ind w:left="5040" w:hanging="360"/>
+      </w:pPr>
+      <w:rPr>
+        <w:rFonts w:ascii="Symbol" w:hAnsi="Symbol" w:hint="default"/>
+      </w:rPr>
+    </w:lvl>
+    <w:lvl w:ilvl="7" w:tplc="10090003" w:tentative="1">
+      <w:start w:val="1"/>
+      <w:numFmt w:val="bullet"/>
+      <w:lvlText w:val="o"/>
+      <w:lvlJc w:val="left"/>
+      <w:pPr>
+        <w:ind w:left="5760" w:hanging="360"/>
+      </w:pPr>
+      <w:rPr>
+        <w:rFonts w:ascii="Courier New" w:hAnsi="Courier New" w:cs="Courier New" w:hint="default"/>
+      </w:rPr>
+    </w:lvl>
+    <w:lvl w:ilvl="8" w:tplc="10090005" w:tentative="1">
+      <w:start w:val="1"/>
+      <w:numFmt w:val="bullet"/>
+      <w:lvlText w:val=""/>
+      <w:lvlJc w:val="left"/>
+      <w:pPr>
+        <w:ind w:left="6480" w:hanging="360"/>
+      </w:pPr>
+      <w:rPr>
+        <w:rFonts w:ascii="Wingdings" w:hAnsi="Wingdings" w:hint="default"/>
+      </w:rPr>
+    </w:lvl>
+  </w:abstractNum>
+  <w:abstractNum w:abstractNumId="11" w15:restartNumberingAfterBreak="0">
+    <w:nsid w:val="54A62D00"/>
+    <w:multiLevelType w:val="multilevel"/>
+    <w:tmpl w:val="36326D2C"/>
+    <w:lvl w:ilvl="0">
+      <w:start w:val="1"/>
+      <w:numFmt w:val="bullet"/>
+      <w:lvlText w:val=""/>
+      <w:lvlJc w:val="left"/>
+      <w:pPr>
+        <w:tabs>
+          <w:tab w:val="num" w:pos="720"/>
+        </w:tabs>
+        <w:ind w:left="720" w:hanging="360"/>
+      </w:pPr>
+      <w:rPr>
+        <w:rFonts w:ascii="Symbol" w:hAnsi="Symbol" w:hint="default"/>
+        <w:sz w:val="20"/>
+      </w:rPr>
+    </w:lvl>
+    <w:lvl w:ilvl="1" w:tentative="1">
+      <w:start w:val="1"/>
+      <w:numFmt w:val="bullet"/>
+      <w:lvlText w:val="o"/>
+      <w:lvlJc w:val="left"/>
+      <w:pPr>
+        <w:tabs>
+          <w:tab w:val="num" w:pos="1440"/>
+        </w:tabs>
+        <w:ind w:left="1440" w:hanging="360"/>
+      </w:pPr>
+      <w:rPr>
+        <w:rFonts w:ascii="Courier New" w:hAnsi="Courier New" w:hint="default"/>
+        <w:sz w:val="20"/>
+      </w:rPr>
+    </w:lvl>
+    <w:lvl w:ilvl="2" w:tentative="1">
+      <w:start w:val="1"/>
+      <w:numFmt w:val="bullet"/>
+      <w:lvlText w:val=""/>
+      <w:lvlJc w:val="left"/>
+      <w:pPr>
+        <w:tabs>
+          <w:tab w:val="num" w:pos="2160"/>
+        </w:tabs>
+        <w:ind w:left="2160" w:hanging="360"/>
+      </w:pPr>
+      <w:rPr>
+        <w:rFonts w:ascii="Wingdings" w:hAnsi="Wingdings" w:hint="default"/>
+        <w:sz w:val="20"/>
+      </w:rPr>
+    </w:lvl>
+    <w:lvl w:ilvl="3" w:tentative="1">
+      <w:start w:val="1"/>
+      <w:numFmt w:val="bullet"/>
+      <w:lvlText w:val=""/>
+      <w:lvlJc w:val="left"/>
+      <w:pPr>
+        <w:tabs>
+          <w:tab w:val="num" w:pos="2880"/>
+        </w:tabs>
+        <w:ind w:left="2880" w:hanging="360"/>
+      </w:pPr>
+      <w:rPr>
+        <w:rFonts w:ascii="Wingdings" w:hAnsi="Wingdings" w:hint="default"/>
+        <w:sz w:val="20"/>
+      </w:rPr>
+    </w:lvl>
+    <w:lvl w:ilvl="4" w:tentative="1">
+      <w:start w:val="1"/>
+      <w:numFmt w:val="bullet"/>
+      <w:lvlText w:val=""/>
+      <w:lvlJc w:val="left"/>
+      <w:pPr>
+        <w:tabs>
+          <w:tab w:val="num" w:pos="3600"/>
+        </w:tabs>
+        <w:ind w:left="3600" w:hanging="360"/>
+      </w:pPr>
+      <w:rPr>
+        <w:rFonts w:ascii="Wingdings" w:hAnsi="Wingdings" w:hint="default"/>
+        <w:sz w:val="20"/>
+      </w:rPr>
+    </w:lvl>
+    <w:lvl w:ilvl="5" w:tentative="1">
+      <w:start w:val="1"/>
+      <w:numFmt w:val="bullet"/>
+      <w:lvlText w:val=""/>
+      <w:lvlJc w:val="left"/>
+      <w:pPr>
+        <w:tabs>
+          <w:tab w:val="num" w:pos="4320"/>
+        </w:tabs>
+        <w:ind w:left="4320" w:hanging="360"/>
+      </w:pPr>
+      <w:rPr>
+        <w:rFonts w:ascii="Wingdings" w:hAnsi="Wingdings" w:hint="default"/>
+        <w:sz w:val="20"/>
+      </w:rPr>
+    </w:lvl>
+    <w:lvl w:ilvl="6" w:tentative="1">
+      <w:start w:val="1"/>
+      <w:numFmt w:val="bullet"/>
+      <w:lvlText w:val=""/>
+      <w:lvlJc w:val="left"/>
+      <w:pPr>
+        <w:tabs>
+          <w:tab w:val="num" w:pos="5040"/>
+        </w:tabs>
+        <w:ind w:left="5040" w:hanging="360"/>
+      </w:pPr>
+      <w:rPr>
+        <w:rFonts w:ascii="Wingdings" w:hAnsi="Wingdings" w:hint="default"/>
+        <w:sz w:val="20"/>
+      </w:rPr>
+    </w:lvl>
+    <w:lvl w:ilvl="7" w:tentative="1">
+      <w:start w:val="1"/>
+      <w:numFmt w:val="bullet"/>
+      <w:lvlText w:val=""/>
+      <w:lvlJc w:val="left"/>
+      <w:pPr>
+        <w:tabs>
+          <w:tab w:val="num" w:pos="5760"/>
+        </w:tabs>
+        <w:ind w:left="5760" w:hanging="360"/>
+      </w:pPr>
+      <w:rPr>
+        <w:rFonts w:ascii="Wingdings" w:hAnsi="Wingdings" w:hint="default"/>
+        <w:sz w:val="20"/>
+      </w:rPr>
+    </w:lvl>
+    <w:lvl w:ilvl="8" w:tentative="1">
+      <w:start w:val="1"/>
+      <w:numFmt w:val="bullet"/>
+      <w:lvlText w:val=""/>
+      <w:lvlJc w:val="left"/>
+      <w:pPr>
+        <w:tabs>
+          <w:tab w:val="num" w:pos="6480"/>
+        </w:tabs>
+        <w:ind w:left="6480" w:hanging="360"/>
+      </w:pPr>
+      <w:rPr>
+        <w:rFonts w:ascii="Wingdings" w:hAnsi="Wingdings" w:hint="default"/>
+        <w:sz w:val="20"/>
+      </w:rPr>
+    </w:lvl>
+  </w:abstractNum>
+  <w:abstractNum w:abstractNumId="12" w15:restartNumberingAfterBreak="0">
+    <w:nsid w:val="73263DD0"/>
+    <w:multiLevelType w:val="multilevel"/>
+    <w:tmpl w:val="4546F688"/>
+    <w:lvl w:ilvl="0">
+      <w:start w:val="1"/>
+      <w:numFmt w:val="bullet"/>
+      <w:lvlText w:val=""/>
+      <w:lvlJc w:val="left"/>
+      <w:pPr>
+        <w:tabs>
+          <w:tab w:val="num" w:pos="720"/>
+        </w:tabs>
+        <w:ind w:left="720" w:hanging="360"/>
+      </w:pPr>
+      <w:rPr>
+        <w:rFonts w:ascii="Symbol" w:hAnsi="Symbol" w:hint="default"/>
+        <w:sz w:val="20"/>
+      </w:rPr>
+    </w:lvl>
+    <w:lvl w:ilvl="1" w:tentative="1">
+      <w:start w:val="1"/>
+      <w:numFmt w:val="bullet"/>
+      <w:lvlText w:val="o"/>
+      <w:lvlJc w:val="left"/>
+      <w:pPr>
+        <w:tabs>
+          <w:tab w:val="num" w:pos="1440"/>
+        </w:tabs>
+        <w:ind w:left="1440" w:hanging="360"/>
+      </w:pPr>
+      <w:rPr>
+        <w:rFonts w:ascii="Courier New" w:hAnsi="Courier New" w:hint="default"/>
+        <w:sz w:val="20"/>
+      </w:rPr>
+    </w:lvl>
+    <w:lvl w:ilvl="2" w:tentative="1">
+      <w:start w:val="1"/>
+      <w:numFmt w:val="bullet"/>
+      <w:lvlText w:val=""/>
+      <w:lvlJc w:val="left"/>
+      <w:pPr>
+        <w:tabs>
+          <w:tab w:val="num" w:pos="2160"/>
+        </w:tabs>
+        <w:ind w:left="2160" w:hanging="360"/>
+      </w:pPr>
+      <w:rPr>
+        <w:rFonts w:ascii="Wingdings" w:hAnsi="Wingdings" w:hint="default"/>
+        <w:sz w:val="20"/>
+      </w:rPr>
+    </w:lvl>
+    <w:lvl w:ilvl="3" w:tentative="1">
+      <w:start w:val="1"/>
+      <w:numFmt w:val="bullet"/>
+      <w:lvlText w:val=""/>
+      <w:lvlJc w:val="left"/>
+      <w:pPr>
+        <w:tabs>
+          <w:tab w:val="num" w:pos="2880"/>
+        </w:tabs>
+        <w:ind w:left="2880" w:hanging="360"/>
+      </w:pPr>
+      <w:rPr>
+        <w:rFonts w:ascii="Wingdings" w:hAnsi="Wingdings" w:hint="default"/>
+        <w:sz w:val="20"/>
+      </w:rPr>
+    </w:lvl>
+    <w:lvl w:ilvl="4" w:tentative="1">
+      <w:start w:val="1"/>
+      <w:numFmt w:val="bullet"/>
+      <w:lvlText w:val=""/>
+      <w:lvlJc w:val="left"/>
+      <w:pPr>
+        <w:tabs>
+          <w:tab w:val="num" w:pos="3600"/>
+        </w:tabs>
+        <w:ind w:left="3600" w:hanging="360"/>
+      </w:pPr>
+      <w:rPr>
+        <w:rFonts w:ascii="Wingdings" w:hAnsi="Wingdings" w:hint="default"/>
+        <w:sz w:val="20"/>
+      </w:rPr>
+    </w:lvl>
+    <w:lvl w:ilvl="5" w:tentative="1">
+      <w:start w:val="1"/>
+      <w:numFmt w:val="bullet"/>
+      <w:lvlText w:val=""/>
+      <w:lvlJc w:val="left"/>
+      <w:pPr>
+        <w:tabs>
+          <w:tab w:val="num" w:pos="4320"/>
+        </w:tabs>
+        <w:ind w:left="4320" w:hanging="360"/>
+      </w:pPr>
+      <w:rPr>
+        <w:rFonts w:ascii="Wingdings" w:hAnsi="Wingdings" w:hint="default"/>
+        <w:sz w:val="20"/>
+      </w:rPr>
+    </w:lvl>
+    <w:lvl w:ilvl="6" w:tentative="1">
+      <w:start w:val="1"/>
+      <w:numFmt w:val="bullet"/>
+      <w:lvlText w:val=""/>
+      <w:lvlJc w:val="left"/>
+      <w:pPr>
+        <w:tabs>
+          <w:tab w:val="num" w:pos="5040"/>
+        </w:tabs>
+        <w:ind w:left="5040" w:hanging="360"/>
+      </w:pPr>
+      <w:rPr>
+        <w:rFonts w:ascii="Wingdings" w:hAnsi="Wingdings" w:hint="default"/>
+        <w:sz w:val="20"/>
+      </w:rPr>
+    </w:lvl>
+    <w:lvl w:ilvl="7" w:tentative="1">
+      <w:start w:val="1"/>
+      <w:numFmt w:val="bullet"/>
+      <w:lvlText w:val=""/>
+      <w:lvlJc w:val="left"/>
+      <w:pPr>
+        <w:tabs>
+          <w:tab w:val="num" w:pos="5760"/>
+        </w:tabs>
+        <w:ind w:left="5760" w:hanging="360"/>
+      </w:pPr>
+      <w:rPr>
+        <w:rFonts w:ascii="Wingdings" w:hAnsi="Wingdings" w:hint="default"/>
+        <w:sz w:val="20"/>
+      </w:rPr>
+    </w:lvl>
+    <w:lvl w:ilvl="8" w:tentative="1">
+      <w:start w:val="1"/>
+      <w:numFmt w:val="bullet"/>
+      <w:lvlText w:val=""/>
+      <w:lvlJc w:val="left"/>
+      <w:pPr>
+        <w:tabs>
+          <w:tab w:val="num" w:pos="6480"/>
+        </w:tabs>
+        <w:ind w:left="6480" w:hanging="360"/>
+      </w:pPr>
+      <w:rPr>
+        <w:rFonts w:ascii="Wingdings" w:hAnsi="Wingdings" w:hint="default"/>
+        <w:sz w:val="20"/>
+      </w:rPr>
+    </w:lvl>
+  </w:abstractNum>
   <w:num w:numId="1" w16cid:durableId="1658340545">
+    <w:abstractNumId w:val="1"/>
+  </w:num>
+  <w:num w:numId="2" w16cid:durableId="160435964">
+    <w:abstractNumId w:val="8"/>
+  </w:num>
+  <w:num w:numId="3" w16cid:durableId="1059598403">
+    <w:abstractNumId w:val="2"/>
+  </w:num>
+  <w:num w:numId="4" w16cid:durableId="740366398">
+    <w:abstractNumId w:val="12"/>
+  </w:num>
+  <w:num w:numId="5" w16cid:durableId="23751759">
+    <w:abstractNumId w:val="7"/>
+  </w:num>
+  <w:num w:numId="6" w16cid:durableId="1722751885">
+    <w:abstractNumId w:val="11"/>
+  </w:num>
+  <w:num w:numId="7" w16cid:durableId="1268466226">
+    <w:abstractNumId w:val="3"/>
+  </w:num>
+  <w:num w:numId="8" w16cid:durableId="934823603">
+    <w:abstractNumId w:val="9"/>
+  </w:num>
+  <w:num w:numId="9" w16cid:durableId="1463042070">
+    <w:abstractNumId w:val="6"/>
+  </w:num>
+  <w:num w:numId="10" w16cid:durableId="1359046451">
+    <w:abstractNumId w:val="10"/>
+  </w:num>
+  <w:num w:numId="11" w16cid:durableId="1865243547">
     <w:abstractNumId w:val="0"/>
   </w:num>
-  <w:num w:numId="2" w16cid:durableId="160435964">
-    <w:abstractNumId w:val="2"/>
+  <w:num w:numId="12" w16cid:durableId="1547910916">
+    <w:abstractNumId w:val="4"/>
   </w:num>
-  <w:num w:numId="3" w16cid:durableId="1059598403">
-    <w:abstractNumId w:val="1"/>
+  <w:num w:numId="13" w16cid:durableId="1573468735">
+    <w:abstractNumId w:val="5"/>
   </w:num>
 </w:numbering>
 </file>
@@ -3039,7 +5097,6 @@
   <w:style w:type="character" w:default="1" w:styleId="DefaultParagraphFont">
     <w:name w:val="Default Paragraph Font"/>
     <w:uiPriority w:val="1"/>
-    <w:semiHidden/>
     <w:unhideWhenUsed/>
   </w:style>
   <w:style w:type="table" w:default="1" w:styleId="TableNormal">
@@ -3171,6 +5228,17 @@
       <w:sz w:val="20"/>
       <w:szCs w:val="20"/>
     </w:rPr>
+  </w:style>
+  <w:style w:type="paragraph" w:styleId="ListParagraph">
+    <w:name w:val="List Paragraph"/>
+    <w:basedOn w:val="Normal"/>
+    <w:uiPriority w:val="34"/>
+    <w:qFormat/>
+    <w:rsid w:val="00B347B7"/>
+    <w:pPr>
+      <w:ind w:left="720"/>
+      <w:contextualSpacing/>
+    </w:pPr>
   </w:style>
 </w:styles>
 </file>

</xml_diff>

<commit_message>
update db storage to use community pckage
</commit_message>
<xml_diff>
--- a/Phase 2 - App Architecture (Mobile App).docx
+++ b/Phase 2 - App Architecture (Mobile App).docx
@@ -847,26 +847,53 @@
           <w:sz w:val="22"/>
           <w:szCs w:val="22"/>
         </w:rPr>
-        <w:t xml:space="preserve">Local Storage: Encrypted </w:t>
-      </w:r>
-      <w:proofErr w:type="spellStart"/>
+        <w:t xml:space="preserve">Local Storage: </w:t>
+      </w:r>
+      <w:commentRangeStart w:id="5"/>
       <w:r>
         <w:rPr>
           <w:sz w:val="22"/>
           <w:szCs w:val="22"/>
         </w:rPr>
-        <w:t>AsyncStorage</w:t>
-      </w:r>
-      <w:proofErr w:type="spellEnd"/>
+        <w:t>react-native-</w:t>
+      </w:r>
+      <w:proofErr w:type="spellStart"/>
       <w:r>
         <w:rPr>
           <w:sz w:val="22"/>
           <w:szCs w:val="22"/>
         </w:rPr>
-        <w:t xml:space="preserve"> for offline access.</w:t>
-      </w:r>
-      <w:bookmarkStart w:id="5" w:name="_poyt53ms2s81" w:colFirst="0" w:colLast="0"/>
-      <w:bookmarkEnd w:id="5"/>
+        <w:t>mmkv</w:t>
+      </w:r>
+      <w:proofErr w:type="spellEnd"/>
+      <w:r>
+        <w:rPr>
+          <w:sz w:val="22"/>
+          <w:szCs w:val="22"/>
+        </w:rPr>
+        <w:t xml:space="preserve"> (</w:t>
+      </w:r>
+      <w:r>
+        <w:rPr>
+          <w:sz w:val="22"/>
+          <w:szCs w:val="22"/>
+        </w:rPr>
+        <w:t>https://github.com/mrousavy/react-native-mmkv/tree/main/package</w:t>
+      </w:r>
+      <w:r>
+        <w:rPr>
+          <w:sz w:val="22"/>
+          <w:szCs w:val="22"/>
+        </w:rPr>
+        <w:t>)</w:t>
+      </w:r>
+      <w:commentRangeEnd w:id="5"/>
+      <w:r>
+        <w:rPr>
+          <w:rStyle w:val="CommentReference"/>
+        </w:rPr>
+        <w:commentReference w:id="5"/>
+      </w:r>
     </w:p>
     <w:p>
       <w:pPr>
@@ -1144,11 +1171,20 @@
     </w:p>
     <w:p/>
     <w:p>
-      <w:r>
+      <w:pPr>
         <w:rPr>
           <w:b/>
           <w:bCs/>
         </w:rPr>
+      </w:pPr>
+    </w:p>
+    <w:p>
+      <w:r>
+        <w:rPr>
+          <w:b/>
+          <w:bCs/>
+        </w:rPr>
+        <w:lastRenderedPageBreak/>
         <w:t>Decision:</w:t>
       </w:r>
       <w:r>
@@ -1157,7 +1193,6 @@
     </w:p>
     <w:p>
       <w:r>
-        <w:lastRenderedPageBreak/>
         <w:t xml:space="preserve">**Bottom Tab Navigation** using the `react-navigation` library with the following structure: </w:t>
       </w:r>
     </w:p>
@@ -1185,7 +1220,6 @@
         <w:t xml:space="preserve">- Settings Tab: App settings </w:t>
       </w:r>
     </w:p>
-    <w:p/>
     <w:p>
       <w:pPr>
         <w:pStyle w:val="Heading2"/>
@@ -1219,7 +1253,6 @@
         <w:t>Bottom Tab Navigation provides a user-friendly and intuitive way to switch between primary app sections. It aligns with standard mobile design patterns, ensuring a familiar experience for users. Additionally, it keeps navigation accessible from all screens, reducing the number of steps needed to move between key features.</w:t>
       </w:r>
     </w:p>
-    <w:p/>
     <w:p>
       <w:pPr>
         <w:rPr>
@@ -1346,30 +1379,6 @@
         <w:t xml:space="preserve">- **Push Notifications**: Remind users of upcoming tasks. </w:t>
       </w:r>
     </w:p>
-    <w:p>
-      <w:pPr>
-        <w:spacing w:line="360" w:lineRule="auto"/>
-      </w:pPr>
-      <w:commentRangeStart w:id="13"/>
-      <w:commentRangeStart w:id="14"/>
-      <w:r>
-        <w:t xml:space="preserve">We will not integrate GPS, Camera, or Fingerprint Scanner, as they are not relevant to the app's functionality. </w:t>
-      </w:r>
-      <w:commentRangeEnd w:id="13"/>
-      <w:r>
-        <w:rPr>
-          <w:rStyle w:val="CommentReference"/>
-        </w:rPr>
-        <w:commentReference w:id="13"/>
-      </w:r>
-      <w:commentRangeEnd w:id="14"/>
-      <w:r>
-        <w:rPr>
-          <w:rStyle w:val="CommentReference"/>
-        </w:rPr>
-        <w:commentReference w:id="14"/>
-      </w:r>
-    </w:p>
     <w:p/>
     <w:p>
       <w:pPr>
@@ -1396,14 +1405,7 @@
         <w:t>- Vibration feedback will be limited to supported devices.</w:t>
       </w:r>
     </w:p>
-    <w:p>
-      <w:pPr>
-        <w:spacing w:before="240" w:after="240"/>
-        <w:rPr>
-          <w:b/>
-        </w:rPr>
-      </w:pPr>
-    </w:p>
+    <w:p/>
     <w:p>
       <w:pPr>
         <w:pStyle w:val="Heading3"/>
@@ -1417,8 +1419,8 @@
           <w:szCs w:val="26"/>
         </w:rPr>
       </w:pPr>
-      <w:bookmarkStart w:id="15" w:name="_j9n5bjzcrx87" w:colFirst="0" w:colLast="0"/>
-      <w:bookmarkEnd w:id="15"/>
+      <w:bookmarkStart w:id="13" w:name="_j9n5bjzcrx87" w:colFirst="0" w:colLast="0"/>
+      <w:bookmarkEnd w:id="13"/>
       <w:r>
         <w:rPr>
           <w:b/>
@@ -1478,32 +1480,34 @@
           <w:b/>
           <w:bCs/>
         </w:rPr>
-        <w:lastRenderedPageBreak/>
         <w:t>Decision:</w:t>
       </w:r>
     </w:p>
     <w:p>
-      <w:commentRangeStart w:id="16"/>
-      <w:r>
-        <w:t>We will use **Local Storage (Encrypted)** with `</w:t>
+      <w:r>
+        <w:t xml:space="preserve">We will use </w:t>
+      </w:r>
+      <w:r>
+        <w:t xml:space="preserve">React native community package </w:t>
+      </w:r>
+      <w:r>
+        <w:rPr>
+          <w:b/>
+          <w:bCs/>
+        </w:rPr>
+        <w:t>react-native-</w:t>
       </w:r>
       <w:proofErr w:type="spellStart"/>
       <w:r>
-        <w:t>AsyncStorage</w:t>
+        <w:rPr>
+          <w:b/>
+          <w:bCs/>
+        </w:rPr>
+        <w:t>mmkv</w:t>
       </w:r>
       <w:proofErr w:type="spellEnd"/>
       <w:r>
-        <w:t xml:space="preserve">` in combination with **SQLite** </w:t>
-      </w:r>
-      <w:commentRangeEnd w:id="16"/>
-      <w:r>
-        <w:rPr>
-          <w:rStyle w:val="CommentReference"/>
-        </w:rPr>
-        <w:commentReference w:id="16"/>
-      </w:r>
-      <w:r>
-        <w:t>to:</w:t>
+        <w:t xml:space="preserve"> to:</w:t>
       </w:r>
     </w:p>
     <w:p>
@@ -1560,8 +1564,8 @@
           <w:szCs w:val="34"/>
         </w:rPr>
       </w:pPr>
-      <w:bookmarkStart w:id="17" w:name="_86970d1ebh50" w:colFirst="0" w:colLast="0"/>
-      <w:bookmarkEnd w:id="17"/>
+      <w:bookmarkStart w:id="14" w:name="_86970d1ebh50" w:colFirst="0" w:colLast="0"/>
+      <w:bookmarkEnd w:id="14"/>
       <w:r>
         <w:rPr>
           <w:b/>
@@ -2044,19 +2048,7 @@
               <w:rPr>
                 <w:lang w:val="en-CA"/>
               </w:rPr>
-              <w:t xml:space="preserve">Design wireframes and UI </w:t>
-            </w:r>
-            <w:r>
-              <w:rPr>
-                <w:lang w:val="en-CA"/>
-              </w:rPr>
-              <w:t>mock-ups</w:t>
-            </w:r>
-            <w:r>
-              <w:rPr>
-                <w:lang w:val="en-CA"/>
-              </w:rPr>
-              <w:t xml:space="preserve"> for key pages</w:t>
+              <w:t>Design wireframes and UI mock-ups for key pages</w:t>
             </w:r>
           </w:p>
           <w:p>
@@ -2113,7 +2105,6 @@
                 <w:bCs/>
                 <w:lang w:val="en-CA"/>
               </w:rPr>
-              <w:lastRenderedPageBreak/>
               <w:t>Individual Plan for the Next Phase</w:t>
             </w:r>
           </w:p>
@@ -2228,25 +2219,14 @@
                 <w:bCs/>
                 <w:lang w:val="en-CA"/>
               </w:rPr>
+              <w:lastRenderedPageBreak/>
               <w:t>Lulubelle</w:t>
             </w:r>
             <w:r>
               <w:rPr>
                 <w:lang w:val="en-CA"/>
               </w:rPr>
-              <w:t xml:space="preserve"> – Assist in integrating UI/UX </w:t>
-            </w:r>
-            <w:r>
-              <w:rPr>
-                <w:lang w:val="en-CA"/>
-              </w:rPr>
-              <w:t>mock-ups</w:t>
-            </w:r>
-            <w:r>
-              <w:rPr>
-                <w:lang w:val="en-CA"/>
-              </w:rPr>
-              <w:t xml:space="preserve"> and other pages</w:t>
+              <w:t xml:space="preserve"> – Assist in integrating UI/UX mock-ups and other pages</w:t>
             </w:r>
           </w:p>
           <w:p>
@@ -2303,8 +2283,8 @@
           <w:szCs w:val="34"/>
         </w:rPr>
       </w:pPr>
-      <w:bookmarkStart w:id="18" w:name="_z09n5i1hv1gd" w:colFirst="0" w:colLast="0"/>
-      <w:bookmarkEnd w:id="18"/>
+      <w:bookmarkStart w:id="15" w:name="_z09n5i1hv1gd" w:colFirst="0" w:colLast="0"/>
+      <w:bookmarkEnd w:id="15"/>
       <w:r>
         <w:rPr>
           <w:b/>
@@ -2741,6 +2721,25 @@
 
 <file path=word/comments.xml><?xml version="1.0" encoding="utf-8"?>
 <w:comments xmlns:wpc="http://schemas.microsoft.com/office/word/2010/wordprocessingCanvas" xmlns:cx="http://schemas.microsoft.com/office/drawing/2014/chartex" xmlns:cx1="http://schemas.microsoft.com/office/drawing/2015/9/8/chartex" xmlns:cx2="http://schemas.microsoft.com/office/drawing/2015/10/21/chartex" xmlns:cx3="http://schemas.microsoft.com/office/drawing/2016/5/9/chartex" xmlns:cx4="http://schemas.microsoft.com/office/drawing/2016/5/10/chartex" xmlns:cx5="http://schemas.microsoft.com/office/drawing/2016/5/11/chartex" xmlns:cx6="http://schemas.microsoft.com/office/drawing/2016/5/12/chartex" xmlns:cx7="http://schemas.microsoft.com/office/drawing/2016/5/13/chartex" xmlns:cx8="http://schemas.microsoft.com/office/drawing/2016/5/14/chartex" xmlns:mc="http://schemas.openxmlformats.org/markup-compatibility/2006" xmlns:aink="http://schemas.microsoft.com/office/drawing/2016/ink" xmlns:am3d="http://schemas.microsoft.com/office/drawing/2017/model3d" xmlns:o="urn:schemas-microsoft-com:office:office" xmlns:oel="http://schemas.microsoft.com/office/2019/extlst" xmlns:r="http://schemas.openxmlformats.org/officeDocument/2006/relationships" xmlns:m="http://schemas.openxmlformats.org/officeDocument/2006/math" xmlns:v="urn:schemas-microsoft-com:vml" xmlns:wp14="http://schemas.microsoft.com/office/word/2010/wordprocessingDrawing" xmlns:wp="http://schemas.openxmlformats.org/drawingml/2006/wordprocessingDrawing" xmlns:w10="urn:schemas-microsoft-com:office:word" xmlns:w="http://schemas.openxmlformats.org/wordprocessingml/2006/main" xmlns:w14="http://schemas.microsoft.com/office/word/2010/wordml" xmlns:w15="http://schemas.microsoft.com/office/word/2012/wordml" xmlns:w16cex="http://schemas.microsoft.com/office/word/2018/wordml/cex" xmlns:w16cid="http://schemas.microsoft.com/office/word/2016/wordml/cid" xmlns:w16="http://schemas.microsoft.com/office/word/2018/wordml" xmlns:w16du="http://schemas.microsoft.com/office/word/2023/wordml/word16du" xmlns:w16sdtdh="http://schemas.microsoft.com/office/word/2020/wordml/sdtdatahash" xmlns:w16sdtfl="http://schemas.microsoft.com/office/word/2024/wordml/sdtformatlock" xmlns:w16se="http://schemas.microsoft.com/office/word/2015/wordml/symex" xmlns:wpg="http://schemas.microsoft.com/office/word/2010/wordprocessingGroup" xmlns:wpi="http://schemas.microsoft.com/office/word/2010/wordprocessingInk" xmlns:wne="http://schemas.microsoft.com/office/word/2006/wordml" xmlns:wps="http://schemas.microsoft.com/office/word/2010/wordprocessingShape" mc:Ignorable="w14 w15 w16se w16cid w16 w16cex w16sdtdh w16sdtfl w16du wp14">
+  <w:comment w:id="5" w:author="Bryan Benedict Teruel" w:date="2025-03-05T16:39:00Z" w:initials="BT">
+    <w:p>
+      <w:pPr>
+        <w:pStyle w:val="CommentText"/>
+      </w:pPr>
+      <w:r>
+        <w:rPr>
+          <w:rStyle w:val="CommentReference"/>
+        </w:rPr>
+        <w:annotationRef/>
+      </w:r>
+      <w:r>
+        <w:rPr>
+          <w:lang w:val="en-CA"/>
+        </w:rPr>
+        <w:t>React community package, popular</w:t>
+      </w:r>
+    </w:p>
+  </w:comment>
   <w:comment w:id="9" w:author="Bryan Benedict Teruel" w:date="2025-03-04T10:46:00Z" w:initials="BT">
     <w:p>
       <w:pPr>
@@ -2757,57 +2756,6 @@
           <w:lang w:val="en-CA"/>
         </w:rPr>
         <w:t>Android and Apple</w:t>
-      </w:r>
-    </w:p>
-  </w:comment>
-  <w:comment w:id="13" w:author="Lulubelle Fontelo" w:date="2025-03-04T11:24:00Z" w:initials="LF">
-    <w:p>
-      <w:pPr>
-        <w:pStyle w:val="CommentText"/>
-      </w:pPr>
-      <w:r>
-        <w:rPr>
-          <w:rStyle w:val="CommentReference"/>
-        </w:rPr>
-        <w:annotationRef/>
-      </w:r>
-      <w:r>
-        <w:t>Is this still necessary? Lets make it simple?</w:t>
-      </w:r>
-    </w:p>
-  </w:comment>
-  <w:comment w:id="14" w:author="Mitzi Vera Escartin" w:date="2025-03-04T12:06:00Z" w:initials="ME">
-    <w:p>
-      <w:pPr>
-        <w:pStyle w:val="CommentText"/>
-      </w:pPr>
-      <w:r>
-        <w:rPr>
-          <w:rStyle w:val="CommentReference"/>
-        </w:rPr>
-        <w:annotationRef/>
-      </w:r>
-      <w:r>
-        <w:rPr>
-          <w:lang w:val="en-CA"/>
-        </w:rPr>
-        <w:t>Removed</w:t>
-      </w:r>
-    </w:p>
-  </w:comment>
-  <w:comment w:id="16" w:author="Lulubelle Fontelo" w:date="2025-03-04T11:25:00Z" w:initials="LF">
-    <w:p>
-      <w:pPr>
-        <w:pStyle w:val="CommentText"/>
-      </w:pPr>
-      <w:r>
-        <w:rPr>
-          <w:rStyle w:val="CommentReference"/>
-        </w:rPr>
-        <w:annotationRef/>
-      </w:r>
-      <w:r>
-        <w:t>Yup local storage lang</w:t>
       </w:r>
     </w:p>
   </w:comment>
@@ -2816,15 +2764,14 @@
 
 <file path=word/commentsExtended.xml><?xml version="1.0" encoding="utf-8"?>
 <w15:commentsEx xmlns:wpc="http://schemas.microsoft.com/office/word/2010/wordprocessingCanvas" xmlns:cx="http://schemas.microsoft.com/office/drawing/2014/chartex" xmlns:cx1="http://schemas.microsoft.com/office/drawing/2015/9/8/chartex" xmlns:cx2="http://schemas.microsoft.com/office/drawing/2015/10/21/chartex" xmlns:cx3="http://schemas.microsoft.com/office/drawing/2016/5/9/chartex" xmlns:cx4="http://schemas.microsoft.com/office/drawing/2016/5/10/chartex" xmlns:cx5="http://schemas.microsoft.com/office/drawing/2016/5/11/chartex" xmlns:cx6="http://schemas.microsoft.com/office/drawing/2016/5/12/chartex" xmlns:cx7="http://schemas.microsoft.com/office/drawing/2016/5/13/chartex" xmlns:cx8="http://schemas.microsoft.com/office/drawing/2016/5/14/chartex" xmlns:mc="http://schemas.openxmlformats.org/markup-compatibility/2006" xmlns:aink="http://schemas.microsoft.com/office/drawing/2016/ink" xmlns:am3d="http://schemas.microsoft.com/office/drawing/2017/model3d" xmlns:o="urn:schemas-microsoft-com:office:office" xmlns:oel="http://schemas.microsoft.com/office/2019/extlst" xmlns:r="http://schemas.openxmlformats.org/officeDocument/2006/relationships" xmlns:m="http://schemas.openxmlformats.org/officeDocument/2006/math" xmlns:v="urn:schemas-microsoft-com:vml" xmlns:wp14="http://schemas.microsoft.com/office/word/2010/wordprocessingDrawing" xmlns:wp="http://schemas.openxmlformats.org/drawingml/2006/wordprocessingDrawing" xmlns:w10="urn:schemas-microsoft-com:office:word" xmlns:w="http://schemas.openxmlformats.org/wordprocessingml/2006/main" xmlns:w14="http://schemas.microsoft.com/office/word/2010/wordml" xmlns:w15="http://schemas.microsoft.com/office/word/2012/wordml" xmlns:w16cex="http://schemas.microsoft.com/office/word/2018/wordml/cex" xmlns:w16cid="http://schemas.microsoft.com/office/word/2016/wordml/cid" xmlns:w16="http://schemas.microsoft.com/office/word/2018/wordml" xmlns:w16du="http://schemas.microsoft.com/office/word/2023/wordml/word16du" xmlns:w16sdtdh="http://schemas.microsoft.com/office/word/2020/wordml/sdtdatahash" xmlns:w16sdtfl="http://schemas.microsoft.com/office/word/2024/wordml/sdtformatlock" xmlns:w16se="http://schemas.microsoft.com/office/word/2015/wordml/symex" xmlns:wpg="http://schemas.microsoft.com/office/word/2010/wordprocessingGroup" xmlns:wpi="http://schemas.microsoft.com/office/word/2010/wordprocessingInk" xmlns:wne="http://schemas.microsoft.com/office/word/2006/wordml" xmlns:wps="http://schemas.microsoft.com/office/word/2010/wordprocessingShape" mc:Ignorable="w14 w15 w16se w16cid w16 w16cex w16sdtdh w16sdtfl w16du wp14">
+  <w15:commentEx w15:paraId="77C00059" w15:done="0"/>
   <w15:commentEx w15:paraId="2BF1DBAE" w15:done="0"/>
-  <w15:commentEx w15:paraId="593AD07E" w15:done="0"/>
-  <w15:commentEx w15:paraId="0A2C913F" w15:paraIdParent="593AD07E" w15:done="0"/>
-  <w15:commentEx w15:paraId="17EACB17" w15:done="0"/>
 </w15:commentsEx>
 </file>
 
 <file path=word/commentsExtensible.xml><?xml version="1.0" encoding="utf-8"?>
 <w16cex:commentsExtensible xmlns:wpc="http://schemas.microsoft.com/office/word/2010/wordprocessingCanvas" xmlns:cx="http://schemas.microsoft.com/office/drawing/2014/chartex" xmlns:cx1="http://schemas.microsoft.com/office/drawing/2015/9/8/chartex" xmlns:cx2="http://schemas.microsoft.com/office/drawing/2015/10/21/chartex" xmlns:cx3="http://schemas.microsoft.com/office/drawing/2016/5/9/chartex" xmlns:cx4="http://schemas.microsoft.com/office/drawing/2016/5/10/chartex" xmlns:cx5="http://schemas.microsoft.com/office/drawing/2016/5/11/chartex" xmlns:cx6="http://schemas.microsoft.com/office/drawing/2016/5/12/chartex" xmlns:cx7="http://schemas.microsoft.com/office/drawing/2016/5/13/chartex" xmlns:cx8="http://schemas.microsoft.com/office/drawing/2016/5/14/chartex" xmlns:cr="http://schemas.microsoft.com/office/comments/2020/reactions" xmlns:mc="http://schemas.openxmlformats.org/markup-compatibility/2006" xmlns:aink="http://schemas.microsoft.com/office/drawing/2016/ink" xmlns:am3d="http://schemas.microsoft.com/office/drawing/2017/model3d" xmlns:o="urn:schemas-microsoft-com:office:office" xmlns:oel="http://schemas.microsoft.com/office/2019/extlst" xmlns:r="http://schemas.openxmlformats.org/officeDocument/2006/relationships" xmlns:m="http://schemas.openxmlformats.org/officeDocument/2006/math" xmlns:v="urn:schemas-microsoft-com:vml" xmlns:wp14="http://schemas.microsoft.com/office/word/2010/wordprocessingDrawing" xmlns:wp="http://schemas.openxmlformats.org/drawingml/2006/wordprocessingDrawing" xmlns:w10="urn:schemas-microsoft-com:office:word" xmlns:w="http://schemas.openxmlformats.org/wordprocessingml/2006/main" xmlns:w14="http://schemas.microsoft.com/office/word/2010/wordml" xmlns:w15="http://schemas.microsoft.com/office/word/2012/wordml" xmlns:w16cex="http://schemas.microsoft.com/office/word/2018/wordml/cex" xmlns:w16cid="http://schemas.microsoft.com/office/word/2016/wordml/cid" xmlns:w16="http://schemas.microsoft.com/office/word/2018/wordml" xmlns:w16du="http://schemas.microsoft.com/office/word/2023/wordml/word16du" xmlns:w16sdtdh="http://schemas.microsoft.com/office/word/2020/wordml/sdtdatahash" xmlns:w16sdtfl="http://schemas.microsoft.com/office/word/2024/wordml/sdtformatlock" xmlns:w16se="http://schemas.microsoft.com/office/word/2015/wordml/symex" xmlns:wpg="http://schemas.microsoft.com/office/word/2010/wordprocessingGroup" xmlns:wpi="http://schemas.microsoft.com/office/word/2010/wordprocessingInk" xmlns:wne="http://schemas.microsoft.com/office/word/2006/wordml" xmlns:wps="http://schemas.microsoft.com/office/word/2010/wordprocessingShape" mc:Ignorable="w14 w15 w16se w16cid w16 w16cex w16sdtdh w16sdtfl cr w16du wp14">
+  <w16cex:commentExtensible w16cex:durableId="0188FAF6" w16cex:dateUtc="2025-03-05T23:39:00Z"/>
   <w16cex:commentExtensible w16cex:durableId="73AFBE20" w16cex:dateUtc="2025-03-04T17:46:00Z">
     <w16cex:extLst>
       <w16:ext w16:uri="{CE6994B0-6A32-4C9F-8C6B-6E91EDA988CE}">
@@ -2838,42 +2785,13 @@
       </w16:ext>
     </w16cex:extLst>
   </w16cex:commentExtensible>
-  <w16cex:commentExtensible w16cex:durableId="3A708097" w16cex:dateUtc="2025-03-04T18:24:00Z">
-    <w16cex:extLst>
-      <w16:ext w16:uri="{CE6994B0-6A32-4C9F-8C6B-6E91EDA988CE}">
-        <cr:reactions xmlns:cr="http://schemas.microsoft.com/office/comments/2020/reactions">
-          <cr:reaction reactionType="1">
-            <cr:reactionInfo dateUtc="2025-03-04T19:11:27Z">
-              <cr:user userId="f56021aba715866b" userProvider="Windows Live" userName="Mitzi Vera Escartin"/>
-            </cr:reactionInfo>
-          </cr:reaction>
-        </cr:reactions>
-      </w16:ext>
-    </w16cex:extLst>
-  </w16cex:commentExtensible>
-  <w16cex:commentExtensible w16cex:durableId="34EC151D" w16cex:dateUtc="2025-03-04T19:06:00Z"/>
-  <w16cex:commentExtensible w16cex:durableId="0FAAF9BD" w16cex:dateUtc="2025-03-04T18:25:00Z">
-    <w16cex:extLst>
-      <w16:ext w16:uri="{CE6994B0-6A32-4C9F-8C6B-6E91EDA988CE}">
-        <cr:reactions xmlns:cr="http://schemas.microsoft.com/office/comments/2020/reactions">
-          <cr:reaction reactionType="1">
-            <cr:reactionInfo dateUtc="2025-03-04T19:11:30Z">
-              <cr:user userId="f56021aba715866b" userProvider="Windows Live" userName="Mitzi Vera Escartin"/>
-            </cr:reactionInfo>
-          </cr:reaction>
-        </cr:reactions>
-      </w16:ext>
-    </w16cex:extLst>
-  </w16cex:commentExtensible>
 </w16cex:commentsExtensible>
 </file>
 
 <file path=word/commentsIds.xml><?xml version="1.0" encoding="utf-8"?>
 <w16cid:commentsIds xmlns:wpc="http://schemas.microsoft.com/office/word/2010/wordprocessingCanvas" xmlns:cx="http://schemas.microsoft.com/office/drawing/2014/chartex" xmlns:cx1="http://schemas.microsoft.com/office/drawing/2015/9/8/chartex" xmlns:cx2="http://schemas.microsoft.com/office/drawing/2015/10/21/chartex" xmlns:cx3="http://schemas.microsoft.com/office/drawing/2016/5/9/chartex" xmlns:cx4="http://schemas.microsoft.com/office/drawing/2016/5/10/chartex" xmlns:cx5="http://schemas.microsoft.com/office/drawing/2016/5/11/chartex" xmlns:cx6="http://schemas.microsoft.com/office/drawing/2016/5/12/chartex" xmlns:cx7="http://schemas.microsoft.com/office/drawing/2016/5/13/chartex" xmlns:cx8="http://schemas.microsoft.com/office/drawing/2016/5/14/chartex" xmlns:mc="http://schemas.openxmlformats.org/markup-compatibility/2006" xmlns:aink="http://schemas.microsoft.com/office/drawing/2016/ink" xmlns:am3d="http://schemas.microsoft.com/office/drawing/2017/model3d" xmlns:o="urn:schemas-microsoft-com:office:office" xmlns:oel="http://schemas.microsoft.com/office/2019/extlst" xmlns:r="http://schemas.openxmlformats.org/officeDocument/2006/relationships" xmlns:m="http://schemas.openxmlformats.org/officeDocument/2006/math" xmlns:v="urn:schemas-microsoft-com:vml" xmlns:wp14="http://schemas.microsoft.com/office/word/2010/wordprocessingDrawing" xmlns:wp="http://schemas.openxmlformats.org/drawingml/2006/wordprocessingDrawing" xmlns:w10="urn:schemas-microsoft-com:office:word" xmlns:w="http://schemas.openxmlformats.org/wordprocessingml/2006/main" xmlns:w14="http://schemas.microsoft.com/office/word/2010/wordml" xmlns:w15="http://schemas.microsoft.com/office/word/2012/wordml" xmlns:w16cex="http://schemas.microsoft.com/office/word/2018/wordml/cex" xmlns:w16cid="http://schemas.microsoft.com/office/word/2016/wordml/cid" xmlns:w16="http://schemas.microsoft.com/office/word/2018/wordml" xmlns:w16du="http://schemas.microsoft.com/office/word/2023/wordml/word16du" xmlns:w16sdtdh="http://schemas.microsoft.com/office/word/2020/wordml/sdtdatahash" xmlns:w16sdtfl="http://schemas.microsoft.com/office/word/2024/wordml/sdtformatlock" xmlns:w16se="http://schemas.microsoft.com/office/word/2015/wordml/symex" xmlns:wpg="http://schemas.microsoft.com/office/word/2010/wordprocessingGroup" xmlns:wpi="http://schemas.microsoft.com/office/word/2010/wordprocessingInk" xmlns:wne="http://schemas.microsoft.com/office/word/2006/wordml" xmlns:wps="http://schemas.microsoft.com/office/word/2010/wordprocessingShape" mc:Ignorable="w14 w15 w16se w16cid w16 w16cex w16sdtdh w16sdtfl w16du wp14">
+  <w16cid:commentId w16cid:paraId="77C00059" w16cid:durableId="0188FAF6"/>
   <w16cid:commentId w16cid:paraId="2BF1DBAE" w16cid:durableId="73AFBE20"/>
-  <w16cid:commentId w16cid:paraId="593AD07E" w16cid:durableId="3A708097"/>
-  <w16cid:commentId w16cid:paraId="0A2C913F" w16cid:durableId="34EC151D"/>
-  <w16cid:commentId w16cid:paraId="17EACB17" w16cid:durableId="0FAAF9BD"/>
 </w16cid:commentsIds>
 </file>
 
@@ -3108,7 +3026,7 @@
   <w:abstractNum w:abstractNumId="2" w15:restartNumberingAfterBreak="0">
     <w:nsid w:val="15DD6F30"/>
     <w:multiLevelType w:val="multilevel"/>
-    <w:tmpl w:val="8348F454"/>
+    <w:tmpl w:val="7F182C20"/>
     <w:lvl w:ilvl="0">
       <w:start w:val="1"/>
       <w:numFmt w:val="bullet"/>
@@ -3118,6 +3036,8 @@
         <w:ind w:left="720" w:hanging="360"/>
       </w:pPr>
       <w:rPr>
+        <w:sz w:val="22"/>
+        <w:szCs w:val="22"/>
         <w:u w:val="none"/>
       </w:rPr>
     </w:lvl>
@@ -3858,7 +3778,7 @@
   <w:abstractNum w:abstractNumId="8" w15:restartNumberingAfterBreak="0">
     <w:nsid w:val="3F4A44A1"/>
     <w:multiLevelType w:val="multilevel"/>
-    <w:tmpl w:val="38B0101E"/>
+    <w:tmpl w:val="26003CB0"/>
     <w:lvl w:ilvl="0">
       <w:start w:val="1"/>
       <w:numFmt w:val="bullet"/>
@@ -3868,6 +3788,8 @@
         <w:ind w:left="720" w:hanging="360"/>
       </w:pPr>
       <w:rPr>
+        <w:sz w:val="22"/>
+        <w:szCs w:val="22"/>
         <w:u w:val="none"/>
       </w:rPr>
     </w:lvl>
@@ -4574,12 +4496,6 @@
 <w15:people xmlns:wpc="http://schemas.microsoft.com/office/word/2010/wordprocessingCanvas" xmlns:cx="http://schemas.microsoft.com/office/drawing/2014/chartex" xmlns:cx1="http://schemas.microsoft.com/office/drawing/2015/9/8/chartex" xmlns:cx2="http://schemas.microsoft.com/office/drawing/2015/10/21/chartex" xmlns:cx3="http://schemas.microsoft.com/office/drawing/2016/5/9/chartex" xmlns:cx4="http://schemas.microsoft.com/office/drawing/2016/5/10/chartex" xmlns:cx5="http://schemas.microsoft.com/office/drawing/2016/5/11/chartex" xmlns:cx6="http://schemas.microsoft.com/office/drawing/2016/5/12/chartex" xmlns:cx7="http://schemas.microsoft.com/office/drawing/2016/5/13/chartex" xmlns:cx8="http://schemas.microsoft.com/office/drawing/2016/5/14/chartex" xmlns:mc="http://schemas.openxmlformats.org/markup-compatibility/2006" xmlns:aink="http://schemas.microsoft.com/office/drawing/2016/ink" xmlns:am3d="http://schemas.microsoft.com/office/drawing/2017/model3d" xmlns:o="urn:schemas-microsoft-com:office:office" xmlns:oel="http://schemas.microsoft.com/office/2019/extlst" xmlns:r="http://schemas.openxmlformats.org/officeDocument/2006/relationships" xmlns:m="http://schemas.openxmlformats.org/officeDocument/2006/math" xmlns:v="urn:schemas-microsoft-com:vml" xmlns:wp14="http://schemas.microsoft.com/office/word/2010/wordprocessingDrawing" xmlns:wp="http://schemas.openxmlformats.org/drawingml/2006/wordprocessingDrawing" xmlns:w10="urn:schemas-microsoft-com:office:word" xmlns:w="http://schemas.openxmlformats.org/wordprocessingml/2006/main" xmlns:w14="http://schemas.microsoft.com/office/word/2010/wordml" xmlns:w15="http://schemas.microsoft.com/office/word/2012/wordml" xmlns:w16cex="http://schemas.microsoft.com/office/word/2018/wordml/cex" xmlns:w16cid="http://schemas.microsoft.com/office/word/2016/wordml/cid" xmlns:w16="http://schemas.microsoft.com/office/word/2018/wordml" xmlns:w16du="http://schemas.microsoft.com/office/word/2023/wordml/word16du" xmlns:w16sdtdh="http://schemas.microsoft.com/office/word/2020/wordml/sdtdatahash" xmlns:w16sdtfl="http://schemas.microsoft.com/office/word/2024/wordml/sdtformatlock" xmlns:w16se="http://schemas.microsoft.com/office/word/2015/wordml/symex" xmlns:wpg="http://schemas.microsoft.com/office/word/2010/wordprocessingGroup" xmlns:wpi="http://schemas.microsoft.com/office/word/2010/wordprocessingInk" xmlns:wne="http://schemas.microsoft.com/office/word/2006/wordml" xmlns:wps="http://schemas.microsoft.com/office/word/2010/wordprocessingShape" mc:Ignorable="w14 w15 w16se w16cid w16 w16cex w16sdtdh w16sdtfl w16du wp14">
   <w15:person w15:author="Bryan Benedict Teruel">
     <w15:presenceInfo w15:providerId="AD" w15:userId="S::BryanBenedict.Teruel@edu.sait.ca::abc92e9b-aea7-43ad-92a3-8665b4ae8fdf"/>
-  </w15:person>
-  <w15:person w15:author="Lulubelle Fontelo">
-    <w15:presenceInfo w15:providerId="AD" w15:userId="S::Lulubelle.Fontelo@edu.sait.ca::5f4ffb33-9b04-4b97-a8fe-7958b87201ff"/>
-  </w15:person>
-  <w15:person w15:author="Mitzi Vera Escartin">
-    <w15:presenceInfo w15:providerId="Windows Live" w15:userId="f56021aba715866b"/>
   </w15:person>
 </w15:people>
 </file>
@@ -5240,6 +5156,29 @@
       <w:contextualSpacing/>
     </w:pPr>
   </w:style>
+  <w:style w:type="character" w:styleId="Hyperlink">
+    <w:name w:val="Hyperlink"/>
+    <w:basedOn w:val="DefaultParagraphFont"/>
+    <w:uiPriority w:val="99"/>
+    <w:unhideWhenUsed/>
+    <w:rsid w:val="001B6DDA"/>
+    <w:rPr>
+      <w:color w:val="0000FF" w:themeColor="hyperlink"/>
+      <w:u w:val="single"/>
+    </w:rPr>
+  </w:style>
+  <w:style w:type="character" w:styleId="UnresolvedMention">
+    <w:name w:val="Unresolved Mention"/>
+    <w:basedOn w:val="DefaultParagraphFont"/>
+    <w:uiPriority w:val="99"/>
+    <w:semiHidden/>
+    <w:unhideWhenUsed/>
+    <w:rsid w:val="001B6DDA"/>
+    <w:rPr>
+      <w:color w:val="605E5C"/>
+      <w:shd w:val="clear" w:color="auto" w:fill="E1DFDD"/>
+    </w:rPr>
+  </w:style>
 </w:styles>
 </file>
 

</xml_diff>